<commit_message>
sample updates due to core & app sandbox changes
</commit_message>
<xml_diff>
--- a/docs/AN002_AR8x_appinterface.docx
+++ b/docs/AN002_AR8x_appinterface.docx
@@ -935,7 +935,13 @@
         <w:rPr>
           <w:lang w:val="nl-BE"/>
         </w:rPr>
-        <w:t>In addition to the script found from the bin-folder, another mandatory item to be found is the manifest-file located in the properties-folder. The contents of this file should be as follows:</w:t>
+        <w:t xml:space="preserve">In addition to the script found from the bin-folder, another mandatory item to be found is the manifest-file located in the properties-folder. The </w:t>
+      </w:r>
+      <w:r>
+        <w:rPr>
+          <w:lang w:val="nl-BE"/>
+        </w:rPr>
+        <w:t>file should contain a keyvaluepair for each setting as shown below:</w:t>
       </w:r>
     </w:p>
     <w:p>
@@ -954,6 +960,14 @@
           <w:highlight w:val="lightGray"/>
           <w:lang w:val="nl-BE"/>
         </w:rPr>
+        <w:t>header=</w:t>
+      </w:r>
+      <w:r>
+        <w:rPr>
+          <w:sz w:val="18"/>
+          <w:highlight w:val="lightGray"/>
+          <w:lang w:val="nl-BE"/>
+        </w:rPr>
         <w:t>ar8x_application</w:t>
       </w:r>
     </w:p>
@@ -973,6 +987,14 @@
           <w:highlight w:val="lightGray"/>
           <w:lang w:val="nl-BE"/>
         </w:rPr>
+        <w:t>name=</w:t>
+      </w:r>
+      <w:r>
+        <w:rPr>
+          <w:sz w:val="18"/>
+          <w:highlight w:val="lightGray"/>
+          <w:lang w:val="nl-BE"/>
+        </w:rPr>
         <w:t>application_name</w:t>
       </w:r>
     </w:p>
@@ -982,9 +1004,18 @@
         <w:ind w:left="357"/>
         <w:rPr>
           <w:sz w:val="18"/>
-          <w:lang w:val="nl-BE"/>
-        </w:rPr>
-      </w:pPr>
+          <w:highlight w:val="lightGray"/>
+          <w:lang w:val="nl-BE"/>
+        </w:rPr>
+      </w:pPr>
+      <w:r>
+        <w:rPr>
+          <w:sz w:val="18"/>
+          <w:highlight w:val="lightGray"/>
+          <w:lang w:val="nl-BE"/>
+        </w:rPr>
+        <w:t>version=</w:t>
+      </w:r>
       <w:r>
         <w:rPr>
           <w:sz w:val="18"/>
@@ -999,22 +1030,186 @@
         <w:spacing w:after="0"/>
         <w:ind w:left="357"/>
         <w:rPr>
-          <w:lang w:val="nl-BE"/>
-        </w:rPr>
-      </w:pPr>
+          <w:sz w:val="18"/>
+          <w:lang w:val="nl-BE"/>
+        </w:rPr>
+      </w:pPr>
+      <w:r>
+        <w:rPr>
+          <w:sz w:val="18"/>
+          <w:highlight w:val="lightGray"/>
+          <w:lang w:val="nl-BE"/>
+        </w:rPr>
+        <w:t>autostart=false</w:t>
+      </w:r>
     </w:p>
     <w:p>
       <w:pPr>
+        <w:spacing w:after="0"/>
         <w:ind w:left="357"/>
         <w:rPr>
           <w:lang w:val="nl-BE"/>
         </w:rPr>
       </w:pPr>
-      <w:r>
-        <w:rPr>
-          <w:lang w:val="nl-BE"/>
-        </w:rPr>
-        <w:t>The first line is used as the header to recognize the contents of the manifest and the second line is the name of the application to be installed. Note that this name is also used as the “user” in the system when starting the process and other related. Last line is the version number of your software.</w:t>
+    </w:p>
+    <w:p>
+      <w:pPr>
+        <w:ind w:left="357"/>
+        <w:rPr>
+          <w:lang w:val="nl-BE"/>
+        </w:rPr>
+      </w:pPr>
+      <w:r>
+        <w:rPr>
+          <w:lang w:val="nl-BE"/>
+        </w:rPr>
+        <w:t xml:space="preserve">The </w:t>
+      </w:r>
+      <w:r>
+        <w:rPr>
+          <w:lang w:val="nl-BE"/>
+        </w:rPr>
+        <w:t>line containing</w:t>
+      </w:r>
+      <w:r>
+        <w:rPr>
+          <w:lang w:val="nl-BE"/>
+        </w:rPr>
+        <w:t xml:space="preserve"> the header</w:t>
+      </w:r>
+      <w:r>
+        <w:rPr>
+          <w:lang w:val="nl-BE"/>
+        </w:rPr>
+        <w:t>-key is used</w:t>
+      </w:r>
+      <w:r>
+        <w:rPr>
+          <w:lang w:val="nl-BE"/>
+        </w:rPr>
+        <w:t xml:space="preserve"> to recognize the contents</w:t>
+      </w:r>
+      <w:r>
+        <w:rPr>
+          <w:lang w:val="nl-BE"/>
+        </w:rPr>
+        <w:t xml:space="preserve"> of the manifest and the </w:t>
+      </w:r>
+      <w:r>
+        <w:rPr>
+          <w:lang w:val="nl-BE"/>
+        </w:rPr>
+        <w:t>line</w:t>
+      </w:r>
+      <w:r>
+        <w:rPr>
+          <w:lang w:val="nl-BE"/>
+        </w:rPr>
+        <w:t xml:space="preserve"> with the name-key is used as the</w:t>
+      </w:r>
+      <w:r>
+        <w:rPr>
+          <w:lang w:val="nl-BE"/>
+        </w:rPr>
+        <w:t xml:space="preserve"> name of the application to be installed.</w:t>
+      </w:r>
+      <w:r>
+        <w:rPr>
+          <w:lang w:val="nl-BE"/>
+        </w:rPr>
+        <w:t xml:space="preserve"> Note that the value for the name-key</w:t>
+      </w:r>
+      <w:r>
+        <w:rPr>
+          <w:lang w:val="nl-BE"/>
+        </w:rPr>
+        <w:t xml:space="preserve"> is also used as the “user” in the system when starting the proce</w:t>
+      </w:r>
+      <w:r>
+        <w:rPr>
+          <w:lang w:val="nl-BE"/>
+        </w:rPr>
+        <w:t xml:space="preserve">ss and other related. The version-key </w:t>
+      </w:r>
+      <w:r>
+        <w:rPr>
+          <w:lang w:val="nl-BE"/>
+        </w:rPr>
+        <w:t xml:space="preserve">is </w:t>
+      </w:r>
+      <w:r>
+        <w:rPr>
+          <w:lang w:val="nl-BE"/>
+        </w:rPr>
+        <w:t>used for the</w:t>
+      </w:r>
+      <w:r>
+        <w:rPr>
+          <w:lang w:val="nl-BE"/>
+        </w:rPr>
+        <w:t xml:space="preserve"> </w:t>
+      </w:r>
+      <w:r>
+        <w:rPr>
+          <w:lang w:val="nl-BE"/>
+        </w:rPr>
+        <w:t xml:space="preserve">version number of your software and only </w:t>
+      </w:r>
+      <w:r>
+        <w:rPr>
+          <w:lang w:val="nl-BE"/>
+        </w:rPr>
+        <w:t>used for informational purposes.</w:t>
+      </w:r>
+      <w:r>
+        <w:rPr>
+          <w:lang w:val="nl-BE"/>
+        </w:rPr>
+        <w:t xml:space="preserve"> The last line containing autostart-key is used to define if the application is to be started when the CoreService is started. If this setting is set to true, the CoreService will execute the “run”-scr</w:t>
+      </w:r>
+      <w:r>
+        <w:rPr>
+          <w:lang w:val="nl-BE"/>
+        </w:rPr>
+        <w:t>ipt of your application package when it gets started. If for some reason the CoreService requires a restart, it will also check whether your application is already running, and will not start it if determines that it already is.</w:t>
+      </w:r>
+      <w:r>
+        <w:rPr>
+          <w:lang w:val="nl-BE"/>
+        </w:rPr>
+        <w:t xml:space="preserve"> </w:t>
+      </w:r>
+      <w:r>
+        <w:rPr>
+          <w:lang w:val="nl-BE"/>
+        </w:rPr>
+        <w:t>Note that changing this setting does not start the application automatically, but instead it will started on next system restart and/or Coreservice restart.</w:t>
+      </w:r>
+    </w:p>
+    <w:p>
+      <w:pPr>
+        <w:ind w:left="357"/>
+        <w:rPr>
+          <w:lang w:val="nl-BE"/>
+        </w:rPr>
+      </w:pPr>
+      <w:r>
+        <w:rPr>
+          <w:lang w:val="nl-BE"/>
+        </w:rPr>
+        <w:t xml:space="preserve">Keep in mind that </w:t>
+      </w:r>
+      <w:r>
+        <w:rPr>
+          <w:lang w:val="nl-BE"/>
+        </w:rPr>
+        <w:t>the above</w:t>
+      </w:r>
+      <w:r>
+        <w:rPr>
+          <w:lang w:val="nl-BE"/>
+        </w:rPr>
+        <w:t xml:space="preserve"> is the minimum required content for the file, and additional settings can be stored in it as well if the application sandbox gets extended in the future. </w:t>
       </w:r>
     </w:p>
     <w:p>
@@ -1229,7 +1424,14 @@
         <w:rPr>
           <w:lang w:val="nl-BE"/>
         </w:rPr>
-        <w:t xml:space="preserve"> will place an alias for nginx-conf</w:t>
+        <w:t xml:space="preserve"> will place an alias </w:t>
+      </w:r>
+      <w:r>
+        <w:rPr>
+          <w:lang w:val="nl-BE"/>
+        </w:rPr>
+        <w:lastRenderedPageBreak/>
+        <w:t>for nginx-conf</w:t>
       </w:r>
       <w:r>
         <w:rPr>
@@ -1452,14 +1654,7 @@
         <w:rPr>
           <w:lang w:val="nl-BE"/>
         </w:rPr>
-        <w:t xml:space="preserve">the the parent windows that it has completed </w:t>
-      </w:r>
-      <w:r>
-        <w:rPr>
-          <w:lang w:val="nl-BE"/>
-        </w:rPr>
-        <w:lastRenderedPageBreak/>
-        <w:t>loading</w:t>
+        <w:t>the the parent windows that it has completed loading</w:t>
       </w:r>
       <w:r>
         <w:rPr>
@@ -1827,6 +2022,14 @@
           <w:highlight w:val="lightGray"/>
           <w:lang w:val="nl-BE"/>
         </w:rPr>
+        <w:t>header=</w:t>
+      </w:r>
+      <w:r>
+        <w:rPr>
+          <w:sz w:val="18"/>
+          <w:highlight w:val="lightGray"/>
+          <w:lang w:val="nl-BE"/>
+        </w:rPr>
         <w:t>ar8x_backend</w:t>
       </w:r>
     </w:p>
@@ -1846,6 +2049,14 @@
           <w:highlight w:val="lightGray"/>
           <w:lang w:val="nl-BE"/>
         </w:rPr>
+        <w:t>port=</w:t>
+      </w:r>
+      <w:r>
+        <w:rPr>
+          <w:sz w:val="18"/>
+          <w:highlight w:val="lightGray"/>
+          <w:lang w:val="nl-BE"/>
+        </w:rPr>
         <w:t>10001</w:t>
       </w:r>
     </w:p>
@@ -1873,7 +2084,13 @@
         <w:rPr>
           <w:lang w:val="nl-BE"/>
         </w:rPr>
-        <w:t xml:space="preserve">Again, the first line is the header and second is the port number. Valid port numbers for this configuration are from 10000 to 11000. If the </w:t>
+        <w:t>Again, the header-key is to identify the file and port-key contains</w:t>
+      </w:r>
+      <w:r>
+        <w:rPr>
+          <w:lang w:val="nl-BE"/>
+        </w:rPr>
+        <w:t xml:space="preserve"> the port number. Valid port numbers for this configuration are from 10000 to 11000. If the </w:t>
       </w:r>
       <w:r>
         <w:rPr>
@@ -2904,6 +3121,8 @@
           <w:lang w:val="nl-BE"/>
         </w:rPr>
       </w:pPr>
+      <w:bookmarkStart w:id="0" w:name="OLE_LINK1"/>
+      <w:bookmarkStart w:id="1" w:name="OLE_LINK2"/>
       <w:r>
         <w:rPr>
           <w:lang w:val="nl-BE"/>
@@ -2957,6 +3176,27 @@
           <w:lang w:val="nl-BE"/>
         </w:rPr>
         <w:t>. So if all possible features and libraries are added to the zip-file, the folder-structure along the mandatory files would look like this:</w:t>
+      </w:r>
+    </w:p>
+    <w:bookmarkEnd w:id="0"/>
+    <w:bookmarkEnd w:id="1"/>
+    <w:p>
+      <w:pPr>
+        <w:spacing w:after="0"/>
+        <w:ind w:left="357"/>
+        <w:rPr>
+          <w:sz w:val="18"/>
+          <w:highlight w:val="lightGray"/>
+          <w:lang w:val="nl-BE"/>
+        </w:rPr>
+      </w:pPr>
+      <w:r>
+        <w:rPr>
+          <w:sz w:val="18"/>
+          <w:highlight w:val="lightGray"/>
+          <w:lang w:val="nl-BE"/>
+        </w:rPr>
+        <w:t>/bin/</w:t>
       </w:r>
     </w:p>
     <w:p>
@@ -2975,7 +3215,7 @@
           <w:highlight w:val="lightGray"/>
           <w:lang w:val="nl-BE"/>
         </w:rPr>
-        <w:t>/bin/</w:t>
+        <w:t>/bin/run</w:t>
       </w:r>
     </w:p>
     <w:p>
@@ -2994,7 +3234,7 @@
           <w:highlight w:val="lightGray"/>
           <w:lang w:val="nl-BE"/>
         </w:rPr>
-        <w:t>/bin/run</w:t>
+        <w:t>/properties/</w:t>
       </w:r>
     </w:p>
     <w:p>
@@ -3013,7 +3253,7 @@
           <w:highlight w:val="lightGray"/>
           <w:lang w:val="nl-BE"/>
         </w:rPr>
-        <w:t>/properties/</w:t>
+        <w:t>/properties/manifest</w:t>
       </w:r>
     </w:p>
     <w:p>
@@ -3032,7 +3272,7 @@
           <w:highlight w:val="lightGray"/>
           <w:lang w:val="nl-BE"/>
         </w:rPr>
-        <w:t>/properties/manifest</w:t>
+        <w:t>/frontend/</w:t>
       </w:r>
     </w:p>
     <w:p>
@@ -3051,7 +3291,7 @@
           <w:highlight w:val="lightGray"/>
           <w:lang w:val="nl-BE"/>
         </w:rPr>
-        <w:t>/frontend/</w:t>
+        <w:t>/frontend/index.htm</w:t>
       </w:r>
     </w:p>
     <w:p>
@@ -3070,7 +3310,7 @@
           <w:highlight w:val="lightGray"/>
           <w:lang w:val="nl-BE"/>
         </w:rPr>
-        <w:t>/frontend/index.htm</w:t>
+        <w:t>/backend/</w:t>
       </w:r>
     </w:p>
     <w:p>
@@ -3079,17 +3319,16 @@
         <w:ind w:left="357"/>
         <w:rPr>
           <w:sz w:val="18"/>
+          <w:lang w:val="nl-BE"/>
+        </w:rPr>
+      </w:pPr>
+      <w:r>
+        <w:rPr>
+          <w:sz w:val="18"/>
           <w:highlight w:val="lightGray"/>
           <w:lang w:val="nl-BE"/>
         </w:rPr>
-      </w:pPr>
-      <w:r>
-        <w:rPr>
-          <w:sz w:val="18"/>
-          <w:highlight w:val="lightGray"/>
-          <w:lang w:val="nl-BE"/>
-        </w:rPr>
-        <w:t>/backend/</w:t>
+        <w:t>/backend/configuration</w:t>
       </w:r>
     </w:p>
     <w:p>
@@ -3097,43 +3336,30 @@
         <w:spacing w:after="0"/>
         <w:ind w:left="357"/>
         <w:rPr>
-          <w:sz w:val="18"/>
-          <w:lang w:val="nl-BE"/>
-        </w:rPr>
-      </w:pPr>
-      <w:r>
-        <w:rPr>
+          <w:b/>
+          <w:sz w:val="18"/>
+          <w:lang w:val="nl-BE"/>
+        </w:rPr>
+      </w:pPr>
+      <w:r>
+        <w:rPr>
+          <w:b/>
           <w:sz w:val="18"/>
           <w:highlight w:val="lightGray"/>
           <w:lang w:val="nl-BE"/>
         </w:rPr>
-        <w:t>/backend/configuration</w:t>
+        <w:t>/lib/</w:t>
+      </w:r>
+      <w:r>
+        <w:rPr>
+          <w:lang w:val="nl-BE"/>
+        </w:rPr>
+        <w:t xml:space="preserve"> </w:t>
       </w:r>
     </w:p>
     <w:p>
       <w:pPr>
-        <w:spacing w:after="0"/>
-        <w:ind w:left="357"/>
-        <w:rPr>
-          <w:b/>
-          <w:sz w:val="18"/>
-          <w:lang w:val="nl-BE"/>
-        </w:rPr>
-      </w:pPr>
-      <w:r>
-        <w:rPr>
-          <w:b/>
-          <w:sz w:val="18"/>
-          <w:highlight w:val="lightGray"/>
-          <w:lang w:val="nl-BE"/>
-        </w:rPr>
-        <w:t>/lib/</w:t>
-      </w:r>
-    </w:p>
-    <w:p>
-      <w:pPr>
         <w:pStyle w:val="ParagraphNID"/>
-        <w:ind w:left="0"/>
         <w:rPr>
           <w:lang w:val="nl-BE"/>
         </w:rPr>
@@ -3557,7 +3783,7 @@
                     <w:noProof/>
                     <w:color w:val="000000"/>
                   </w:rPr>
-                  <w:t>2016-11-15</w:t>
+                  <w:t>2017-02-09</w:t>
                 </w:r>
                 <w:r>
                   <w:rPr>
@@ -17385,7 +17611,7 @@
 </file>
 
 <file path=customXml/itemProps1.xml><?xml version="1.0" encoding="utf-8"?>
-<ds:datastoreItem xmlns:ds="http://schemas.openxmlformats.org/officeDocument/2006/customXml" ds:itemID="{264B5B8A-C4CF-497D-9B9D-78B2628856EC}">
+<ds:datastoreItem xmlns:ds="http://schemas.openxmlformats.org/officeDocument/2006/customXml" ds:itemID="{64E9CA2A-9E30-4209-B91F-4B1BEF7DD46E}">
   <ds:schemaRefs>
     <ds:schemaRef ds:uri="http://schemas.openxmlformats.org/officeDocument/2006/bibliography"/>
   </ds:schemaRefs>

</xml_diff>

<commit_message>
Added some more web frontend documentation
</commit_message>
<xml_diff>
--- a/docs/AN002_AR8x_appinterface.docx
+++ b/docs/AN002_AR8x_appinterface.docx
@@ -1232,7 +1232,49 @@
         <w:rPr>
           <w:lang w:val="nl-BE"/>
         </w:rPr>
-        <w:t>Previous chapter described the minimum content for the zip-file. The interface does however provide an option to have a separate configuration view for each installed app. This can achieved creating the zip-file as follows.</w:t>
+        <w:t>The application package can also contain a web frontend for the application. It can be used just for informational purposes, as also for configuring your application if you require a user interface for it. On the previous</w:t>
+      </w:r>
+      <w:r>
+        <w:rPr>
+          <w:lang w:val="nl-BE"/>
+        </w:rPr>
+        <w:t xml:space="preserve"> chapter</w:t>
+      </w:r>
+      <w:r>
+        <w:rPr>
+          <w:lang w:val="nl-BE"/>
+        </w:rPr>
+        <w:t xml:space="preserve"> we</w:t>
+      </w:r>
+      <w:r>
+        <w:rPr>
+          <w:lang w:val="nl-BE"/>
+        </w:rPr>
+        <w:t xml:space="preserve"> described the m</w:t>
+      </w:r>
+      <w:r>
+        <w:rPr>
+          <w:lang w:val="nl-BE"/>
+        </w:rPr>
+        <w:t>inimum content for the zip-file</w:t>
+      </w:r>
+      <w:r>
+        <w:rPr>
+          <w:lang w:val="nl-BE"/>
+        </w:rPr>
+        <w:t>.</w:t>
+      </w:r>
+      <w:r>
+        <w:rPr>
+          <w:lang w:val="nl-BE"/>
+        </w:rPr>
+        <w:t xml:space="preserve"> To add also the web frontend to the package the zip-file should contain a file structure similar to the below example:</w:t>
+      </w:r>
+      <w:r>
+        <w:rPr>
+          <w:lang w:val="nl-BE"/>
+        </w:rPr>
+        <w:t xml:space="preserve"> </w:t>
       </w:r>
     </w:p>
     <w:p>
@@ -1394,7 +1436,19 @@
         <w:rPr>
           <w:lang w:val="nl-BE"/>
         </w:rPr>
-        <w:t>ation. The backend service on AR8x</w:t>
+        <w:t xml:space="preserve">ation. The </w:t>
+      </w:r>
+      <w:r>
+        <w:rPr>
+          <w:lang w:val="nl-BE"/>
+        </w:rPr>
+        <w:t>CoreS</w:t>
+      </w:r>
+      <w:r>
+        <w:rPr>
+          <w:lang w:val="nl-BE"/>
+        </w:rPr>
+        <w:t>ervice on AR8x</w:t>
       </w:r>
       <w:r>
         <w:rPr>
@@ -1406,7 +1460,14 @@
         <w:rPr>
           <w:lang w:val="nl-BE"/>
         </w:rPr>
-        <w:t xml:space="preserve"> check whether this folder and the index.htm file exists in the zip-file</w:t>
+        <w:t xml:space="preserve"> check </w:t>
+      </w:r>
+      <w:r>
+        <w:rPr>
+          <w:lang w:val="nl-BE"/>
+        </w:rPr>
+        <w:lastRenderedPageBreak/>
+        <w:t>whether this folder and the index.htm file exists in the zip-file</w:t>
       </w:r>
       <w:r>
         <w:rPr>
@@ -1424,14 +1485,7 @@
         <w:rPr>
           <w:lang w:val="nl-BE"/>
         </w:rPr>
-        <w:t xml:space="preserve"> will place an alias </w:t>
-      </w:r>
-      <w:r>
-        <w:rPr>
-          <w:lang w:val="nl-BE"/>
-        </w:rPr>
-        <w:lastRenderedPageBreak/>
-        <w:t>for nginx-conf</w:t>
+        <w:t xml:space="preserve"> will place an alias for nginx-conf</w:t>
       </w:r>
       <w:r>
         <w:rPr>
@@ -1705,14 +1759,6 @@
     </w:p>
     <w:p>
       <w:pPr>
-        <w:pStyle w:val="1NumberedHeading1NID"/>
-      </w:pPr>
-      <w:r>
-        <w:t>APP BACKEND</w:t>
-      </w:r>
-    </w:p>
-    <w:p>
-      <w:pPr>
         <w:spacing w:after="0"/>
         <w:ind w:left="357"/>
         <w:jc w:val="left"/>
@@ -1724,43 +1770,13 @@
         <w:rPr>
           <w:lang w:val="nl-BE"/>
         </w:rPr>
-        <w:t xml:space="preserve">Unless the application frontend is meant to be </w:t>
-      </w:r>
-      <w:r>
-        <w:rPr>
-          <w:lang w:val="nl-BE"/>
-        </w:rPr>
-        <w:t xml:space="preserve">just </w:t>
-      </w:r>
-      <w:r>
-        <w:rPr>
-          <w:lang w:val="nl-BE"/>
-        </w:rPr>
-        <w:t>informational, i.e. display some versioning</w:t>
-      </w:r>
-      <w:r>
-        <w:rPr>
-          <w:lang w:val="nl-BE"/>
-        </w:rPr>
-        <w:t xml:space="preserve"> info of the application in question</w:t>
-      </w:r>
-      <w:r>
-        <w:rPr>
-          <w:lang w:val="nl-BE"/>
-        </w:rPr>
-        <w:t xml:space="preserve">, you’ll need to add a “backend” for the web config too. </w:t>
-      </w:r>
-      <w:r>
-        <w:rPr>
-          <w:lang w:val="nl-BE"/>
-        </w:rPr>
-        <w:t>The backend itself can just an addition to your currently running application which listens for the RESTful requests, or other similar, but since the platform does not allow any kind of configuration, the communication will require some settings.</w:t>
-      </w:r>
-      <w:r>
-        <w:rPr>
-          <w:lang w:val="nl-BE"/>
-        </w:rPr>
-        <w:t xml:space="preserve"> </w:t>
+        <w:t xml:space="preserve">You can find an example of the web frontend from the application sample package: </w:t>
+      </w:r>
+      <w:r>
+        <w:rPr>
+          <w:lang w:val="nl-BE"/>
+        </w:rPr>
+        <w:t>appimportsample\zipcontents\frontend</w:t>
       </w:r>
     </w:p>
     <w:p>
@@ -1786,135 +1802,33 @@
         <w:rPr>
           <w:lang w:val="nl-BE"/>
         </w:rPr>
-        <w:t>So to achieve proper configuration for the backend, the zip-file should be at minimum as follows:</w:t>
+        <w:t xml:space="preserve">If the application web frontend is to be used for configuring your application, you’ll need to </w:t>
+      </w:r>
+      <w:r>
+        <w:rPr>
+          <w:lang w:val="nl-BE"/>
+        </w:rPr>
+        <w:t>enable</w:t>
+      </w:r>
+      <w:r>
+        <w:rPr>
+          <w:lang w:val="nl-BE"/>
+        </w:rPr>
+        <w:t xml:space="preserve"> the backend for it too. This is explained with more details in the next chapter.</w:t>
+      </w:r>
+      <w:r>
+        <w:rPr>
+          <w:lang w:val="nl-BE"/>
+        </w:rPr>
+        <w:t xml:space="preserve"> See also chapter 4.1 for an example.</w:t>
       </w:r>
     </w:p>
     <w:p>
       <w:pPr>
-        <w:spacing w:after="0"/>
-        <w:ind w:left="357"/>
-        <w:rPr>
-          <w:sz w:val="18"/>
-          <w:highlight w:val="lightGray"/>
-          <w:lang w:val="nl-BE"/>
-        </w:rPr>
-      </w:pPr>
-    </w:p>
-    <w:p>
-      <w:pPr>
-        <w:spacing w:after="0"/>
-        <w:ind w:left="357"/>
-        <w:rPr>
-          <w:sz w:val="18"/>
-          <w:highlight w:val="lightGray"/>
-          <w:lang w:val="nl-BE"/>
-        </w:rPr>
-      </w:pPr>
-      <w:r>
-        <w:rPr>
-          <w:sz w:val="18"/>
-          <w:highlight w:val="lightGray"/>
-          <w:lang w:val="nl-BE"/>
-        </w:rPr>
-        <w:t>/bin/</w:t>
-      </w:r>
-    </w:p>
-    <w:p>
-      <w:pPr>
-        <w:spacing w:after="0"/>
-        <w:ind w:left="357"/>
-        <w:rPr>
-          <w:sz w:val="18"/>
-          <w:highlight w:val="lightGray"/>
-          <w:lang w:val="nl-BE"/>
-        </w:rPr>
-      </w:pPr>
-      <w:r>
-        <w:rPr>
-          <w:sz w:val="18"/>
-          <w:highlight w:val="lightGray"/>
-          <w:lang w:val="nl-BE"/>
-        </w:rPr>
-        <w:t>/bin/run</w:t>
-      </w:r>
-    </w:p>
-    <w:p>
-      <w:pPr>
-        <w:spacing w:after="0"/>
-        <w:ind w:left="357"/>
-        <w:rPr>
-          <w:sz w:val="18"/>
-          <w:highlight w:val="lightGray"/>
-          <w:lang w:val="nl-BE"/>
-        </w:rPr>
-      </w:pPr>
-      <w:r>
-        <w:rPr>
-          <w:sz w:val="18"/>
-          <w:highlight w:val="lightGray"/>
-          <w:lang w:val="nl-BE"/>
-        </w:rPr>
-        <w:t>/properties/</w:t>
-      </w:r>
-    </w:p>
-    <w:p>
-      <w:pPr>
-        <w:spacing w:after="0"/>
-        <w:ind w:left="357"/>
-        <w:rPr>
-          <w:sz w:val="18"/>
-          <w:highlight w:val="lightGray"/>
-          <w:lang w:val="nl-BE"/>
-        </w:rPr>
-      </w:pPr>
-      <w:r>
-        <w:rPr>
-          <w:sz w:val="18"/>
-          <w:highlight w:val="lightGray"/>
-          <w:lang w:val="nl-BE"/>
-        </w:rPr>
-        <w:t>/properties/manifest</w:t>
-      </w:r>
-    </w:p>
-    <w:p>
-      <w:pPr>
-        <w:spacing w:after="0"/>
-        <w:ind w:left="357"/>
-        <w:rPr>
-          <w:b/>
-          <w:sz w:val="18"/>
-          <w:highlight w:val="lightGray"/>
-          <w:lang w:val="nl-BE"/>
-        </w:rPr>
-      </w:pPr>
-      <w:r>
-        <w:rPr>
-          <w:b/>
-          <w:sz w:val="18"/>
-          <w:highlight w:val="lightGray"/>
-          <w:lang w:val="nl-BE"/>
-        </w:rPr>
-        <w:t>/backend/</w:t>
-      </w:r>
-    </w:p>
-    <w:p>
-      <w:pPr>
-        <w:spacing w:after="0"/>
-        <w:ind w:left="357"/>
-        <w:rPr>
-          <w:b/>
-          <w:sz w:val="18"/>
-          <w:lang w:val="nl-BE"/>
-        </w:rPr>
-      </w:pPr>
-      <w:r>
-        <w:rPr>
-          <w:b/>
-          <w:sz w:val="18"/>
-          <w:highlight w:val="lightGray"/>
-          <w:lang w:val="nl-BE"/>
-        </w:rPr>
-        <w:t>/backend/configuration</w:t>
+        <w:pStyle w:val="1NumberedHeading1NID"/>
+      </w:pPr>
+      <w:r>
+        <w:t>APP BACKEND</w:t>
       </w:r>
     </w:p>
     <w:p>
@@ -1926,6 +1840,48 @@
           <w:lang w:val="nl-BE"/>
         </w:rPr>
       </w:pPr>
+      <w:r>
+        <w:rPr>
+          <w:lang w:val="nl-BE"/>
+        </w:rPr>
+        <w:t xml:space="preserve">Unless the application frontend is meant to be </w:t>
+      </w:r>
+      <w:r>
+        <w:rPr>
+          <w:lang w:val="nl-BE"/>
+        </w:rPr>
+        <w:t xml:space="preserve">just </w:t>
+      </w:r>
+      <w:r>
+        <w:rPr>
+          <w:lang w:val="nl-BE"/>
+        </w:rPr>
+        <w:t>informational, i.e. display some versioning</w:t>
+      </w:r>
+      <w:r>
+        <w:rPr>
+          <w:lang w:val="nl-BE"/>
+        </w:rPr>
+        <w:t xml:space="preserve"> info of the application in question</w:t>
+      </w:r>
+      <w:r>
+        <w:rPr>
+          <w:lang w:val="nl-BE"/>
+        </w:rPr>
+        <w:t xml:space="preserve">, you’ll need to add a “backend” for the web config too. </w:t>
+      </w:r>
+      <w:r>
+        <w:rPr>
+          <w:lang w:val="nl-BE"/>
+        </w:rPr>
+        <w:t>The backend itself can just an addition to your currently running application which listens for the RESTful requests, or other similar, but since the platform does not allow any kind of configuration, the communication will require some settings.</w:t>
+      </w:r>
+      <w:r>
+        <w:rPr>
+          <w:lang w:val="nl-BE"/>
+        </w:rPr>
+        <w:t xml:space="preserve"> </w:t>
+      </w:r>
     </w:p>
     <w:p>
       <w:pPr>
@@ -1936,54 +1892,6 @@
           <w:lang w:val="nl-BE"/>
         </w:rPr>
       </w:pPr>
-      <w:r>
-        <w:rPr>
-          <w:lang w:val="nl-BE"/>
-        </w:rPr>
-        <w:t xml:space="preserve">The </w:t>
-      </w:r>
-      <w:r>
-        <w:rPr>
-          <w:lang w:val="nl-BE"/>
-        </w:rPr>
-        <w:t>configuration-file</w:t>
-      </w:r>
-      <w:r>
-        <w:rPr>
-          <w:lang w:val="nl-BE"/>
-        </w:rPr>
-        <w:t xml:space="preserve"> contains the port to used for forwarding the communication</w:t>
-      </w:r>
-      <w:r>
-        <w:rPr>
-          <w:lang w:val="nl-BE"/>
-        </w:rPr>
-        <w:t xml:space="preserve"> </w:t>
-      </w:r>
-      <w:r>
-        <w:rPr>
-          <w:lang w:val="nl-BE"/>
-        </w:rPr>
-        <w:t xml:space="preserve">and </w:t>
-      </w:r>
-      <w:r>
-        <w:rPr>
-          <w:lang w:val="nl-BE"/>
-        </w:rPr>
-        <w:t>the contents of the file should be</w:t>
-      </w:r>
-      <w:r>
-        <w:rPr>
-          <w:lang w:val="nl-BE"/>
-        </w:rPr>
-        <w:t xml:space="preserve"> similar to this</w:t>
-      </w:r>
-      <w:r>
-        <w:rPr>
-          <w:lang w:val="nl-BE"/>
-        </w:rPr>
-        <w:t>:</w:t>
-      </w:r>
     </w:p>
     <w:p>
       <w:pPr>
@@ -1994,6 +1902,140 @@
           <w:lang w:val="nl-BE"/>
         </w:rPr>
       </w:pPr>
+      <w:r>
+        <w:rPr>
+          <w:lang w:val="nl-BE"/>
+        </w:rPr>
+        <w:t>So to achieve proper configuration for the backend, the zip-file should be at minimum as follows:</w:t>
+      </w:r>
+    </w:p>
+    <w:p>
+      <w:pPr>
+        <w:spacing w:after="0"/>
+        <w:ind w:left="357"/>
+        <w:rPr>
+          <w:sz w:val="18"/>
+          <w:highlight w:val="lightGray"/>
+          <w:lang w:val="nl-BE"/>
+        </w:rPr>
+      </w:pPr>
+    </w:p>
+    <w:p>
+      <w:pPr>
+        <w:spacing w:after="0"/>
+        <w:ind w:left="357"/>
+        <w:rPr>
+          <w:sz w:val="18"/>
+          <w:highlight w:val="lightGray"/>
+          <w:lang w:val="nl-BE"/>
+        </w:rPr>
+      </w:pPr>
+      <w:r>
+        <w:rPr>
+          <w:sz w:val="18"/>
+          <w:highlight w:val="lightGray"/>
+          <w:lang w:val="nl-BE"/>
+        </w:rPr>
+        <w:t>/bin/</w:t>
+      </w:r>
+    </w:p>
+    <w:p>
+      <w:pPr>
+        <w:spacing w:after="0"/>
+        <w:ind w:left="357"/>
+        <w:rPr>
+          <w:sz w:val="18"/>
+          <w:highlight w:val="lightGray"/>
+          <w:lang w:val="nl-BE"/>
+        </w:rPr>
+      </w:pPr>
+      <w:r>
+        <w:rPr>
+          <w:sz w:val="18"/>
+          <w:highlight w:val="lightGray"/>
+          <w:lang w:val="nl-BE"/>
+        </w:rPr>
+        <w:t>/bin/run</w:t>
+      </w:r>
+    </w:p>
+    <w:p>
+      <w:pPr>
+        <w:spacing w:after="0"/>
+        <w:ind w:left="357"/>
+        <w:rPr>
+          <w:sz w:val="18"/>
+          <w:highlight w:val="lightGray"/>
+          <w:lang w:val="nl-BE"/>
+        </w:rPr>
+      </w:pPr>
+      <w:r>
+        <w:rPr>
+          <w:sz w:val="18"/>
+          <w:highlight w:val="lightGray"/>
+          <w:lang w:val="nl-BE"/>
+        </w:rPr>
+        <w:t>/properties/</w:t>
+      </w:r>
+    </w:p>
+    <w:p>
+      <w:pPr>
+        <w:spacing w:after="0"/>
+        <w:ind w:left="357"/>
+        <w:rPr>
+          <w:sz w:val="18"/>
+          <w:highlight w:val="lightGray"/>
+          <w:lang w:val="nl-BE"/>
+        </w:rPr>
+      </w:pPr>
+      <w:r>
+        <w:rPr>
+          <w:sz w:val="18"/>
+          <w:highlight w:val="lightGray"/>
+          <w:lang w:val="nl-BE"/>
+        </w:rPr>
+        <w:t>/properties/manifest</w:t>
+      </w:r>
+    </w:p>
+    <w:p>
+      <w:pPr>
+        <w:spacing w:after="0"/>
+        <w:ind w:left="357"/>
+        <w:rPr>
+          <w:b/>
+          <w:sz w:val="18"/>
+          <w:highlight w:val="lightGray"/>
+          <w:lang w:val="nl-BE"/>
+        </w:rPr>
+      </w:pPr>
+      <w:r>
+        <w:rPr>
+          <w:b/>
+          <w:sz w:val="18"/>
+          <w:highlight w:val="lightGray"/>
+          <w:lang w:val="nl-BE"/>
+        </w:rPr>
+        <w:t>/backend/</w:t>
+      </w:r>
+    </w:p>
+    <w:p>
+      <w:pPr>
+        <w:spacing w:after="0"/>
+        <w:ind w:left="357"/>
+        <w:rPr>
+          <w:b/>
+          <w:sz w:val="18"/>
+          <w:lang w:val="nl-BE"/>
+        </w:rPr>
+      </w:pPr>
+      <w:r>
+        <w:rPr>
+          <w:b/>
+          <w:sz w:val="18"/>
+          <w:highlight w:val="lightGray"/>
+          <w:lang w:val="nl-BE"/>
+        </w:rPr>
+        <w:t>/backend/configuration</w:t>
+      </w:r>
     </w:p>
     <w:p>
       <w:pPr>
@@ -2001,27 +2043,9 @@
         <w:ind w:left="357"/>
         <w:jc w:val="left"/>
         <w:rPr>
-          <w:sz w:val="18"/>
-          <w:highlight w:val="lightGray"/>
-          <w:lang w:val="nl-BE"/>
-        </w:rPr>
-      </w:pPr>
-      <w:r>
-        <w:rPr>
-          <w:sz w:val="18"/>
-          <w:highlight w:val="lightGray"/>
-          <w:lang w:val="nl-BE"/>
-        </w:rPr>
-        <w:t>header=</w:t>
-      </w:r>
-      <w:r>
-        <w:rPr>
-          <w:sz w:val="18"/>
-          <w:highlight w:val="lightGray"/>
-          <w:lang w:val="nl-BE"/>
-        </w:rPr>
-        <w:t>ar8x_backend</w:t>
-      </w:r>
+          <w:lang w:val="nl-BE"/>
+        </w:rPr>
+      </w:pPr>
     </w:p>
     <w:p>
       <w:pPr>
@@ -2029,25 +2053,56 @@
         <w:ind w:left="357"/>
         <w:jc w:val="left"/>
         <w:rPr>
-          <w:sz w:val="18"/>
-          <w:lang w:val="nl-BE"/>
-        </w:rPr>
-      </w:pPr>
-      <w:r>
-        <w:rPr>
-          <w:sz w:val="18"/>
-          <w:highlight w:val="lightGray"/>
-          <w:lang w:val="nl-BE"/>
-        </w:rPr>
-        <w:t>port=</w:t>
-      </w:r>
-      <w:r>
-        <w:rPr>
-          <w:sz w:val="18"/>
-          <w:highlight w:val="lightGray"/>
-          <w:lang w:val="nl-BE"/>
-        </w:rPr>
-        <w:t>10001</w:t>
+          <w:lang w:val="nl-BE"/>
+        </w:rPr>
+      </w:pPr>
+      <w:r>
+        <w:rPr>
+          <w:lang w:val="nl-BE"/>
+        </w:rPr>
+        <w:t xml:space="preserve">The </w:t>
+      </w:r>
+      <w:r>
+        <w:rPr>
+          <w:lang w:val="nl-BE"/>
+        </w:rPr>
+        <w:t>configuration-file</w:t>
+      </w:r>
+      <w:r>
+        <w:rPr>
+          <w:lang w:val="nl-BE"/>
+        </w:rPr>
+        <w:t xml:space="preserve"> contains the port to used for forwarding the communication</w:t>
+      </w:r>
+      <w:r>
+        <w:rPr>
+          <w:lang w:val="nl-BE"/>
+        </w:rPr>
+        <w:t xml:space="preserve"> </w:t>
+      </w:r>
+      <w:r>
+        <w:rPr>
+          <w:lang w:val="nl-BE"/>
+        </w:rPr>
+        <w:t xml:space="preserve">and </w:t>
+      </w:r>
+      <w:r>
+        <w:rPr>
+          <w:lang w:val="nl-BE"/>
+        </w:rPr>
+        <w:t>the contents of the file should be</w:t>
+      </w:r>
+      <w:r>
+        <w:rPr>
+          <w:lang w:val="nl-BE"/>
+        </w:rPr>
+        <w:t xml:space="preserve"> similar to this</w:t>
+      </w:r>
+      <w:r>
+        <w:rPr>
+          <w:lang w:val="nl-BE"/>
+        </w:rPr>
+        <w:t>:</w:t>
       </w:r>
     </w:p>
     <w:p>
@@ -2056,7 +2111,6 @@
         <w:ind w:left="357"/>
         <w:jc w:val="left"/>
         <w:rPr>
-          <w:sz w:val="18"/>
           <w:lang w:val="nl-BE"/>
         </w:rPr>
       </w:pPr>
@@ -2067,6 +2121,72 @@
         <w:ind w:left="357"/>
         <w:jc w:val="left"/>
         <w:rPr>
+          <w:sz w:val="18"/>
+          <w:highlight w:val="lightGray"/>
+          <w:lang w:val="nl-BE"/>
+        </w:rPr>
+      </w:pPr>
+      <w:r>
+        <w:rPr>
+          <w:sz w:val="18"/>
+          <w:highlight w:val="lightGray"/>
+          <w:lang w:val="nl-BE"/>
+        </w:rPr>
+        <w:t>header=</w:t>
+      </w:r>
+      <w:r>
+        <w:rPr>
+          <w:sz w:val="18"/>
+          <w:highlight w:val="lightGray"/>
+          <w:lang w:val="nl-BE"/>
+        </w:rPr>
+        <w:t>ar8x_backend</w:t>
+      </w:r>
+    </w:p>
+    <w:p>
+      <w:pPr>
+        <w:spacing w:after="0"/>
+        <w:ind w:left="357"/>
+        <w:jc w:val="left"/>
+        <w:rPr>
+          <w:sz w:val="18"/>
+          <w:lang w:val="nl-BE"/>
+        </w:rPr>
+      </w:pPr>
+      <w:r>
+        <w:rPr>
+          <w:sz w:val="18"/>
+          <w:highlight w:val="lightGray"/>
+          <w:lang w:val="nl-BE"/>
+        </w:rPr>
+        <w:t>port=</w:t>
+      </w:r>
+      <w:r>
+        <w:rPr>
+          <w:sz w:val="18"/>
+          <w:highlight w:val="lightGray"/>
+          <w:lang w:val="nl-BE"/>
+        </w:rPr>
+        <w:t>10001</w:t>
+      </w:r>
+    </w:p>
+    <w:p>
+      <w:pPr>
+        <w:spacing w:after="0"/>
+        <w:ind w:left="357"/>
+        <w:jc w:val="left"/>
+        <w:rPr>
+          <w:sz w:val="18"/>
+          <w:lang w:val="nl-BE"/>
+        </w:rPr>
+      </w:pPr>
+    </w:p>
+    <w:p>
+      <w:pPr>
+        <w:spacing w:after="0"/>
+        <w:ind w:left="357"/>
+        <w:jc w:val="left"/>
+        <w:rPr>
           <w:lang w:val="nl-BE"/>
         </w:rPr>
       </w:pPr>
@@ -2092,7 +2212,14 @@
         <w:rPr>
           <w:lang w:val="nl-BE"/>
         </w:rPr>
-        <w:t xml:space="preserve"> determines that the file and the port is valid, it will configure nginx so that any communication to https://ar8x_address/app/backend/&lt;applicationame&gt; is forwarded to http://127.0.0.1:&lt;portnumber&gt;. Then any webrequest(or any other approach </w:t>
+        <w:t xml:space="preserve"> determines that the file and the port is valid, it will configure nginx so that any communication to </w:t>
+      </w:r>
+      <w:r>
+        <w:rPr>
+          <w:lang w:val="nl-BE"/>
+        </w:rPr>
+        <w:lastRenderedPageBreak/>
+        <w:t xml:space="preserve">https://ar8x_address/app/backend/&lt;applicationame&gt; is forwarded to http://127.0.0.1:&lt;portnumber&gt;. Then any webrequest(or any other approach </w:t>
       </w:r>
       <w:r>
         <w:rPr>
@@ -2124,45 +2251,597 @@
     </w:p>
     <w:p>
       <w:pPr>
+        <w:pStyle w:val="11NumberedHeading2NID"/>
+        <w:rPr>
+          <w:lang w:val="nl-BE"/>
+        </w:rPr>
+      </w:pPr>
+      <w:r>
+        <w:rPr>
+          <w:lang w:val="nl-BE"/>
+        </w:rPr>
+        <w:t>EXAMPLE</w:t>
+      </w:r>
+    </w:p>
+    <w:p>
+      <w:pPr>
+        <w:pStyle w:val="ParagraphNID"/>
+        <w:ind w:left="357"/>
+        <w:rPr>
+          <w:lang w:val="nl-BE"/>
+        </w:rPr>
+      </w:pPr>
+      <w:r>
+        <w:rPr>
+          <w:lang w:val="nl-BE"/>
+        </w:rPr>
+        <w:t xml:space="preserve">On the sources of ThirdPartyAppPing_src-project(found from the sample package), you should be able to find these lines. In simplified terms, the ThirdPartAppPing waits for request coming to </w:t>
+      </w:r>
+      <w:r>
+        <w:rPr>
+          <w:lang w:val="nl-BE"/>
+        </w:rPr>
+        <w:t>http://127.0.0.1</w:t>
+      </w:r>
+      <w:r>
+        <w:rPr>
+          <w:lang w:val="nl-BE"/>
+        </w:rPr>
+        <w:t>/app/backend/appexample path, and the lines below introduce the Ping-webservice method for the path.</w:t>
+      </w:r>
+      <w:r>
+        <w:rPr>
+          <w:lang w:val="nl-BE"/>
+        </w:rPr>
+        <w:t xml:space="preserve"> This can be then called from clients. The example package uses jquery to request it.</w:t>
+      </w:r>
+      <w:r>
+        <w:rPr>
+          <w:lang w:val="nl-BE"/>
+        </w:rPr>
+        <w:t xml:space="preserve"> </w:t>
+      </w:r>
+    </w:p>
+    <w:p>
+      <w:pPr>
+        <w:autoSpaceDE w:val="0"/>
+        <w:autoSpaceDN w:val="0"/>
+        <w:adjustRightInd w:val="0"/>
+        <w:spacing w:after="0"/>
+        <w:ind w:firstLine="357"/>
+        <w:jc w:val="left"/>
+        <w:rPr>
+          <w:rFonts w:ascii="Consolas" w:hAnsi="Consolas" w:cs="Consolas"/>
+          <w:color w:val="000000"/>
+          <w:sz w:val="19"/>
+          <w:szCs w:val="19"/>
+          <w:lang w:eastAsia="fi-FI"/>
+        </w:rPr>
+      </w:pPr>
+      <w:r>
+        <w:rPr>
+          <w:rFonts w:ascii="Consolas" w:hAnsi="Consolas" w:cs="Consolas"/>
+          <w:color w:val="000000"/>
+          <w:sz w:val="19"/>
+          <w:szCs w:val="19"/>
+          <w:lang w:eastAsia="fi-FI"/>
+        </w:rPr>
+        <w:t>[</w:t>
+      </w:r>
+      <w:r>
+        <w:rPr>
+          <w:rFonts w:ascii="Consolas" w:hAnsi="Consolas" w:cs="Consolas"/>
+          <w:color w:val="2B91AF"/>
+          <w:sz w:val="19"/>
+          <w:szCs w:val="19"/>
+          <w:lang w:eastAsia="fi-FI"/>
+        </w:rPr>
+        <w:t>OperationContract</w:t>
+      </w:r>
+      <w:r>
+        <w:rPr>
+          <w:rFonts w:ascii="Consolas" w:hAnsi="Consolas" w:cs="Consolas"/>
+          <w:color w:val="000000"/>
+          <w:sz w:val="19"/>
+          <w:szCs w:val="19"/>
+          <w:lang w:eastAsia="fi-FI"/>
+        </w:rPr>
+        <w:t>,</w:t>
+      </w:r>
+    </w:p>
+    <w:p>
+      <w:pPr>
+        <w:autoSpaceDE w:val="0"/>
+        <w:autoSpaceDN w:val="0"/>
+        <w:adjustRightInd w:val="0"/>
+        <w:spacing w:after="0"/>
+        <w:ind w:firstLine="357"/>
+        <w:jc w:val="left"/>
+        <w:rPr>
+          <w:rFonts w:ascii="Consolas" w:hAnsi="Consolas" w:cs="Consolas"/>
+          <w:color w:val="000000"/>
+          <w:sz w:val="19"/>
+          <w:szCs w:val="19"/>
+          <w:lang w:eastAsia="fi-FI"/>
+        </w:rPr>
+      </w:pPr>
+      <w:r>
+        <w:rPr>
+          <w:rFonts w:ascii="Consolas" w:hAnsi="Consolas" w:cs="Consolas"/>
+          <w:color w:val="2B91AF"/>
+          <w:sz w:val="19"/>
+          <w:szCs w:val="19"/>
+          <w:lang w:eastAsia="fi-FI"/>
+        </w:rPr>
+        <w:t>WebInvoke</w:t>
+      </w:r>
+      <w:r>
+        <w:rPr>
+          <w:rFonts w:ascii="Consolas" w:hAnsi="Consolas" w:cs="Consolas"/>
+          <w:color w:val="000000"/>
+          <w:sz w:val="19"/>
+          <w:szCs w:val="19"/>
+          <w:lang w:eastAsia="fi-FI"/>
+        </w:rPr>
+        <w:t xml:space="preserve">(Method = </w:t>
+      </w:r>
+      <w:r>
+        <w:rPr>
+          <w:rFonts w:ascii="Consolas" w:hAnsi="Consolas" w:cs="Consolas"/>
+          <w:color w:val="2B91AF"/>
+          <w:sz w:val="19"/>
+          <w:szCs w:val="19"/>
+          <w:lang w:eastAsia="fi-FI"/>
+        </w:rPr>
+        <w:t>WebRequestMethods</w:t>
+      </w:r>
+      <w:r>
+        <w:rPr>
+          <w:rFonts w:ascii="Consolas" w:hAnsi="Consolas" w:cs="Consolas"/>
+          <w:color w:val="000000"/>
+          <w:sz w:val="19"/>
+          <w:szCs w:val="19"/>
+          <w:lang w:eastAsia="fi-FI"/>
+        </w:rPr>
+        <w:t>.</w:t>
+      </w:r>
+      <w:r>
+        <w:rPr>
+          <w:rFonts w:ascii="Consolas" w:hAnsi="Consolas" w:cs="Consolas"/>
+          <w:color w:val="2B91AF"/>
+          <w:sz w:val="19"/>
+          <w:szCs w:val="19"/>
+          <w:lang w:eastAsia="fi-FI"/>
+        </w:rPr>
+        <w:t>Http</w:t>
+      </w:r>
+      <w:r>
+        <w:rPr>
+          <w:rFonts w:ascii="Consolas" w:hAnsi="Consolas" w:cs="Consolas"/>
+          <w:color w:val="000000"/>
+          <w:sz w:val="19"/>
+          <w:szCs w:val="19"/>
+          <w:lang w:eastAsia="fi-FI"/>
+        </w:rPr>
+        <w:t>.Get,</w:t>
+      </w:r>
+    </w:p>
+    <w:p>
+      <w:pPr>
+        <w:autoSpaceDE w:val="0"/>
+        <w:autoSpaceDN w:val="0"/>
+        <w:adjustRightInd w:val="0"/>
+        <w:spacing w:after="0"/>
+        <w:ind w:firstLine="357"/>
+        <w:jc w:val="left"/>
+        <w:rPr>
+          <w:rFonts w:ascii="Consolas" w:hAnsi="Consolas" w:cs="Consolas"/>
+          <w:color w:val="000000"/>
+          <w:sz w:val="19"/>
+          <w:szCs w:val="19"/>
+          <w:lang w:eastAsia="fi-FI"/>
+        </w:rPr>
+      </w:pPr>
+      <w:r>
+        <w:rPr>
+          <w:rFonts w:ascii="Consolas" w:hAnsi="Consolas" w:cs="Consolas"/>
+          <w:color w:val="000000"/>
+          <w:sz w:val="19"/>
+          <w:szCs w:val="19"/>
+          <w:lang w:eastAsia="fi-FI"/>
+        </w:rPr>
+        <w:t xml:space="preserve">UriTemplate = </w:t>
+      </w:r>
+      <w:r>
+        <w:rPr>
+          <w:rFonts w:ascii="Consolas" w:hAnsi="Consolas" w:cs="Consolas"/>
+          <w:color w:val="A31515"/>
+          <w:sz w:val="19"/>
+          <w:szCs w:val="19"/>
+          <w:lang w:eastAsia="fi-FI"/>
+        </w:rPr>
+        <w:t>"/Ping"</w:t>
+      </w:r>
+      <w:r>
+        <w:rPr>
+          <w:rFonts w:ascii="Consolas" w:hAnsi="Consolas" w:cs="Consolas"/>
+          <w:color w:val="000000"/>
+          <w:sz w:val="19"/>
+          <w:szCs w:val="19"/>
+          <w:lang w:eastAsia="fi-FI"/>
+        </w:rPr>
+        <w:t>,</w:t>
+      </w:r>
+    </w:p>
+    <w:p>
+      <w:pPr>
+        <w:autoSpaceDE w:val="0"/>
+        <w:autoSpaceDN w:val="0"/>
+        <w:adjustRightInd w:val="0"/>
+        <w:spacing w:after="0"/>
+        <w:ind w:firstLine="357"/>
+        <w:jc w:val="left"/>
+        <w:rPr>
+          <w:rFonts w:ascii="Consolas" w:hAnsi="Consolas" w:cs="Consolas"/>
+          <w:color w:val="000000"/>
+          <w:sz w:val="19"/>
+          <w:szCs w:val="19"/>
+          <w:lang w:eastAsia="fi-FI"/>
+        </w:rPr>
+      </w:pPr>
+      <w:r>
+        <w:rPr>
+          <w:rFonts w:ascii="Consolas" w:hAnsi="Consolas" w:cs="Consolas"/>
+          <w:color w:val="000000"/>
+          <w:sz w:val="19"/>
+          <w:szCs w:val="19"/>
+          <w:lang w:eastAsia="fi-FI"/>
+        </w:rPr>
+        <w:t xml:space="preserve">RequestFormat = </w:t>
+      </w:r>
+      <w:r>
+        <w:rPr>
+          <w:rFonts w:ascii="Consolas" w:hAnsi="Consolas" w:cs="Consolas"/>
+          <w:color w:val="2B91AF"/>
+          <w:sz w:val="19"/>
+          <w:szCs w:val="19"/>
+          <w:lang w:eastAsia="fi-FI"/>
+        </w:rPr>
+        <w:t>WebMessageFormat</w:t>
+      </w:r>
+      <w:r>
+        <w:rPr>
+          <w:rFonts w:ascii="Consolas" w:hAnsi="Consolas" w:cs="Consolas"/>
+          <w:color w:val="000000"/>
+          <w:sz w:val="19"/>
+          <w:szCs w:val="19"/>
+          <w:lang w:eastAsia="fi-FI"/>
+        </w:rPr>
+        <w:t xml:space="preserve">.Json, ResponseFormat = </w:t>
+      </w:r>
+      <w:r>
+        <w:rPr>
+          <w:rFonts w:ascii="Consolas" w:hAnsi="Consolas" w:cs="Consolas"/>
+          <w:color w:val="2B91AF"/>
+          <w:sz w:val="19"/>
+          <w:szCs w:val="19"/>
+          <w:lang w:eastAsia="fi-FI"/>
+        </w:rPr>
+        <w:t>WebMessageFormat</w:t>
+      </w:r>
+      <w:r>
+        <w:rPr>
+          <w:rFonts w:ascii="Consolas" w:hAnsi="Consolas" w:cs="Consolas"/>
+          <w:color w:val="000000"/>
+          <w:sz w:val="19"/>
+          <w:szCs w:val="19"/>
+          <w:lang w:eastAsia="fi-FI"/>
+        </w:rPr>
+        <w:t>.Json)</w:t>
+      </w:r>
+    </w:p>
+    <w:p>
+      <w:pPr>
+        <w:autoSpaceDE w:val="0"/>
+        <w:autoSpaceDN w:val="0"/>
+        <w:adjustRightInd w:val="0"/>
+        <w:spacing w:after="0"/>
+        <w:ind w:firstLine="357"/>
+        <w:jc w:val="left"/>
+        <w:rPr>
+          <w:rFonts w:ascii="Consolas" w:hAnsi="Consolas" w:cs="Consolas"/>
+          <w:color w:val="000000"/>
+          <w:sz w:val="19"/>
+          <w:szCs w:val="19"/>
+          <w:lang w:eastAsia="fi-FI"/>
+        </w:rPr>
+      </w:pPr>
+      <w:r>
+        <w:rPr>
+          <w:rFonts w:ascii="Consolas" w:hAnsi="Consolas" w:cs="Consolas"/>
+          <w:color w:val="000000"/>
+          <w:sz w:val="19"/>
+          <w:szCs w:val="19"/>
+          <w:lang w:eastAsia="fi-FI"/>
+        </w:rPr>
+        <w:t>]</w:t>
+      </w:r>
+    </w:p>
+    <w:p>
+      <w:pPr>
         <w:spacing w:after="0"/>
         <w:ind w:left="357"/>
         <w:jc w:val="left"/>
         <w:rPr>
-          <w:lang w:val="nl-BE"/>
-        </w:rPr>
-      </w:pPr>
+          <w:rFonts w:ascii="Consolas" w:hAnsi="Consolas" w:cs="Consolas"/>
+          <w:color w:val="000000"/>
+          <w:sz w:val="19"/>
+          <w:szCs w:val="19"/>
+          <w:lang w:eastAsia="fi-FI"/>
+        </w:rPr>
+      </w:pPr>
+      <w:r>
+        <w:rPr>
+          <w:rFonts w:ascii="Consolas" w:hAnsi="Consolas" w:cs="Consolas"/>
+          <w:color w:val="2B91AF"/>
+          <w:sz w:val="19"/>
+          <w:szCs w:val="19"/>
+          <w:lang w:eastAsia="fi-FI"/>
+        </w:rPr>
+        <w:t>String</w:t>
+      </w:r>
+      <w:r>
+        <w:rPr>
+          <w:rFonts w:ascii="Consolas" w:hAnsi="Consolas" w:cs="Consolas"/>
+          <w:color w:val="000000"/>
+          <w:sz w:val="19"/>
+          <w:szCs w:val="19"/>
+          <w:lang w:eastAsia="fi-FI"/>
+        </w:rPr>
+        <w:t xml:space="preserve"> Ping();</w:t>
+      </w:r>
     </w:p>
     <w:p>
       <w:pPr>
         <w:spacing w:after="0"/>
+        <w:ind w:left="357"/>
         <w:jc w:val="left"/>
         <w:rPr>
-          <w:rFonts w:eastAsia="Times New Roman"/>
-          <w:bCs/>
-          <w:caps/>
-          <w:color w:val="F68B1F"/>
-          <w:sz w:val="28"/>
-          <w:szCs w:val="26"/>
-        </w:rPr>
-      </w:pPr>
-      <w:r>
-        <w:br w:type="page"/>
-      </w:r>
+          <w:lang w:val="nl-BE"/>
+        </w:rPr>
+      </w:pPr>
     </w:p>
     <w:p>
       <w:pPr>
-        <w:pStyle w:val="11NumberedHeading2NID"/>
-        <w:rPr>
-          <w:lang w:val="nl-BE"/>
-        </w:rPr>
-      </w:pPr>
-      <w:r>
-        <w:rPr>
-          <w:lang w:val="nl-BE"/>
-        </w:rPr>
-        <w:lastRenderedPageBreak/>
-        <w:t>EXAMPLE</w:t>
-      </w:r>
+        <w:autoSpaceDE w:val="0"/>
+        <w:autoSpaceDN w:val="0"/>
+        <w:adjustRightInd w:val="0"/>
+        <w:spacing w:after="0"/>
+        <w:ind w:firstLine="357"/>
+        <w:jc w:val="left"/>
+        <w:rPr>
+          <w:rFonts w:ascii="Consolas" w:hAnsi="Consolas" w:cs="Consolas"/>
+          <w:color w:val="000000"/>
+          <w:sz w:val="19"/>
+          <w:szCs w:val="19"/>
+          <w:lang w:eastAsia="fi-FI"/>
+        </w:rPr>
+      </w:pPr>
+      <w:r>
+        <w:rPr>
+          <w:rFonts w:ascii="Consolas" w:hAnsi="Consolas" w:cs="Consolas"/>
+          <w:color w:val="0000FF"/>
+          <w:sz w:val="19"/>
+          <w:szCs w:val="19"/>
+          <w:lang w:eastAsia="fi-FI"/>
+        </w:rPr>
+        <w:t>public</w:t>
+      </w:r>
+      <w:r>
+        <w:rPr>
+          <w:rFonts w:ascii="Consolas" w:hAnsi="Consolas" w:cs="Consolas"/>
+          <w:color w:val="000000"/>
+          <w:sz w:val="19"/>
+          <w:szCs w:val="19"/>
+          <w:lang w:eastAsia="fi-FI"/>
+        </w:rPr>
+        <w:t xml:space="preserve"> </w:t>
+      </w:r>
+      <w:r>
+        <w:rPr>
+          <w:rFonts w:ascii="Consolas" w:hAnsi="Consolas" w:cs="Consolas"/>
+          <w:color w:val="2B91AF"/>
+          <w:sz w:val="19"/>
+          <w:szCs w:val="19"/>
+          <w:lang w:eastAsia="fi-FI"/>
+        </w:rPr>
+        <w:t>String</w:t>
+      </w:r>
+      <w:r>
+        <w:rPr>
+          <w:rFonts w:ascii="Consolas" w:hAnsi="Consolas" w:cs="Consolas"/>
+          <w:color w:val="000000"/>
+          <w:sz w:val="19"/>
+          <w:szCs w:val="19"/>
+          <w:lang w:eastAsia="fi-FI"/>
+        </w:rPr>
+        <w:t xml:space="preserve"> Ping()</w:t>
+      </w:r>
+    </w:p>
+    <w:p>
+      <w:pPr>
+        <w:autoSpaceDE w:val="0"/>
+        <w:autoSpaceDN w:val="0"/>
+        <w:adjustRightInd w:val="0"/>
+        <w:spacing w:after="0"/>
+        <w:ind w:firstLine="357"/>
+        <w:jc w:val="left"/>
+        <w:rPr>
+          <w:rFonts w:ascii="Consolas" w:hAnsi="Consolas" w:cs="Consolas"/>
+          <w:color w:val="000000"/>
+          <w:sz w:val="19"/>
+          <w:szCs w:val="19"/>
+          <w:lang w:eastAsia="fi-FI"/>
+        </w:rPr>
+      </w:pPr>
+      <w:r>
+        <w:rPr>
+          <w:rFonts w:ascii="Consolas" w:hAnsi="Consolas" w:cs="Consolas"/>
+          <w:color w:val="000000"/>
+          <w:sz w:val="19"/>
+          <w:szCs w:val="19"/>
+          <w:lang w:eastAsia="fi-FI"/>
+        </w:rPr>
+        <w:t>{</w:t>
+      </w:r>
+    </w:p>
+    <w:p>
+      <w:pPr>
+        <w:autoSpaceDE w:val="0"/>
+        <w:autoSpaceDN w:val="0"/>
+        <w:adjustRightInd w:val="0"/>
+        <w:spacing w:after="0"/>
+        <w:ind w:firstLine="357"/>
+        <w:jc w:val="left"/>
+        <w:rPr>
+          <w:rFonts w:ascii="Consolas" w:hAnsi="Consolas" w:cs="Consolas"/>
+          <w:color w:val="000000"/>
+          <w:sz w:val="19"/>
+          <w:szCs w:val="19"/>
+          <w:lang w:eastAsia="fi-FI"/>
+        </w:rPr>
+      </w:pPr>
+      <w:r>
+        <w:rPr>
+          <w:rFonts w:ascii="Consolas" w:hAnsi="Consolas" w:cs="Consolas"/>
+          <w:color w:val="2B91AF"/>
+          <w:sz w:val="19"/>
+          <w:szCs w:val="19"/>
+          <w:lang w:eastAsia="fi-FI"/>
+        </w:rPr>
+        <w:t>Console</w:t>
+      </w:r>
+      <w:r>
+        <w:rPr>
+          <w:rFonts w:ascii="Consolas" w:hAnsi="Consolas" w:cs="Consolas"/>
+          <w:color w:val="000000"/>
+          <w:sz w:val="19"/>
+          <w:szCs w:val="19"/>
+          <w:lang w:eastAsia="fi-FI"/>
+        </w:rPr>
+        <w:t>.WriteLine(</w:t>
+      </w:r>
+      <w:r>
+        <w:rPr>
+          <w:rFonts w:ascii="Consolas" w:hAnsi="Consolas" w:cs="Consolas"/>
+          <w:color w:val="A31515"/>
+          <w:sz w:val="19"/>
+          <w:szCs w:val="19"/>
+          <w:lang w:eastAsia="fi-FI"/>
+        </w:rPr>
+        <w:t>"Ponging"</w:t>
+      </w:r>
+      <w:r>
+        <w:rPr>
+          <w:rFonts w:ascii="Consolas" w:hAnsi="Consolas" w:cs="Consolas"/>
+          <w:color w:val="000000"/>
+          <w:sz w:val="19"/>
+          <w:szCs w:val="19"/>
+          <w:lang w:eastAsia="fi-FI"/>
+        </w:rPr>
+        <w:t>);</w:t>
+      </w:r>
+    </w:p>
+    <w:p>
+      <w:pPr>
+        <w:autoSpaceDE w:val="0"/>
+        <w:autoSpaceDN w:val="0"/>
+        <w:adjustRightInd w:val="0"/>
+        <w:spacing w:after="0"/>
+        <w:ind w:firstLine="357"/>
+        <w:jc w:val="left"/>
+        <w:rPr>
+          <w:rFonts w:ascii="Consolas" w:hAnsi="Consolas" w:cs="Consolas"/>
+          <w:color w:val="000000"/>
+          <w:sz w:val="19"/>
+          <w:szCs w:val="19"/>
+          <w:lang w:eastAsia="fi-FI"/>
+        </w:rPr>
+      </w:pPr>
+      <w:r>
+        <w:rPr>
+          <w:rFonts w:ascii="Consolas" w:hAnsi="Consolas" w:cs="Consolas"/>
+          <w:color w:val="0000FF"/>
+          <w:sz w:val="19"/>
+          <w:szCs w:val="19"/>
+          <w:lang w:eastAsia="fi-FI"/>
+        </w:rPr>
+        <w:t>return</w:t>
+      </w:r>
+      <w:r>
+        <w:rPr>
+          <w:rFonts w:ascii="Consolas" w:hAnsi="Consolas" w:cs="Consolas"/>
+          <w:color w:val="000000"/>
+          <w:sz w:val="19"/>
+          <w:szCs w:val="19"/>
+          <w:lang w:eastAsia="fi-FI"/>
+        </w:rPr>
+        <w:t xml:space="preserve"> </w:t>
+      </w:r>
+      <w:r>
+        <w:rPr>
+          <w:rFonts w:ascii="Consolas" w:hAnsi="Consolas" w:cs="Consolas"/>
+          <w:color w:val="A31515"/>
+          <w:sz w:val="19"/>
+          <w:szCs w:val="19"/>
+          <w:lang w:eastAsia="fi-FI"/>
+        </w:rPr>
+        <w:t>"Pong"</w:t>
+      </w:r>
+      <w:r>
+        <w:rPr>
+          <w:rFonts w:ascii="Consolas" w:hAnsi="Consolas" w:cs="Consolas"/>
+          <w:color w:val="000000"/>
+          <w:sz w:val="19"/>
+          <w:szCs w:val="19"/>
+          <w:lang w:eastAsia="fi-FI"/>
+        </w:rPr>
+        <w:t>;</w:t>
+      </w:r>
+    </w:p>
+    <w:p>
+      <w:pPr>
+        <w:spacing w:after="0"/>
+        <w:ind w:left="357"/>
+        <w:jc w:val="left"/>
+        <w:rPr>
+          <w:rFonts w:ascii="Consolas" w:hAnsi="Consolas" w:cs="Consolas"/>
+          <w:color w:val="000000"/>
+          <w:sz w:val="19"/>
+          <w:szCs w:val="19"/>
+          <w:lang w:eastAsia="fi-FI"/>
+        </w:rPr>
+      </w:pPr>
+      <w:r>
+        <w:rPr>
+          <w:rFonts w:ascii="Consolas" w:hAnsi="Consolas" w:cs="Consolas"/>
+          <w:color w:val="000000"/>
+          <w:sz w:val="19"/>
+          <w:szCs w:val="19"/>
+          <w:lang w:eastAsia="fi-FI"/>
+        </w:rPr>
+        <w:t>}</w:t>
+      </w:r>
+    </w:p>
+    <w:p>
+      <w:pPr>
+        <w:spacing w:after="0"/>
+        <w:ind w:left="357"/>
+        <w:jc w:val="left"/>
+        <w:rPr>
+          <w:lang w:val="nl-BE"/>
+        </w:rPr>
+      </w:pPr>
     </w:p>
     <w:p>
       <w:pPr>
@@ -3124,6 +3803,7 @@
         <w:rPr>
           <w:lang w:val="nl-BE"/>
         </w:rPr>
+        <w:lastRenderedPageBreak/>
         <w:t>The tool in question is called Nordic ID AR8x Application Signtool. The tool can be used to sign prebuilt zip-files, as also to create new zip-files from scratch. We will go through shortly both approaches in this document.</w:t>
       </w:r>
       <w:r>
@@ -3190,7 +3870,6 @@
           <w:noProof/>
           <w:lang w:val="fi-FI" w:eastAsia="fi-FI"/>
         </w:rPr>
-        <w:lastRenderedPageBreak/>
         <w:drawing>
           <wp:inline distT="0" distB="0" distL="0" distR="0">
             <wp:extent cx="4552950" cy="3197651"/>
@@ -3295,6 +3974,7 @@
           <w:noProof/>
           <w:lang w:val="fi-FI" w:eastAsia="fi-FI"/>
         </w:rPr>
+        <w:lastRenderedPageBreak/>
         <w:drawing>
           <wp:inline distT="0" distB="0" distL="0" distR="0">
             <wp:extent cx="4278722" cy="3005593"/>
@@ -3360,14 +4040,7 @@
         <w:rPr>
           <w:lang w:val="nl-BE"/>
         </w:rPr>
-        <w:t xml:space="preserve">The application name/version and the backend port will be filled automatically if you add or drag-and-drop the files which contain these settings. For example in the picture below, we have dragged the </w:t>
-      </w:r>
-      <w:r>
-        <w:rPr>
-          <w:lang w:val="nl-BE"/>
-        </w:rPr>
-        <w:lastRenderedPageBreak/>
-        <w:t>“zipcontents”-folder from the “Appimportsample”-package to the the listview on the signtool, and the tool has then filled each field automatically based on the contents.</w:t>
+        <w:t>The application name/version and the backend port will be filled automatically if you add or drag-and-drop the files which contain these settings. For example in the picture below, we have dragged the “zipcontents”-folder from the “Appimportsample”-package to the the listview on the signtool, and the tool has then filled each field automatically based on the contents.</w:t>
       </w:r>
     </w:p>
     <w:p>
@@ -3450,6 +4123,7 @@
         <w:pStyle w:val="1NumberedHeading1NID"/>
       </w:pPr>
       <w:r>
+        <w:lastRenderedPageBreak/>
         <w:t>OTHER INFO</w:t>
       </w:r>
     </w:p>
@@ -3730,7 +4404,6 @@
         <w:rPr>
           <w:lang w:val="nl-BE"/>
         </w:rPr>
-        <w:lastRenderedPageBreak/>
         <w:t>persist memory</w:t>
       </w:r>
     </w:p>
@@ -4025,7 +4698,7 @@
                   <a:blip r:embed="rId1">
                     <a:extLst>
                       <a:ext uri="{28A0092B-C50C-407E-A947-70E740481C1C}">
-                        <a14:useLocalDpi xmlns="" xmlns:wpc="http://schemas.microsoft.com/office/word/2010/wordprocessingCanvas" xmlns:mc="http://schemas.openxmlformats.org/markup-compatibility/2006" xmlns:o="urn:schemas-microsoft-com:office:office" xmlns:v="urn:schemas-microsoft-com:vml" xmlns:wp14="http://schemas.microsoft.com/office/word/2010/wordprocessingDrawing" xmlns:w10="urn:schemas-microsoft-com:office:word" xmlns:w="http://schemas.openxmlformats.org/wordprocessingml/2006/main" xmlns:w14="http://schemas.microsoft.com/office/word/2010/wordml" xmlns:wpg="http://schemas.microsoft.com/office/word/2010/wordprocessingGroup" xmlns:wpi="http://schemas.microsoft.com/office/word/2010/wordprocessingInk" xmlns:wps="http://schemas.microsoft.com/office/word/2010/wordprocessingShape" xmlns:a14="http://schemas.microsoft.com/office/drawing/2010/main" val="0"/>
+                        <a14:useLocalDpi xmlns:a14="http://schemas.microsoft.com/office/drawing/2010/main" xmlns:wps="http://schemas.microsoft.com/office/word/2010/wordprocessingShape" xmlns:wpi="http://schemas.microsoft.com/office/word/2010/wordprocessingInk" xmlns:wpg="http://schemas.microsoft.com/office/word/2010/wordprocessingGroup" xmlns:w14="http://schemas.microsoft.com/office/word/2010/wordml" xmlns:w="http://schemas.openxmlformats.org/wordprocessingml/2006/main" xmlns:w10="urn:schemas-microsoft-com:office:word" xmlns:wp14="http://schemas.microsoft.com/office/word/2010/wordprocessingDrawing" xmlns:v="urn:schemas-microsoft-com:vml" xmlns:o="urn:schemas-microsoft-com:office:office" xmlns:mc="http://schemas.openxmlformats.org/markup-compatibility/2006" xmlns:wpc="http://schemas.microsoft.com/office/word/2010/wordprocessingCanvas" xmlns="" val="0"/>
                       </a:ext>
                     </a:extLst>
                   </a:blip>
@@ -4137,7 +4810,7 @@
                     <w:noProof/>
                     <w:color w:val="000000"/>
                   </w:rPr>
-                  <w:t>2017-02-14</w:t>
+                  <w:t>2017-02-15</w:t>
                 </w:r>
                 <w:r>
                   <w:rPr>
@@ -4210,7 +4883,7 @@
                   <a:blip r:embed="rId1">
                     <a:extLst>
                       <a:ext uri="{28A0092B-C50C-407E-A947-70E740481C1C}">
-                        <a14:useLocalDpi xmlns="" xmlns:wpc="http://schemas.microsoft.com/office/word/2010/wordprocessingCanvas" xmlns:mc="http://schemas.openxmlformats.org/markup-compatibility/2006" xmlns:o="urn:schemas-microsoft-com:office:office" xmlns:v="urn:schemas-microsoft-com:vml" xmlns:wp14="http://schemas.microsoft.com/office/word/2010/wordprocessingDrawing" xmlns:w10="urn:schemas-microsoft-com:office:word" xmlns:w="http://schemas.openxmlformats.org/wordprocessingml/2006/main" xmlns:w14="http://schemas.microsoft.com/office/word/2010/wordml" xmlns:wpg="http://schemas.microsoft.com/office/word/2010/wordprocessingGroup" xmlns:wpi="http://schemas.microsoft.com/office/word/2010/wordprocessingInk" xmlns:wps="http://schemas.microsoft.com/office/word/2010/wordprocessingShape" xmlns:a14="http://schemas.microsoft.com/office/drawing/2010/main" val="0"/>
+                        <a14:useLocalDpi xmlns:a14="http://schemas.microsoft.com/office/drawing/2010/main" xmlns:wps="http://schemas.microsoft.com/office/word/2010/wordprocessingShape" xmlns:wpi="http://schemas.microsoft.com/office/word/2010/wordprocessingInk" xmlns:wpg="http://schemas.microsoft.com/office/word/2010/wordprocessingGroup" xmlns:w14="http://schemas.microsoft.com/office/word/2010/wordml" xmlns:w="http://schemas.openxmlformats.org/wordprocessingml/2006/main" xmlns:w10="urn:schemas-microsoft-com:office:word" xmlns:wp14="http://schemas.microsoft.com/office/word/2010/wordprocessingDrawing" xmlns:v="urn:schemas-microsoft-com:vml" xmlns:o="urn:schemas-microsoft-com:office:office" xmlns:mc="http://schemas.openxmlformats.org/markup-compatibility/2006" xmlns:wpc="http://schemas.microsoft.com/office/word/2010/wordprocessingCanvas" xmlns="" val="0"/>
                       </a:ext>
                     </a:extLst>
                   </a:blip>
@@ -17965,7 +18638,7 @@
 </file>
 
 <file path=customXml/itemProps1.xml><?xml version="1.0" encoding="utf-8"?>
-<ds:datastoreItem xmlns:ds="http://schemas.openxmlformats.org/officeDocument/2006/customXml" ds:itemID="{119B8102-8DE2-4491-906D-FB934B34CE5C}">
+<ds:datastoreItem xmlns:ds="http://schemas.openxmlformats.org/officeDocument/2006/customXml" ds:itemID="{992B305E-C981-4730-87DD-938AFA748F11}">
   <ds:schemaRefs>
     <ds:schemaRef ds:uri="http://schemas.openxmlformats.org/officeDocument/2006/bibliography"/>
   </ds:schemaRefs>

</xml_diff>

<commit_message>
FW-206: Documented requireWebPassword=false option
</commit_message>
<xml_diff>
--- a/docs/AN002_AR8x_appinterface.docx
+++ b/docs/AN002_AR8x_appinterface.docx
@@ -1,6 +1,6 @@
 
 <file path=word/document.xml><?xml version="1.0" encoding="utf-8"?>
-<w:document xmlns:ve="http://schemas.openxmlformats.org/markup-compatibility/2006" xmlns:o="urn:schemas-microsoft-com:office:office" xmlns:r="http://schemas.openxmlformats.org/officeDocument/2006/relationships" xmlns:m="http://schemas.openxmlformats.org/officeDocument/2006/math" xmlns:v="urn:schemas-microsoft-com:vml" xmlns:wp="http://schemas.openxmlformats.org/drawingml/2006/wordprocessingDrawing" xmlns:w10="urn:schemas-microsoft-com:office:word" xmlns:w="http://schemas.openxmlformats.org/wordprocessingml/2006/main" xmlns:wne="http://schemas.microsoft.com/office/word/2006/wordml">
+<w:document xmlns:wpc="http://schemas.microsoft.com/office/word/2010/wordprocessingCanvas" xmlns:cx="http://schemas.microsoft.com/office/drawing/2014/chartex" xmlns:cx1="http://schemas.microsoft.com/office/drawing/2015/9/8/chartex" xmlns:cx2="http://schemas.microsoft.com/office/drawing/2015/10/21/chartex" xmlns:cx3="http://schemas.microsoft.com/office/drawing/2016/5/9/chartex" xmlns:cx4="http://schemas.microsoft.com/office/drawing/2016/5/10/chartex" xmlns:cx5="http://schemas.microsoft.com/office/drawing/2016/5/11/chartex" xmlns:cx6="http://schemas.microsoft.com/office/drawing/2016/5/12/chartex" xmlns:cx7="http://schemas.microsoft.com/office/drawing/2016/5/13/chartex" xmlns:cx8="http://schemas.microsoft.com/office/drawing/2016/5/14/chartex" xmlns:mc="http://schemas.openxmlformats.org/markup-compatibility/2006" xmlns:aink="http://schemas.microsoft.com/office/drawing/2016/ink" xmlns:am3d="http://schemas.microsoft.com/office/drawing/2017/model3d" xmlns:o="urn:schemas-microsoft-com:office:office" xmlns:r="http://schemas.openxmlformats.org/officeDocument/2006/relationships" xmlns:m="http://schemas.openxmlformats.org/officeDocument/2006/math" xmlns:v="urn:schemas-microsoft-com:vml" xmlns:wp14="http://schemas.microsoft.com/office/word/2010/wordprocessingDrawing" xmlns:wp="http://schemas.openxmlformats.org/drawingml/2006/wordprocessingDrawing" xmlns:w10="urn:schemas-microsoft-com:office:word" xmlns:w="http://schemas.openxmlformats.org/wordprocessingml/2006/main" xmlns:w14="http://schemas.microsoft.com/office/word/2010/wordml" xmlns:w15="http://schemas.microsoft.com/office/word/2012/wordml" xmlns:w16cid="http://schemas.microsoft.com/office/word/2016/wordml/cid" xmlns:w16se="http://schemas.microsoft.com/office/word/2015/wordml/symex" xmlns:wpg="http://schemas.microsoft.com/office/word/2010/wordprocessingGroup" xmlns:wpi="http://schemas.microsoft.com/office/word/2010/wordprocessingInk" xmlns:wne="http://schemas.microsoft.com/office/word/2006/wordml" xmlns:wps="http://schemas.microsoft.com/office/word/2010/wordprocessingShape" mc:Ignorable="w14 w15 w16se w16cid wp14">
   <w:body>
     <w:p>
       <w:pPr>
@@ -9,8 +9,6 @@
           <w:lang w:val="nl-BE"/>
         </w:rPr>
       </w:pPr>
-      <w:bookmarkStart w:id="0" w:name="_GoBack"/>
-      <w:bookmarkEnd w:id="0"/>
       <w:r>
         <w:rPr>
           <w:lang w:val="nl-BE"/>
@@ -224,13 +222,31 @@
           <w:highlight w:val="lightGray"/>
         </w:rPr>
       </w:pPr>
-      <w:r>
-        <w:rPr>
-          <w:sz w:val="18"/>
-          <w:highlight w:val="lightGray"/>
-        </w:rPr>
-        <w:t>#!/bin/sh</w:t>
-      </w:r>
+      <w:proofErr w:type="gramStart"/>
+      <w:r>
+        <w:rPr>
+          <w:sz w:val="18"/>
+          <w:highlight w:val="lightGray"/>
+        </w:rPr>
+        <w:t>#!/</w:t>
+      </w:r>
+      <w:proofErr w:type="gramEnd"/>
+      <w:r>
+        <w:rPr>
+          <w:sz w:val="18"/>
+          <w:highlight w:val="lightGray"/>
+        </w:rPr>
+        <w:t>bin/</w:t>
+      </w:r>
+      <w:proofErr w:type="spellStart"/>
+      <w:r>
+        <w:rPr>
+          <w:sz w:val="18"/>
+          <w:highlight w:val="lightGray"/>
+        </w:rPr>
+        <w:t>sh</w:t>
+      </w:r>
+      <w:proofErr w:type="spellEnd"/>
     </w:p>
     <w:p>
       <w:pPr>
@@ -246,7 +262,23 @@
           <w:sz w:val="18"/>
           <w:highlight w:val="lightGray"/>
         </w:rPr>
-        <w:t>if [ "$1" = "start" ]; then</w:t>
+        <w:t>if [ "$1" = "start</w:t>
+      </w:r>
+      <w:proofErr w:type="gramStart"/>
+      <w:r>
+        <w:rPr>
+          <w:sz w:val="18"/>
+          <w:highlight w:val="lightGray"/>
+        </w:rPr>
+        <w:t>" ]</w:t>
+      </w:r>
+      <w:proofErr w:type="gramEnd"/>
+      <w:r>
+        <w:rPr>
+          <w:sz w:val="18"/>
+          <w:highlight w:val="lightGray"/>
+        </w:rPr>
+        <w:t>; then</w:t>
       </w:r>
     </w:p>
     <w:p>
@@ -1948,8 +1980,7 @@
     <w:p>
       <w:pPr>
         <w:rPr>
-          <w:sz w:val="22"/>
-          <w:lang w:val="nl-BE"/>
+          <w:lang w:val="en-FI"/>
         </w:rPr>
       </w:pPr>
       <w:r>
@@ -1958,19 +1989,138 @@
         </w:rPr>
         <w:t xml:space="preserve">Again, the header-key is to identify the file and port-key contains the port number. Valid port numbers for this configuration are from 10000 to 11000. If the backend service determines that the file and the port is valid, it will configure nginx so that any communication to https://ar8x_address/app/backend/&lt;applicationame&gt; is forwarded to http://127.0.0.1:&lt;portnumber&gt;. Then any webrequest(or any other approach used) should communicate with the application in question using </w:t>
       </w:r>
-      <w:hyperlink r:id="rId8" w:history="1">
-        <w:r>
-          <w:rPr>
-            <w:rStyle w:val="Hyperlink"/>
-          </w:rPr>
-          <w:t>https://ar8x_address/app/backend/&lt;applicationame</w:t>
-        </w:r>
-      </w:hyperlink>
+      <w:r>
+        <w:fldChar w:fldCharType="begin"/>
+      </w:r>
+      <w:r>
+        <w:instrText xml:space="preserve"> HYPERLIN</w:instrText>
+      </w:r>
+      <w:r>
+        <w:instrText xml:space="preserve">K "https://ar8x_address/app/backend/%3capplicationame" </w:instrText>
+      </w:r>
+      <w:r>
+        <w:fldChar w:fldCharType="separate"/>
+      </w:r>
+      <w:r>
+        <w:rPr>
+          <w:rStyle w:val="Hyperlink"/>
+        </w:rPr>
+        <w:t>https://ar8x_address/app/backend/&lt;applicationame</w:t>
+      </w:r>
+      <w:r>
+        <w:rPr>
+          <w:rStyle w:val="Hyperlink"/>
+        </w:rPr>
+        <w:fldChar w:fldCharType="end"/>
+      </w:r>
       <w:r>
         <w:rPr>
           <w:lang w:val="nl-BE"/>
         </w:rPr>
         <w:t>&gt;</w:t>
+      </w:r>
+      <w:r>
+        <w:rPr>
+          <w:lang w:val="en-FI"/>
+        </w:rPr>
+        <w:t>.</w:t>
+      </w:r>
+    </w:p>
+    <w:p>
+      <w:pPr>
+        <w:rPr>
+          <w:lang w:val="en-FI"/>
+        </w:rPr>
+      </w:pPr>
+      <w:r>
+        <w:rPr>
+          <w:lang w:val="en-FI"/>
+        </w:rPr>
+        <w:t xml:space="preserve">By default, access to the backend requires </w:t>
+      </w:r>
+      <w:proofErr w:type="spellStart"/>
+      <w:r>
+        <w:rPr>
+          <w:lang w:val="en-FI"/>
+        </w:rPr>
+        <w:t>WebUI</w:t>
+      </w:r>
+      <w:proofErr w:type="spellEnd"/>
+      <w:r>
+        <w:rPr>
+          <w:lang w:val="en-FI"/>
+        </w:rPr>
+        <w:t xml:space="preserve"> administrator authentication. This can be disabled by setting the optional </w:t>
+      </w:r>
+      <w:proofErr w:type="spellStart"/>
+      <w:r>
+        <w:rPr>
+          <w:lang w:val="en-FI"/>
+        </w:rPr>
+        <w:t>requireWebPassword</w:t>
+      </w:r>
+      <w:proofErr w:type="spellEnd"/>
+      <w:r>
+        <w:rPr>
+          <w:lang w:val="en-FI"/>
+        </w:rPr>
+        <w:t xml:space="preserve">-key to </w:t>
+      </w:r>
+      <w:r>
+        <w:rPr>
+          <w:lang w:val="en-FI"/>
+        </w:rPr>
+        <w:t>false</w:t>
+      </w:r>
+      <w:r>
+        <w:rPr>
+          <w:lang w:val="en-FI"/>
+        </w:rPr>
+        <w:t>. In this case the application should implement its’ own authentication mechanism.</w:t>
+      </w:r>
+      <w:r>
+        <w:rPr>
+          <w:lang w:val="en-FI"/>
+        </w:rPr>
+        <w:t xml:space="preserve"> (This optional is starting with FW version 1.3.9).</w:t>
+      </w:r>
+      <w:bookmarkStart w:id="0" w:name="_GoBack"/>
+      <w:bookmarkEnd w:id="0"/>
+    </w:p>
+    <w:p>
+      <w:pPr>
+        <w:spacing w:after="0"/>
+        <w:jc w:val="left"/>
+        <w:rPr>
+          <w:sz w:val="18"/>
+          <w:lang w:val="en-FI"/>
+        </w:rPr>
+      </w:pPr>
+      <w:proofErr w:type="spellStart"/>
+      <w:r>
+        <w:rPr>
+          <w:sz w:val="18"/>
+          <w:highlight w:val="lightGray"/>
+          <w:lang w:val="en-FI"/>
+        </w:rPr>
+        <w:t>requireWebPassword</w:t>
+      </w:r>
+      <w:proofErr w:type="spellEnd"/>
+      <w:r>
+        <w:rPr>
+          <w:sz w:val="18"/>
+          <w:highlight w:val="lightGray"/>
+          <w:lang w:val="nl-BE"/>
+        </w:rPr>
+        <w:t>=</w:t>
+      </w:r>
+      <w:r>
+        <w:rPr>
+          <w:sz w:val="18"/>
+          <w:highlight w:val="lightGray"/>
+          <w:lang w:val="en-FI"/>
+        </w:rPr>
+        <w:t>false</w:t>
       </w:r>
     </w:p>
     <w:p>
@@ -2037,6 +2187,7 @@
         </w:rPr>
         <w:t>[</w:t>
       </w:r>
+      <w:proofErr w:type="spellStart"/>
       <w:r>
         <w:rPr>
           <w:rFonts w:ascii="Consolas" w:hAnsi="Consolas" w:cs="Consolas"/>
@@ -2048,6 +2199,7 @@
         </w:rPr>
         <w:t>OperationContract</w:t>
       </w:r>
+      <w:proofErr w:type="spellEnd"/>
       <w:r>
         <w:rPr>
           <w:rFonts w:ascii="Consolas" w:hAnsi="Consolas" w:cs="Consolas"/>
@@ -2077,6 +2229,8 @@
           <w:lang w:eastAsia="fi-FI"/>
         </w:rPr>
       </w:pPr>
+      <w:proofErr w:type="spellStart"/>
+      <w:proofErr w:type="gramStart"/>
       <w:r>
         <w:rPr>
           <w:rFonts w:ascii="Consolas" w:hAnsi="Consolas" w:cs="Consolas"/>
@@ -2088,6 +2242,7 @@
         </w:rPr>
         <w:t>WebInvoke</w:t>
       </w:r>
+      <w:proofErr w:type="spellEnd"/>
       <w:r>
         <w:rPr>
           <w:rFonts w:ascii="Consolas" w:hAnsi="Consolas" w:cs="Consolas"/>
@@ -2097,8 +2252,21 @@
           <w:highlight w:val="lightGray"/>
           <w:lang w:eastAsia="fi-FI"/>
         </w:rPr>
-        <w:t xml:space="preserve">(Method = </w:t>
-      </w:r>
+        <w:t>(</w:t>
+      </w:r>
+      <w:proofErr w:type="gramEnd"/>
+      <w:r>
+        <w:rPr>
+          <w:rFonts w:ascii="Consolas" w:hAnsi="Consolas" w:cs="Consolas"/>
+          <w:color w:val="000000"/>
+          <w:sz w:val="19"/>
+          <w:szCs w:val="19"/>
+          <w:highlight w:val="lightGray"/>
+          <w:lang w:eastAsia="fi-FI"/>
+        </w:rPr>
+        <w:t xml:space="preserve">Method = </w:t>
+      </w:r>
+      <w:proofErr w:type="spellStart"/>
       <w:r>
         <w:rPr>
           <w:rFonts w:ascii="Consolas" w:hAnsi="Consolas" w:cs="Consolas"/>
@@ -2141,7 +2309,19 @@
           <w:highlight w:val="lightGray"/>
           <w:lang w:eastAsia="fi-FI"/>
         </w:rPr>
-        <w:t>.Get,</w:t>
+        <w:t>.Get</w:t>
+      </w:r>
+      <w:proofErr w:type="spellEnd"/>
+      <w:r>
+        <w:rPr>
+          <w:rFonts w:ascii="Consolas" w:hAnsi="Consolas" w:cs="Consolas"/>
+          <w:color w:val="000000"/>
+          <w:sz w:val="19"/>
+          <w:szCs w:val="19"/>
+          <w:highlight w:val="lightGray"/>
+          <w:lang w:eastAsia="fi-FI"/>
+        </w:rPr>
+        <w:t>,</w:t>
       </w:r>
     </w:p>
     <w:p>
@@ -2161,6 +2341,7 @@
           <w:lang w:eastAsia="fi-FI"/>
         </w:rPr>
       </w:pPr>
+      <w:proofErr w:type="spellStart"/>
       <w:r>
         <w:rPr>
           <w:rFonts w:ascii="Consolas" w:hAnsi="Consolas" w:cs="Consolas"/>
@@ -2170,7 +2351,19 @@
           <w:highlight w:val="lightGray"/>
           <w:lang w:eastAsia="fi-FI"/>
         </w:rPr>
-        <w:t xml:space="preserve">UriTemplate = </w:t>
+        <w:t>UriTemplate</w:t>
+      </w:r>
+      <w:proofErr w:type="spellEnd"/>
+      <w:r>
+        <w:rPr>
+          <w:rFonts w:ascii="Consolas" w:hAnsi="Consolas" w:cs="Consolas"/>
+          <w:color w:val="000000"/>
+          <w:sz w:val="19"/>
+          <w:szCs w:val="19"/>
+          <w:highlight w:val="lightGray"/>
+          <w:lang w:eastAsia="fi-FI"/>
+        </w:rPr>
+        <w:t xml:space="preserve"> = </w:t>
       </w:r>
       <w:r>
         <w:rPr>
@@ -2212,6 +2405,7 @@
           <w:lang w:eastAsia="fi-FI"/>
         </w:rPr>
       </w:pPr>
+      <w:proofErr w:type="spellStart"/>
       <w:r>
         <w:rPr>
           <w:rFonts w:ascii="Consolas" w:hAnsi="Consolas" w:cs="Consolas"/>
@@ -2221,8 +2415,21 @@
           <w:highlight w:val="lightGray"/>
           <w:lang w:eastAsia="fi-FI"/>
         </w:rPr>
-        <w:t xml:space="preserve">RequestFormat = </w:t>
-      </w:r>
+        <w:t>RequestFormat</w:t>
+      </w:r>
+      <w:proofErr w:type="spellEnd"/>
+      <w:r>
+        <w:rPr>
+          <w:rFonts w:ascii="Consolas" w:hAnsi="Consolas" w:cs="Consolas"/>
+          <w:color w:val="000000"/>
+          <w:sz w:val="19"/>
+          <w:szCs w:val="19"/>
+          <w:highlight w:val="lightGray"/>
+          <w:lang w:eastAsia="fi-FI"/>
+        </w:rPr>
+        <w:t xml:space="preserve"> = </w:t>
+      </w:r>
+      <w:proofErr w:type="spellStart"/>
       <w:r>
         <w:rPr>
           <w:rFonts w:ascii="Consolas" w:hAnsi="Consolas" w:cs="Consolas"/>
@@ -2243,8 +2450,45 @@
           <w:highlight w:val="lightGray"/>
           <w:lang w:eastAsia="fi-FI"/>
         </w:rPr>
-        <w:t xml:space="preserve">.Json, ResponseFormat = </w:t>
-      </w:r>
+        <w:t>.Json</w:t>
+      </w:r>
+      <w:proofErr w:type="spellEnd"/>
+      <w:r>
+        <w:rPr>
+          <w:rFonts w:ascii="Consolas" w:hAnsi="Consolas" w:cs="Consolas"/>
+          <w:color w:val="000000"/>
+          <w:sz w:val="19"/>
+          <w:szCs w:val="19"/>
+          <w:highlight w:val="lightGray"/>
+          <w:lang w:eastAsia="fi-FI"/>
+        </w:rPr>
+        <w:t xml:space="preserve">, </w:t>
+      </w:r>
+      <w:proofErr w:type="spellStart"/>
+      <w:r>
+        <w:rPr>
+          <w:rFonts w:ascii="Consolas" w:hAnsi="Consolas" w:cs="Consolas"/>
+          <w:color w:val="000000"/>
+          <w:sz w:val="19"/>
+          <w:szCs w:val="19"/>
+          <w:highlight w:val="lightGray"/>
+          <w:lang w:eastAsia="fi-FI"/>
+        </w:rPr>
+        <w:t>ResponseFormat</w:t>
+      </w:r>
+      <w:proofErr w:type="spellEnd"/>
+      <w:r>
+        <w:rPr>
+          <w:rFonts w:ascii="Consolas" w:hAnsi="Consolas" w:cs="Consolas"/>
+          <w:color w:val="000000"/>
+          <w:sz w:val="19"/>
+          <w:szCs w:val="19"/>
+          <w:highlight w:val="lightGray"/>
+          <w:lang w:eastAsia="fi-FI"/>
+        </w:rPr>
+        <w:t xml:space="preserve"> = </w:t>
+      </w:r>
+      <w:proofErr w:type="spellStart"/>
       <w:r>
         <w:rPr>
           <w:rFonts w:ascii="Consolas" w:hAnsi="Consolas" w:cs="Consolas"/>
@@ -2265,7 +2509,19 @@
           <w:highlight w:val="lightGray"/>
           <w:lang w:eastAsia="fi-FI"/>
         </w:rPr>
-        <w:t>.Json)</w:t>
+        <w:t>.Json</w:t>
+      </w:r>
+      <w:proofErr w:type="spellEnd"/>
+      <w:r>
+        <w:rPr>
+          <w:rFonts w:ascii="Consolas" w:hAnsi="Consolas" w:cs="Consolas"/>
+          <w:color w:val="000000"/>
+          <w:sz w:val="19"/>
+          <w:szCs w:val="19"/>
+          <w:highlight w:val="lightGray"/>
+          <w:lang w:eastAsia="fi-FI"/>
+        </w:rPr>
+        <w:t>)</w:t>
       </w:r>
     </w:p>
     <w:p>
@@ -2331,7 +2587,31 @@
           <w:highlight w:val="lightGray"/>
           <w:lang w:eastAsia="fi-FI"/>
         </w:rPr>
-        <w:t xml:space="preserve"> Ping();</w:t>
+        <w:t xml:space="preserve"> </w:t>
+      </w:r>
+      <w:proofErr w:type="gramStart"/>
+      <w:r>
+        <w:rPr>
+          <w:rFonts w:ascii="Consolas" w:hAnsi="Consolas" w:cs="Consolas"/>
+          <w:color w:val="000000"/>
+          <w:sz w:val="19"/>
+          <w:szCs w:val="19"/>
+          <w:highlight w:val="lightGray"/>
+          <w:lang w:eastAsia="fi-FI"/>
+        </w:rPr>
+        <w:t>Ping(</w:t>
+      </w:r>
+      <w:proofErr w:type="gramEnd"/>
+      <w:r>
+        <w:rPr>
+          <w:rFonts w:ascii="Consolas" w:hAnsi="Consolas" w:cs="Consolas"/>
+          <w:color w:val="000000"/>
+          <w:sz w:val="19"/>
+          <w:szCs w:val="19"/>
+          <w:highlight w:val="lightGray"/>
+          <w:lang w:eastAsia="fi-FI"/>
+        </w:rPr>
+        <w:t>);</w:t>
       </w:r>
     </w:p>
     <w:p>
@@ -2406,7 +2686,31 @@
           <w:highlight w:val="lightGray"/>
           <w:lang w:eastAsia="fi-FI"/>
         </w:rPr>
-        <w:t xml:space="preserve"> Ping()</w:t>
+        <w:t xml:space="preserve"> </w:t>
+      </w:r>
+      <w:proofErr w:type="gramStart"/>
+      <w:r>
+        <w:rPr>
+          <w:rFonts w:ascii="Consolas" w:hAnsi="Consolas" w:cs="Consolas"/>
+          <w:color w:val="000000"/>
+          <w:sz w:val="19"/>
+          <w:szCs w:val="19"/>
+          <w:highlight w:val="lightGray"/>
+          <w:lang w:eastAsia="fi-FI"/>
+        </w:rPr>
+        <w:t>Ping(</w:t>
+      </w:r>
+      <w:proofErr w:type="gramEnd"/>
+      <w:r>
+        <w:rPr>
+          <w:rFonts w:ascii="Consolas" w:hAnsi="Consolas" w:cs="Consolas"/>
+          <w:color w:val="000000"/>
+          <w:sz w:val="19"/>
+          <w:szCs w:val="19"/>
+          <w:highlight w:val="lightGray"/>
+          <w:lang w:eastAsia="fi-FI"/>
+        </w:rPr>
+        <w:t>)</w:t>
       </w:r>
     </w:p>
     <w:p>
@@ -2455,6 +2759,7 @@
           <w:lang w:eastAsia="fi-FI"/>
         </w:rPr>
       </w:pPr>
+      <w:proofErr w:type="spellStart"/>
       <w:r>
         <w:rPr>
           <w:rFonts w:ascii="Consolas" w:hAnsi="Consolas" w:cs="Consolas"/>
@@ -2475,7 +2780,19 @@
           <w:highlight w:val="lightGray"/>
           <w:lang w:eastAsia="fi-FI"/>
         </w:rPr>
-        <w:t>.WriteLine(</w:t>
+        <w:t>.WriteLine</w:t>
+      </w:r>
+      <w:proofErr w:type="spellEnd"/>
+      <w:r>
+        <w:rPr>
+          <w:rFonts w:ascii="Consolas" w:hAnsi="Consolas" w:cs="Consolas"/>
+          <w:color w:val="000000"/>
+          <w:sz w:val="19"/>
+          <w:szCs w:val="19"/>
+          <w:highlight w:val="lightGray"/>
+          <w:lang w:eastAsia="fi-FI"/>
+        </w:rPr>
+        <w:t>(</w:t>
       </w:r>
       <w:r>
         <w:rPr>
@@ -2612,6 +2929,7 @@
         <w:rPr>
           <w:lang w:val="nl-BE"/>
         </w:rPr>
+        <w:lastRenderedPageBreak/>
         <w:t xml:space="preserve">So if our “ThirdpartyBackendExtension.exe” found in </w:t>
       </w:r>
       <w:r>
@@ -2708,7 +3026,31 @@
           <w:highlight w:val="lightGray"/>
           <w:lang w:eastAsia="fi-FI"/>
         </w:rPr>
-        <w:t>="text/javascript"&gt;</w:t>
+        <w:t>="text/</w:t>
+      </w:r>
+      <w:proofErr w:type="spellStart"/>
+      <w:r>
+        <w:rPr>
+          <w:rFonts w:ascii="Consolas" w:hAnsi="Consolas" w:cs="Consolas"/>
+          <w:color w:val="0000FF"/>
+          <w:sz w:val="18"/>
+          <w:szCs w:val="19"/>
+          <w:highlight w:val="lightGray"/>
+          <w:lang w:eastAsia="fi-FI"/>
+        </w:rPr>
+        <w:t>javascript</w:t>
+      </w:r>
+      <w:proofErr w:type="spellEnd"/>
+      <w:r>
+        <w:rPr>
+          <w:rFonts w:ascii="Consolas" w:hAnsi="Consolas" w:cs="Consolas"/>
+          <w:color w:val="0000FF"/>
+          <w:sz w:val="18"/>
+          <w:szCs w:val="19"/>
+          <w:highlight w:val="lightGray"/>
+          <w:lang w:eastAsia="fi-FI"/>
+        </w:rPr>
+        <w:t>"&gt;</w:t>
       </w:r>
     </w:p>
     <w:p>
@@ -2748,7 +3090,31 @@
           <w:highlight w:val="lightGray"/>
           <w:lang w:eastAsia="fi-FI"/>
         </w:rPr>
-        <w:t xml:space="preserve"> Ping() {</w:t>
+        <w:t xml:space="preserve"> </w:t>
+      </w:r>
+      <w:proofErr w:type="gramStart"/>
+      <w:r>
+        <w:rPr>
+          <w:rFonts w:ascii="Consolas" w:hAnsi="Consolas" w:cs="Consolas"/>
+          <w:color w:val="000000"/>
+          <w:sz w:val="18"/>
+          <w:szCs w:val="19"/>
+          <w:highlight w:val="lightGray"/>
+          <w:lang w:eastAsia="fi-FI"/>
+        </w:rPr>
+        <w:t>Ping(</w:t>
+      </w:r>
+      <w:proofErr w:type="gramEnd"/>
+      <w:r>
+        <w:rPr>
+          <w:rFonts w:ascii="Consolas" w:hAnsi="Consolas" w:cs="Consolas"/>
+          <w:color w:val="000000"/>
+          <w:sz w:val="18"/>
+          <w:szCs w:val="19"/>
+          <w:highlight w:val="lightGray"/>
+          <w:lang w:eastAsia="fi-FI"/>
+        </w:rPr>
+        <w:t>) {</w:t>
       </w:r>
     </w:p>
     <w:p>
@@ -2799,7 +3165,31 @@
           <w:highlight w:val="lightGray"/>
           <w:lang w:eastAsia="fi-FI"/>
         </w:rPr>
-        <w:t xml:space="preserve"> fullurl = </w:t>
+        <w:t xml:space="preserve"> </w:t>
+      </w:r>
+      <w:proofErr w:type="spellStart"/>
+      <w:r>
+        <w:rPr>
+          <w:rFonts w:ascii="Consolas" w:hAnsi="Consolas" w:cs="Consolas"/>
+          <w:color w:val="000000"/>
+          <w:sz w:val="18"/>
+          <w:szCs w:val="19"/>
+          <w:highlight w:val="lightGray"/>
+          <w:lang w:eastAsia="fi-FI"/>
+        </w:rPr>
+        <w:t>fullurl</w:t>
+      </w:r>
+      <w:proofErr w:type="spellEnd"/>
+      <w:r>
+        <w:rPr>
+          <w:rFonts w:ascii="Consolas" w:hAnsi="Consolas" w:cs="Consolas"/>
+          <w:color w:val="000000"/>
+          <w:sz w:val="18"/>
+          <w:szCs w:val="19"/>
+          <w:highlight w:val="lightGray"/>
+          <w:lang w:eastAsia="fi-FI"/>
+        </w:rPr>
+        <w:t xml:space="preserve"> = </w:t>
       </w:r>
       <w:r>
         <w:rPr>
@@ -2833,7 +3223,31 @@
           <w:highlight w:val="lightGray"/>
           <w:lang w:eastAsia="fi-FI"/>
         </w:rPr>
-        <w:t>.local/app/backend/appexample/Ping'</w:t>
+        <w:t>.local/app/backend/</w:t>
+      </w:r>
+      <w:proofErr w:type="spellStart"/>
+      <w:r>
+        <w:rPr>
+          <w:rFonts w:ascii="Consolas" w:hAnsi="Consolas" w:cs="Consolas"/>
+          <w:color w:val="A31515"/>
+          <w:sz w:val="18"/>
+          <w:szCs w:val="19"/>
+          <w:highlight w:val="lightGray"/>
+          <w:lang w:eastAsia="fi-FI"/>
+        </w:rPr>
+        <w:t>appexample</w:t>
+      </w:r>
+      <w:proofErr w:type="spellEnd"/>
+      <w:r>
+        <w:rPr>
+          <w:rFonts w:ascii="Consolas" w:hAnsi="Consolas" w:cs="Consolas"/>
+          <w:color w:val="A31515"/>
+          <w:sz w:val="18"/>
+          <w:szCs w:val="19"/>
+          <w:highlight w:val="lightGray"/>
+          <w:lang w:eastAsia="fi-FI"/>
+        </w:rPr>
+        <w:t>/Ping'</w:t>
       </w:r>
       <w:r>
         <w:rPr>
@@ -2873,8 +3287,31 @@
           <w:highlight w:val="lightGray"/>
           <w:lang w:eastAsia="fi-FI"/>
         </w:rPr>
-        <w:lastRenderedPageBreak/>
-        <w:t xml:space="preserve">    $.ajax({</w:t>
+        <w:t xml:space="preserve">    </w:t>
+      </w:r>
+      <w:proofErr w:type="gramStart"/>
+      <w:r>
+        <w:rPr>
+          <w:rFonts w:ascii="Consolas" w:hAnsi="Consolas" w:cs="Consolas"/>
+          <w:color w:val="000000"/>
+          <w:sz w:val="18"/>
+          <w:szCs w:val="19"/>
+          <w:highlight w:val="lightGray"/>
+          <w:lang w:eastAsia="fi-FI"/>
+        </w:rPr>
+        <w:t>$.ajax</w:t>
+      </w:r>
+      <w:proofErr w:type="gramEnd"/>
+      <w:r>
+        <w:rPr>
+          <w:rFonts w:ascii="Consolas" w:hAnsi="Consolas" w:cs="Consolas"/>
+          <w:color w:val="000000"/>
+          <w:sz w:val="18"/>
+          <w:szCs w:val="19"/>
+          <w:highlight w:val="lightGray"/>
+          <w:lang w:eastAsia="fi-FI"/>
+        </w:rPr>
+        <w:t>({</w:t>
       </w:r>
     </w:p>
     <w:p>
@@ -2903,7 +3340,31 @@
           <w:highlight w:val="lightGray"/>
           <w:lang w:eastAsia="fi-FI"/>
         </w:rPr>
-        <w:t xml:space="preserve">        url: fullurl,</w:t>
+        <w:t xml:space="preserve">        url: </w:t>
+      </w:r>
+      <w:proofErr w:type="spellStart"/>
+      <w:r>
+        <w:rPr>
+          <w:rFonts w:ascii="Consolas" w:hAnsi="Consolas" w:cs="Consolas"/>
+          <w:color w:val="000000"/>
+          <w:sz w:val="18"/>
+          <w:szCs w:val="19"/>
+          <w:highlight w:val="lightGray"/>
+          <w:lang w:eastAsia="fi-FI"/>
+        </w:rPr>
+        <w:t>fullurl</w:t>
+      </w:r>
+      <w:proofErr w:type="spellEnd"/>
+      <w:r>
+        <w:rPr>
+          <w:rFonts w:ascii="Consolas" w:hAnsi="Consolas" w:cs="Consolas"/>
+          <w:color w:val="000000"/>
+          <w:sz w:val="18"/>
+          <w:szCs w:val="19"/>
+          <w:highlight w:val="lightGray"/>
+          <w:lang w:eastAsia="fi-FI"/>
+        </w:rPr>
+        <w:t>,</w:t>
       </w:r>
     </w:p>
     <w:p>
@@ -3045,7 +3506,31 @@
           <w:highlight w:val="lightGray"/>
           <w:lang w:eastAsia="fi-FI"/>
         </w:rPr>
-        <w:t xml:space="preserve">        processData: </w:t>
+        <w:t xml:space="preserve">        </w:t>
+      </w:r>
+      <w:proofErr w:type="spellStart"/>
+      <w:r>
+        <w:rPr>
+          <w:rFonts w:ascii="Consolas" w:hAnsi="Consolas" w:cs="Consolas"/>
+          <w:color w:val="000000"/>
+          <w:sz w:val="18"/>
+          <w:szCs w:val="19"/>
+          <w:highlight w:val="lightGray"/>
+          <w:lang w:eastAsia="fi-FI"/>
+        </w:rPr>
+        <w:t>processData</w:t>
+      </w:r>
+      <w:proofErr w:type="spellEnd"/>
+      <w:r>
+        <w:rPr>
+          <w:rFonts w:ascii="Consolas" w:hAnsi="Consolas" w:cs="Consolas"/>
+          <w:color w:val="000000"/>
+          <w:sz w:val="18"/>
+          <w:szCs w:val="19"/>
+          <w:highlight w:val="lightGray"/>
+          <w:lang w:eastAsia="fi-FI"/>
+        </w:rPr>
+        <w:t xml:space="preserve">: </w:t>
       </w:r>
       <w:r>
         <w:rPr>
@@ -3267,8 +3752,21 @@
           <w:highlight w:val="lightGray"/>
           <w:lang w:eastAsia="fi-FI"/>
         </w:rPr>
-        <w:t xml:space="preserve">            alert(</w:t>
-      </w:r>
+        <w:t xml:space="preserve">            </w:t>
+      </w:r>
+      <w:proofErr w:type="gramStart"/>
+      <w:r>
+        <w:rPr>
+          <w:rFonts w:ascii="Consolas" w:hAnsi="Consolas" w:cs="Consolas"/>
+          <w:color w:val="000000"/>
+          <w:sz w:val="18"/>
+          <w:szCs w:val="19"/>
+          <w:highlight w:val="lightGray"/>
+          <w:lang w:eastAsia="fi-FI"/>
+        </w:rPr>
+        <w:t>alert(</w:t>
+      </w:r>
+      <w:proofErr w:type="gramEnd"/>
       <w:r>
         <w:rPr>
           <w:rFonts w:ascii="Consolas" w:hAnsi="Consolas" w:cs="Consolas"/>
@@ -3410,6 +3908,7 @@
         </w:rPr>
         <w:t>&lt;/</w:t>
       </w:r>
+      <w:proofErr w:type="spellStart"/>
       <w:r>
         <w:rPr>
           <w:rFonts w:ascii="Consolas" w:hAnsi="Consolas" w:cs="Consolas"/>
@@ -3421,6 +3920,7 @@
         </w:rPr>
         <w:t>script</w:t>
       </w:r>
+      <w:proofErr w:type="spellEnd"/>
       <w:r>
         <w:rPr>
           <w:rFonts w:ascii="Consolas" w:hAnsi="Consolas" w:cs="Consolas"/>
@@ -3485,7 +3985,7 @@
         </w:rPr>
         <w:t xml:space="preserve">The tool in question is called Nordic ID AR8x Application Signtool. The tool can be used to sign prebuilt zip-files, as also to create new zip-files from scratch. We will go through shortly both approaches in this document. If you have not yet installed the tool, please download it from </w:t>
       </w:r>
-      <w:hyperlink r:id="rId9" w:history="1">
+      <w:hyperlink r:id="rId8" w:history="1">
         <w:r>
           <w:rPr>
             <w:rStyle w:val="Hyperlink"/>
@@ -3548,8 +4048,9 @@
           <w:noProof/>
           <w:lang w:val="fi-FI" w:eastAsia="fi-FI"/>
         </w:rPr>
+        <w:lastRenderedPageBreak/>
         <w:drawing>
-          <wp:inline distT="0" distB="0" distL="0" distR="0">
+          <wp:inline distT="0" distB="0" distL="0" distR="0" wp14:anchorId="1B4FC56E" wp14:editId="5E55BD5D">
             <wp:extent cx="4552950" cy="3200400"/>
             <wp:effectExtent l="0" t="0" r="0" b="0"/>
             <wp:docPr id="16" name="Picture 16"/>
@@ -3566,10 +4067,10 @@
                     </pic:cNvPicPr>
                   </pic:nvPicPr>
                   <pic:blipFill>
-                    <a:blip r:embed="rId10">
+                    <a:blip r:embed="rId9">
                       <a:extLst>
                         <a:ext uri="{28A0092B-C50C-407E-A947-70E740481C1C}">
-                          <a14:useLocalDpi xmlns:a14="http://schemas.microsoft.com/office/drawing/2010/main" xmlns:wps="http://schemas.microsoft.com/office/word/2010/wordprocessingShape" xmlns:wpi="http://schemas.microsoft.com/office/word/2010/wordprocessingInk" xmlns:wpg="http://schemas.microsoft.com/office/word/2010/wordprocessingGroup" xmlns:w16se="http://schemas.microsoft.com/office/word/2015/wordml/symex" xmlns:w16cid="http://schemas.microsoft.com/office/word/2016/wordml/cid" xmlns:w15="http://schemas.microsoft.com/office/word/2012/wordml" xmlns:w14="http://schemas.microsoft.com/office/word/2010/wordml" xmlns:w="http://schemas.openxmlformats.org/wordprocessingml/2006/main" xmlns:w10="urn:schemas-microsoft-com:office:word" xmlns:wp14="http://schemas.microsoft.com/office/word/2010/wordprocessingDrawing" xmlns:v="urn:schemas-microsoft-com:vml" xmlns:o="urn:schemas-microsoft-com:office:office" xmlns:am3d="http://schemas.microsoft.com/office/drawing/2017/model3d" xmlns:aink="http://schemas.microsoft.com/office/drawing/2016/ink" xmlns:mc="http://schemas.openxmlformats.org/markup-compatibility/2006" xmlns:cx8="http://schemas.microsoft.com/office/drawing/2016/5/14/chartex" xmlns:cx7="http://schemas.microsoft.com/office/drawing/2016/5/13/chartex" xmlns:cx6="http://schemas.microsoft.com/office/drawing/2016/5/12/chartex" xmlns:cx5="http://schemas.microsoft.com/office/drawing/2016/5/11/chartex" xmlns:cx4="http://schemas.microsoft.com/office/drawing/2016/5/10/chartex" xmlns:cx3="http://schemas.microsoft.com/office/drawing/2016/5/9/chartex" xmlns:cx2="http://schemas.microsoft.com/office/drawing/2015/10/21/chartex" xmlns:cx1="http://schemas.microsoft.com/office/drawing/2015/9/8/chartex" xmlns:cx="http://schemas.microsoft.com/office/drawing/2014/chartex" xmlns:wpc="http://schemas.microsoft.com/office/word/2010/wordprocessingCanvas" xmlns="" val="0"/>
+                          <a14:useLocalDpi xmlns:a14="http://schemas.microsoft.com/office/drawing/2010/main" val="0"/>
                         </a:ext>
                       </a:extLst>
                     </a:blip>
@@ -3609,7 +4110,6 @@
         <w:rPr>
           <w:lang w:val="nl-BE"/>
         </w:rPr>
-        <w:lastRenderedPageBreak/>
         <w:t>When the zip-file has been signed, the tool will display the above i.e. Status will be set back to idle. At this point you should be able to install the zip-file in question to your AR8x device using the Web UI.</w:t>
       </w:r>
     </w:p>
@@ -3662,7 +4162,7 @@
           <w:lang w:val="fi-FI" w:eastAsia="fi-FI"/>
         </w:rPr>
         <w:drawing>
-          <wp:inline distT="0" distB="0" distL="0" distR="0">
+          <wp:inline distT="0" distB="0" distL="0" distR="0" wp14:anchorId="1A4E7FAA" wp14:editId="50845F4B">
             <wp:extent cx="4276725" cy="3009900"/>
             <wp:effectExtent l="0" t="0" r="9525" b="0"/>
             <wp:docPr id="9" name="Picture 9"/>
@@ -3679,10 +4179,10 @@
                     </pic:cNvPicPr>
                   </pic:nvPicPr>
                   <pic:blipFill>
-                    <a:blip r:embed="rId11">
+                    <a:blip r:embed="rId10">
                       <a:extLst>
                         <a:ext uri="{28A0092B-C50C-407E-A947-70E740481C1C}">
-                          <a14:useLocalDpi xmlns:a14="http://schemas.microsoft.com/office/drawing/2010/main" xmlns:wps="http://schemas.microsoft.com/office/word/2010/wordprocessingShape" xmlns:wpi="http://schemas.microsoft.com/office/word/2010/wordprocessingInk" xmlns:wpg="http://schemas.microsoft.com/office/word/2010/wordprocessingGroup" xmlns:w16se="http://schemas.microsoft.com/office/word/2015/wordml/symex" xmlns:w16cid="http://schemas.microsoft.com/office/word/2016/wordml/cid" xmlns:w15="http://schemas.microsoft.com/office/word/2012/wordml" xmlns:w14="http://schemas.microsoft.com/office/word/2010/wordml" xmlns:w="http://schemas.openxmlformats.org/wordprocessingml/2006/main" xmlns:w10="urn:schemas-microsoft-com:office:word" xmlns:wp14="http://schemas.microsoft.com/office/word/2010/wordprocessingDrawing" xmlns:v="urn:schemas-microsoft-com:vml" xmlns:o="urn:schemas-microsoft-com:office:office" xmlns:am3d="http://schemas.microsoft.com/office/drawing/2017/model3d" xmlns:aink="http://schemas.microsoft.com/office/drawing/2016/ink" xmlns:mc="http://schemas.openxmlformats.org/markup-compatibility/2006" xmlns:cx8="http://schemas.microsoft.com/office/drawing/2016/5/14/chartex" xmlns:cx7="http://schemas.microsoft.com/office/drawing/2016/5/13/chartex" xmlns:cx6="http://schemas.microsoft.com/office/drawing/2016/5/12/chartex" xmlns:cx5="http://schemas.microsoft.com/office/drawing/2016/5/11/chartex" xmlns:cx4="http://schemas.microsoft.com/office/drawing/2016/5/10/chartex" xmlns:cx3="http://schemas.microsoft.com/office/drawing/2016/5/9/chartex" xmlns:cx2="http://schemas.microsoft.com/office/drawing/2015/10/21/chartex" xmlns:cx1="http://schemas.microsoft.com/office/drawing/2015/9/8/chartex" xmlns:cx="http://schemas.microsoft.com/office/drawing/2014/chartex" xmlns:wpc="http://schemas.microsoft.com/office/word/2010/wordprocessingCanvas" xmlns="" val="0"/>
+                          <a14:useLocalDpi xmlns:a14="http://schemas.microsoft.com/office/drawing/2010/main" val="0"/>
                         </a:ext>
                       </a:extLst>
                     </a:blip>
@@ -3739,7 +4239,7 @@
         </w:rPr>
         <w:lastRenderedPageBreak/>
         <w:drawing>
-          <wp:inline distT="0" distB="0" distL="0" distR="0">
+          <wp:inline distT="0" distB="0" distL="0" distR="0" wp14:anchorId="0148A57A" wp14:editId="5B00FC01">
             <wp:extent cx="4733925" cy="3314700"/>
             <wp:effectExtent l="0" t="0" r="9525" b="0"/>
             <wp:docPr id="3" name="Picture 3"/>
@@ -3756,10 +4256,10 @@
                     </pic:cNvPicPr>
                   </pic:nvPicPr>
                   <pic:blipFill>
-                    <a:blip r:embed="rId12">
+                    <a:blip r:embed="rId11">
                       <a:extLst>
                         <a:ext uri="{28A0092B-C50C-407E-A947-70E740481C1C}">
-                          <a14:useLocalDpi xmlns:a14="http://schemas.microsoft.com/office/drawing/2010/main" xmlns:wps="http://schemas.microsoft.com/office/word/2010/wordprocessingShape" xmlns:wpi="http://schemas.microsoft.com/office/word/2010/wordprocessingInk" xmlns:wpg="http://schemas.microsoft.com/office/word/2010/wordprocessingGroup" xmlns:w16se="http://schemas.microsoft.com/office/word/2015/wordml/symex" xmlns:w16cid="http://schemas.microsoft.com/office/word/2016/wordml/cid" xmlns:w15="http://schemas.microsoft.com/office/word/2012/wordml" xmlns:w14="http://schemas.microsoft.com/office/word/2010/wordml" xmlns:w="http://schemas.openxmlformats.org/wordprocessingml/2006/main" xmlns:w10="urn:schemas-microsoft-com:office:word" xmlns:wp14="http://schemas.microsoft.com/office/word/2010/wordprocessingDrawing" xmlns:v="urn:schemas-microsoft-com:vml" xmlns:o="urn:schemas-microsoft-com:office:office" xmlns:am3d="http://schemas.microsoft.com/office/drawing/2017/model3d" xmlns:aink="http://schemas.microsoft.com/office/drawing/2016/ink" xmlns:mc="http://schemas.openxmlformats.org/markup-compatibility/2006" xmlns:cx8="http://schemas.microsoft.com/office/drawing/2016/5/14/chartex" xmlns:cx7="http://schemas.microsoft.com/office/drawing/2016/5/13/chartex" xmlns:cx6="http://schemas.microsoft.com/office/drawing/2016/5/12/chartex" xmlns:cx5="http://schemas.microsoft.com/office/drawing/2016/5/11/chartex" xmlns:cx4="http://schemas.microsoft.com/office/drawing/2016/5/10/chartex" xmlns:cx3="http://schemas.microsoft.com/office/drawing/2016/5/9/chartex" xmlns:cx2="http://schemas.microsoft.com/office/drawing/2015/10/21/chartex" xmlns:cx1="http://schemas.microsoft.com/office/drawing/2015/9/8/chartex" xmlns:cx="http://schemas.microsoft.com/office/drawing/2014/chartex" xmlns:wpc="http://schemas.microsoft.com/office/word/2010/wordprocessingCanvas" xmlns="" val="0"/>
+                          <a14:useLocalDpi xmlns:a14="http://schemas.microsoft.com/office/drawing/2010/main" val="0"/>
                         </a:ext>
                       </a:extLst>
                     </a:blip>
@@ -4134,7 +4634,7 @@
         </w:rPr>
         <w:t xml:space="preserve">-folder. The only thing you need to take in consideration is that the execution path for in the run-script should include the possible location of your Java VM. For example in the Java-sample </w:t>
       </w:r>
-      <w:hyperlink r:id="rId13" w:history="1">
+      <w:hyperlink r:id="rId12" w:history="1">
         <w:r>
           <w:rPr>
             <w:rStyle w:val="Hyperlink"/>
@@ -4464,8 +4964,8 @@
       </w:pPr>
     </w:p>
     <w:sectPr>
-      <w:headerReference w:type="default" r:id="rId14"/>
-      <w:footerReference w:type="default" r:id="rId15"/>
+      <w:headerReference w:type="default" r:id="rId13"/>
+      <w:footerReference w:type="default" r:id="rId14"/>
       <w:pgSz w:w="11907" w:h="16839" w:code="9"/>
       <w:pgMar w:top="2127" w:right="1077" w:bottom="1276" w:left="1134" w:header="0" w:footer="113" w:gutter="0"/>
       <w:cols w:space="708"/>
@@ -4476,7 +4976,7 @@
 </file>
 
 <file path=word/endnotes.xml><?xml version="1.0" encoding="utf-8"?>
-<w:endnotes xmlns:ve="http://schemas.openxmlformats.org/markup-compatibility/2006" xmlns:o="urn:schemas-microsoft-com:office:office" xmlns:r="http://schemas.openxmlformats.org/officeDocument/2006/relationships" xmlns:m="http://schemas.openxmlformats.org/officeDocument/2006/math" xmlns:v="urn:schemas-microsoft-com:vml" xmlns:wp="http://schemas.openxmlformats.org/drawingml/2006/wordprocessingDrawing" xmlns:w10="urn:schemas-microsoft-com:office:word" xmlns:w="http://schemas.openxmlformats.org/wordprocessingml/2006/main" xmlns:wne="http://schemas.microsoft.com/office/word/2006/wordml">
+<w:endnotes xmlns:wpc="http://schemas.microsoft.com/office/word/2010/wordprocessingCanvas" xmlns:cx="http://schemas.microsoft.com/office/drawing/2014/chartex" xmlns:cx1="http://schemas.microsoft.com/office/drawing/2015/9/8/chartex" xmlns:cx2="http://schemas.microsoft.com/office/drawing/2015/10/21/chartex" xmlns:cx3="http://schemas.microsoft.com/office/drawing/2016/5/9/chartex" xmlns:cx4="http://schemas.microsoft.com/office/drawing/2016/5/10/chartex" xmlns:cx5="http://schemas.microsoft.com/office/drawing/2016/5/11/chartex" xmlns:cx6="http://schemas.microsoft.com/office/drawing/2016/5/12/chartex" xmlns:cx7="http://schemas.microsoft.com/office/drawing/2016/5/13/chartex" xmlns:cx8="http://schemas.microsoft.com/office/drawing/2016/5/14/chartex" xmlns:mc="http://schemas.openxmlformats.org/markup-compatibility/2006" xmlns:aink="http://schemas.microsoft.com/office/drawing/2016/ink" xmlns:am3d="http://schemas.microsoft.com/office/drawing/2017/model3d" xmlns:o="urn:schemas-microsoft-com:office:office" xmlns:r="http://schemas.openxmlformats.org/officeDocument/2006/relationships" xmlns:m="http://schemas.openxmlformats.org/officeDocument/2006/math" xmlns:v="urn:schemas-microsoft-com:vml" xmlns:wp14="http://schemas.microsoft.com/office/word/2010/wordprocessingDrawing" xmlns:wp="http://schemas.openxmlformats.org/drawingml/2006/wordprocessingDrawing" xmlns:w10="urn:schemas-microsoft-com:office:word" xmlns:w="http://schemas.openxmlformats.org/wordprocessingml/2006/main" xmlns:w14="http://schemas.microsoft.com/office/word/2010/wordml" xmlns:w15="http://schemas.microsoft.com/office/word/2012/wordml" xmlns:w16cid="http://schemas.microsoft.com/office/word/2016/wordml/cid" xmlns:w16se="http://schemas.microsoft.com/office/word/2015/wordml/symex" xmlns:wpg="http://schemas.microsoft.com/office/word/2010/wordprocessingGroup" xmlns:wpi="http://schemas.microsoft.com/office/word/2010/wordprocessingInk" xmlns:wne="http://schemas.microsoft.com/office/word/2006/wordml" xmlns:wps="http://schemas.microsoft.com/office/word/2010/wordprocessingShape" mc:Ignorable="w14 w15 w16se w16cid wp14">
   <w:endnote w:type="separator" w:id="-1">
     <w:p>
       <w:r>
@@ -4495,7 +4995,7 @@
 </file>
 
 <file path=word/footer1.xml><?xml version="1.0" encoding="utf-8"?>
-<w:ftr xmlns:ve="http://schemas.openxmlformats.org/markup-compatibility/2006" xmlns:o="urn:schemas-microsoft-com:office:office" xmlns:r="http://schemas.openxmlformats.org/officeDocument/2006/relationships" xmlns:m="http://schemas.openxmlformats.org/officeDocument/2006/math" xmlns:v="urn:schemas-microsoft-com:vml" xmlns:wp="http://schemas.openxmlformats.org/drawingml/2006/wordprocessingDrawing" xmlns:w10="urn:schemas-microsoft-com:office:word" xmlns:w="http://schemas.openxmlformats.org/wordprocessingml/2006/main" xmlns:wne="http://schemas.microsoft.com/office/word/2006/wordml">
+<w:ftr xmlns:wpc="http://schemas.microsoft.com/office/word/2010/wordprocessingCanvas" xmlns:cx="http://schemas.microsoft.com/office/drawing/2014/chartex" xmlns:cx1="http://schemas.microsoft.com/office/drawing/2015/9/8/chartex" xmlns:cx2="http://schemas.microsoft.com/office/drawing/2015/10/21/chartex" xmlns:cx3="http://schemas.microsoft.com/office/drawing/2016/5/9/chartex" xmlns:cx4="http://schemas.microsoft.com/office/drawing/2016/5/10/chartex" xmlns:cx5="http://schemas.microsoft.com/office/drawing/2016/5/11/chartex" xmlns:cx6="http://schemas.microsoft.com/office/drawing/2016/5/12/chartex" xmlns:cx7="http://schemas.microsoft.com/office/drawing/2016/5/13/chartex" xmlns:cx8="http://schemas.microsoft.com/office/drawing/2016/5/14/chartex" xmlns:mc="http://schemas.openxmlformats.org/markup-compatibility/2006" xmlns:aink="http://schemas.microsoft.com/office/drawing/2016/ink" xmlns:am3d="http://schemas.microsoft.com/office/drawing/2017/model3d" xmlns:o="urn:schemas-microsoft-com:office:office" xmlns:r="http://schemas.openxmlformats.org/officeDocument/2006/relationships" xmlns:m="http://schemas.openxmlformats.org/officeDocument/2006/math" xmlns:v="urn:schemas-microsoft-com:vml" xmlns:wp14="http://schemas.microsoft.com/office/word/2010/wordprocessingDrawing" xmlns:wp="http://schemas.openxmlformats.org/drawingml/2006/wordprocessingDrawing" xmlns:w10="urn:schemas-microsoft-com:office:word" xmlns:w="http://schemas.openxmlformats.org/wordprocessingml/2006/main" xmlns:w14="http://schemas.microsoft.com/office/word/2010/wordml" xmlns:w15="http://schemas.microsoft.com/office/word/2012/wordml" xmlns:w16cid="http://schemas.microsoft.com/office/word/2016/wordml/cid" xmlns:w16se="http://schemas.microsoft.com/office/word/2015/wordml/symex" xmlns:wpg="http://schemas.microsoft.com/office/word/2010/wordprocessingGroup" xmlns:wpi="http://schemas.microsoft.com/office/word/2010/wordprocessingInk" xmlns:wne="http://schemas.microsoft.com/office/word/2006/wordml" xmlns:wps="http://schemas.microsoft.com/office/word/2010/wordprocessingShape" mc:Ignorable="w14 w15 w16se w16cid wp14">
   <w:p>
     <w:pPr>
       <w:pStyle w:val="ParagraphNID"/>
@@ -4523,19 +5023,53 @@
       </w:rPr>
       <w:t xml:space="preserve"> | </w:t>
     </w:r>
+    <w:proofErr w:type="spellStart"/>
     <w:r>
       <w:rPr>
         <w:sz w:val="16"/>
         <w:szCs w:val="16"/>
       </w:rPr>
-      <w:t xml:space="preserve">Salo IoT Campus | </w:t>
+      <w:t>Salo</w:t>
     </w:r>
+    <w:proofErr w:type="spellEnd"/>
     <w:r>
       <w:rPr>
         <w:sz w:val="16"/>
         <w:szCs w:val="16"/>
       </w:rPr>
-      <w:t xml:space="preserve">Joensuunkatu 7 | FI-24100 Salo </w:t>
+      <w:t xml:space="preserve"> IoT Campus | </w:t>
+    </w:r>
+    <w:proofErr w:type="spellStart"/>
+    <w:r>
+      <w:rPr>
+        <w:sz w:val="16"/>
+        <w:szCs w:val="16"/>
+      </w:rPr>
+      <w:t>Joensuunkatu</w:t>
+    </w:r>
+    <w:proofErr w:type="spellEnd"/>
+    <w:r>
+      <w:rPr>
+        <w:sz w:val="16"/>
+        <w:szCs w:val="16"/>
+      </w:rPr>
+      <w:t xml:space="preserve"> 7 | FI-24100 </w:t>
+    </w:r>
+    <w:proofErr w:type="spellStart"/>
+    <w:r>
+      <w:rPr>
+        <w:sz w:val="16"/>
+        <w:szCs w:val="16"/>
+      </w:rPr>
+      <w:t>Salo</w:t>
+    </w:r>
+    <w:proofErr w:type="spellEnd"/>
+    <w:r>
+      <w:rPr>
+        <w:sz w:val="16"/>
+        <w:szCs w:val="16"/>
+      </w:rPr>
+      <w:t xml:space="preserve"> </w:t>
     </w:r>
     <w:r>
       <w:rPr>
@@ -4652,7 +5186,7 @@
 </file>
 
 <file path=word/footnotes.xml><?xml version="1.0" encoding="utf-8"?>
-<w:footnotes xmlns:ve="http://schemas.openxmlformats.org/markup-compatibility/2006" xmlns:o="urn:schemas-microsoft-com:office:office" xmlns:r="http://schemas.openxmlformats.org/officeDocument/2006/relationships" xmlns:m="http://schemas.openxmlformats.org/officeDocument/2006/math" xmlns:v="urn:schemas-microsoft-com:vml" xmlns:wp="http://schemas.openxmlformats.org/drawingml/2006/wordprocessingDrawing" xmlns:w10="urn:schemas-microsoft-com:office:word" xmlns:w="http://schemas.openxmlformats.org/wordprocessingml/2006/main" xmlns:wne="http://schemas.microsoft.com/office/word/2006/wordml">
+<w:footnotes xmlns:wpc="http://schemas.microsoft.com/office/word/2010/wordprocessingCanvas" xmlns:cx="http://schemas.microsoft.com/office/drawing/2014/chartex" xmlns:cx1="http://schemas.microsoft.com/office/drawing/2015/9/8/chartex" xmlns:cx2="http://schemas.microsoft.com/office/drawing/2015/10/21/chartex" xmlns:cx3="http://schemas.microsoft.com/office/drawing/2016/5/9/chartex" xmlns:cx4="http://schemas.microsoft.com/office/drawing/2016/5/10/chartex" xmlns:cx5="http://schemas.microsoft.com/office/drawing/2016/5/11/chartex" xmlns:cx6="http://schemas.microsoft.com/office/drawing/2016/5/12/chartex" xmlns:cx7="http://schemas.microsoft.com/office/drawing/2016/5/13/chartex" xmlns:cx8="http://schemas.microsoft.com/office/drawing/2016/5/14/chartex" xmlns:mc="http://schemas.openxmlformats.org/markup-compatibility/2006" xmlns:aink="http://schemas.microsoft.com/office/drawing/2016/ink" xmlns:am3d="http://schemas.microsoft.com/office/drawing/2017/model3d" xmlns:o="urn:schemas-microsoft-com:office:office" xmlns:r="http://schemas.openxmlformats.org/officeDocument/2006/relationships" xmlns:m="http://schemas.openxmlformats.org/officeDocument/2006/math" xmlns:v="urn:schemas-microsoft-com:vml" xmlns:wp14="http://schemas.microsoft.com/office/word/2010/wordprocessingDrawing" xmlns:wp="http://schemas.openxmlformats.org/drawingml/2006/wordprocessingDrawing" xmlns:w10="urn:schemas-microsoft-com:office:word" xmlns:w="http://schemas.openxmlformats.org/wordprocessingml/2006/main" xmlns:w14="http://schemas.microsoft.com/office/word/2010/wordml" xmlns:w15="http://schemas.microsoft.com/office/word/2012/wordml" xmlns:w16cid="http://schemas.microsoft.com/office/word/2016/wordml/cid" xmlns:w16se="http://schemas.microsoft.com/office/word/2015/wordml/symex" xmlns:wpg="http://schemas.microsoft.com/office/word/2010/wordprocessingGroup" xmlns:wpi="http://schemas.microsoft.com/office/word/2010/wordprocessingInk" xmlns:wne="http://schemas.microsoft.com/office/word/2006/wordml" xmlns:wps="http://schemas.microsoft.com/office/word/2010/wordprocessingShape" mc:Ignorable="w14 w15 w16se w16cid wp14">
   <w:footnote w:type="separator" w:id="-1">
     <w:p>
       <w:r>
@@ -4671,7 +5205,7 @@
 </file>
 
 <file path=word/header1.xml><?xml version="1.0" encoding="utf-8"?>
-<w:hdr xmlns:ve="http://schemas.openxmlformats.org/markup-compatibility/2006" xmlns:o="urn:schemas-microsoft-com:office:office" xmlns:r="http://schemas.openxmlformats.org/officeDocument/2006/relationships" xmlns:m="http://schemas.openxmlformats.org/officeDocument/2006/math" xmlns:v="urn:schemas-microsoft-com:vml" xmlns:wp="http://schemas.openxmlformats.org/drawingml/2006/wordprocessingDrawing" xmlns:w10="urn:schemas-microsoft-com:office:word" xmlns:w="http://schemas.openxmlformats.org/wordprocessingml/2006/main" xmlns:wne="http://schemas.microsoft.com/office/word/2006/wordml">
+<w:hdr xmlns:wpc="http://schemas.microsoft.com/office/word/2010/wordprocessingCanvas" xmlns:cx="http://schemas.microsoft.com/office/drawing/2014/chartex" xmlns:cx1="http://schemas.microsoft.com/office/drawing/2015/9/8/chartex" xmlns:cx2="http://schemas.microsoft.com/office/drawing/2015/10/21/chartex" xmlns:cx3="http://schemas.microsoft.com/office/drawing/2016/5/9/chartex" xmlns:cx4="http://schemas.microsoft.com/office/drawing/2016/5/10/chartex" xmlns:cx5="http://schemas.microsoft.com/office/drawing/2016/5/11/chartex" xmlns:cx6="http://schemas.microsoft.com/office/drawing/2016/5/12/chartex" xmlns:cx7="http://schemas.microsoft.com/office/drawing/2016/5/13/chartex" xmlns:cx8="http://schemas.microsoft.com/office/drawing/2016/5/14/chartex" xmlns:mc="http://schemas.openxmlformats.org/markup-compatibility/2006" xmlns:aink="http://schemas.microsoft.com/office/drawing/2016/ink" xmlns:am3d="http://schemas.microsoft.com/office/drawing/2017/model3d" xmlns:o="urn:schemas-microsoft-com:office:office" xmlns:r="http://schemas.openxmlformats.org/officeDocument/2006/relationships" xmlns:m="http://schemas.openxmlformats.org/officeDocument/2006/math" xmlns:v="urn:schemas-microsoft-com:vml" xmlns:wp14="http://schemas.microsoft.com/office/word/2010/wordprocessingDrawing" xmlns:wp="http://schemas.openxmlformats.org/drawingml/2006/wordprocessingDrawing" xmlns:w10="urn:schemas-microsoft-com:office:word" xmlns:w="http://schemas.openxmlformats.org/wordprocessingml/2006/main" xmlns:w14="http://schemas.microsoft.com/office/word/2010/wordml" xmlns:w15="http://schemas.microsoft.com/office/word/2012/wordml" xmlns:w16cid="http://schemas.microsoft.com/office/word/2016/wordml/cid" xmlns:w16se="http://schemas.microsoft.com/office/word/2015/wordml/symex" xmlns:wpg="http://schemas.microsoft.com/office/word/2010/wordprocessingGroup" xmlns:wpi="http://schemas.microsoft.com/office/word/2010/wordprocessingInk" xmlns:wne="http://schemas.microsoft.com/office/word/2006/wordml" xmlns:wps="http://schemas.microsoft.com/office/word/2010/wordprocessingShape" mc:Ignorable="w14 w15 w16se w16cid wp14">
   <w:p>
     <w:pPr>
       <w:pStyle w:val="Heading4"/>
@@ -4680,12 +5214,12 @@
       <w:rPr>
         <w:noProof/>
       </w:rPr>
-      <w:pict>
+      <w:pict w14:anchorId="54591479">
         <v:shapetype id="_x0000_t202" coordsize="21600,21600" o:spt="202" path="m,l,21600r21600,l21600,xe">
           <v:stroke joinstyle="miter"/>
           <v:path gradientshapeok="t" o:connecttype="rect"/>
         </v:shapetype>
-        <v:shape id="Text Box 1" o:spid="_x0000_s14337" type="#_x0000_t202" style="position:absolute;left:0;text-align:left;margin-left:341.25pt;margin-top:42pt;width:205.35pt;height:52.4pt;z-index:251657216;visibility:visible;mso-position-horizontal-relative:page" wrapcoords="0 0" o:gfxdata="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" filled="f" stroked="f">
+        <v:shape id="Text Box 1" o:spid="_x0000_s2049" type="#_x0000_t202" style="position:absolute;left:0;text-align:left;margin-left:341.25pt;margin-top:42pt;width:205.35pt;height:52.4pt;z-index:251657216;visibility:visible;mso-position-horizontal-relative:page" wrapcoords="0 0" o:gfxdata="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" filled="f" stroked="f">
           <v:textbox inset=",7.2pt,,7.2pt">
             <w:txbxContent>
               <w:p>
@@ -4724,7 +5258,7 @@
                     <w:noProof/>
                     <w:color w:val="000000"/>
                   </w:rPr>
-                  <w:t>2017-10-27</w:t>
+                  <w:t>2019-10-21</w:t>
                 </w:r>
                 <w:r>
                   <w:rPr>
@@ -4770,7 +5304,7 @@
         <w:lang w:val="fi-FI" w:eastAsia="fi-FI"/>
       </w:rPr>
       <w:drawing>
-        <wp:anchor distT="0" distB="0" distL="114300" distR="114300" simplePos="0" relativeHeight="251658240" behindDoc="0" locked="0" layoutInCell="1" allowOverlap="1">
+        <wp:anchor distT="0" distB="0" distL="114300" distR="114300" simplePos="0" relativeHeight="251658240" behindDoc="0" locked="0" layoutInCell="1" allowOverlap="1" wp14:anchorId="78734B08" wp14:editId="7A127361">
           <wp:simplePos x="0" y="0"/>
           <wp:positionH relativeFrom="margin">
             <wp:posOffset>5080</wp:posOffset>
@@ -4798,7 +5332,7 @@
                   <a:blip r:embed="rId1">
                     <a:extLst>
                       <a:ext uri="{28A0092B-C50C-407E-A947-70E740481C1C}">
-                        <a14:useLocalDpi xmlns:a14="http://schemas.microsoft.com/office/drawing/2010/main" xmlns:wps="http://schemas.microsoft.com/office/word/2010/wordprocessingShape" xmlns:wpi="http://schemas.microsoft.com/office/word/2010/wordprocessingInk" xmlns:wpg="http://schemas.microsoft.com/office/word/2010/wordprocessingGroup" xmlns:w16se="http://schemas.microsoft.com/office/word/2015/wordml/symex" xmlns:w16cid="http://schemas.microsoft.com/office/word/2016/wordml/cid" xmlns:w15="http://schemas.microsoft.com/office/word/2012/wordml" xmlns:w14="http://schemas.microsoft.com/office/word/2010/wordml" xmlns:w="http://schemas.openxmlformats.org/wordprocessingml/2006/main" xmlns:w10="urn:schemas-microsoft-com:office:word" xmlns:wp14="http://schemas.microsoft.com/office/word/2010/wordprocessingDrawing" xmlns:v="urn:schemas-microsoft-com:vml" xmlns:o="urn:schemas-microsoft-com:office:office" xmlns:am3d="http://schemas.microsoft.com/office/drawing/2017/model3d" xmlns:aink="http://schemas.microsoft.com/office/drawing/2016/ink" xmlns:mc="http://schemas.openxmlformats.org/markup-compatibility/2006" xmlns:cx8="http://schemas.microsoft.com/office/drawing/2016/5/14/chartex" xmlns:cx7="http://schemas.microsoft.com/office/drawing/2016/5/13/chartex" xmlns:cx6="http://schemas.microsoft.com/office/drawing/2016/5/12/chartex" xmlns:cx5="http://schemas.microsoft.com/office/drawing/2016/5/11/chartex" xmlns:cx4="http://schemas.microsoft.com/office/drawing/2016/5/10/chartex" xmlns:cx3="http://schemas.microsoft.com/office/drawing/2016/5/9/chartex" xmlns:cx2="http://schemas.microsoft.com/office/drawing/2015/10/21/chartex" xmlns:cx1="http://schemas.microsoft.com/office/drawing/2015/9/8/chartex" xmlns:cx="http://schemas.microsoft.com/office/drawing/2014/chartex" xmlns:wpc="http://schemas.microsoft.com/office/word/2010/wordprocessingCanvas" xmlns="" val="0"/>
+                        <a14:useLocalDpi xmlns:a14="http://schemas.microsoft.com/office/drawing/2010/main" val="0"/>
                       </a:ext>
                     </a:extLst>
                   </a:blip>
@@ -4831,8 +5365,8 @@
 </file>
 
 <file path=word/numbering.xml><?xml version="1.0" encoding="utf-8"?>
-<w:numbering xmlns:ve="http://schemas.openxmlformats.org/markup-compatibility/2006" xmlns:o="urn:schemas-microsoft-com:office:office" xmlns:r="http://schemas.openxmlformats.org/officeDocument/2006/relationships" xmlns:m="http://schemas.openxmlformats.org/officeDocument/2006/math" xmlns:v="urn:schemas-microsoft-com:vml" xmlns:wp="http://schemas.openxmlformats.org/drawingml/2006/wordprocessingDrawing" xmlns:w10="urn:schemas-microsoft-com:office:word" xmlns:w="http://schemas.openxmlformats.org/wordprocessingml/2006/main" xmlns:wne="http://schemas.microsoft.com/office/word/2006/wordml">
-  <w:abstractNum w:abstractNumId="0">
+<w:numbering xmlns:wpc="http://schemas.microsoft.com/office/word/2010/wordprocessingCanvas" xmlns:cx="http://schemas.microsoft.com/office/drawing/2014/chartex" xmlns:cx1="http://schemas.microsoft.com/office/drawing/2015/9/8/chartex" xmlns:cx2="http://schemas.microsoft.com/office/drawing/2015/10/21/chartex" xmlns:cx3="http://schemas.microsoft.com/office/drawing/2016/5/9/chartex" xmlns:cx4="http://schemas.microsoft.com/office/drawing/2016/5/10/chartex" xmlns:cx5="http://schemas.microsoft.com/office/drawing/2016/5/11/chartex" xmlns:cx6="http://schemas.microsoft.com/office/drawing/2016/5/12/chartex" xmlns:cx7="http://schemas.microsoft.com/office/drawing/2016/5/13/chartex" xmlns:cx8="http://schemas.microsoft.com/office/drawing/2016/5/14/chartex" xmlns:mc="http://schemas.openxmlformats.org/markup-compatibility/2006" xmlns:aink="http://schemas.microsoft.com/office/drawing/2016/ink" xmlns:am3d="http://schemas.microsoft.com/office/drawing/2017/model3d" xmlns:o="urn:schemas-microsoft-com:office:office" xmlns:r="http://schemas.openxmlformats.org/officeDocument/2006/relationships" xmlns:m="http://schemas.openxmlformats.org/officeDocument/2006/math" xmlns:v="urn:schemas-microsoft-com:vml" xmlns:wp14="http://schemas.microsoft.com/office/word/2010/wordprocessingDrawing" xmlns:wp="http://schemas.openxmlformats.org/drawingml/2006/wordprocessingDrawing" xmlns:w10="urn:schemas-microsoft-com:office:word" xmlns:w="http://schemas.openxmlformats.org/wordprocessingml/2006/main" xmlns:w14="http://schemas.microsoft.com/office/word/2010/wordml" xmlns:w15="http://schemas.microsoft.com/office/word/2012/wordml" xmlns:w16cid="http://schemas.microsoft.com/office/word/2016/wordml/cid" xmlns:w16se="http://schemas.microsoft.com/office/word/2015/wordml/symex" xmlns:wpg="http://schemas.microsoft.com/office/word/2010/wordprocessingGroup" xmlns:wpi="http://schemas.microsoft.com/office/word/2010/wordprocessingInk" xmlns:wne="http://schemas.microsoft.com/office/word/2006/wordml" xmlns:wps="http://schemas.microsoft.com/office/word/2010/wordprocessingShape" mc:Ignorable="w14 w15 w16se w16cid wp14">
+  <w:abstractNum w:abstractNumId="0" w15:restartNumberingAfterBreak="0">
     <w:nsid w:val="FFFFFF89"/>
     <w:multiLevelType w:val="singleLevel"/>
     <w:tmpl w:val="B008AC34"/>
@@ -4852,7 +5386,7 @@
       </w:rPr>
     </w:lvl>
   </w:abstractNum>
-  <w:abstractNum w:abstractNumId="1">
+  <w:abstractNum w:abstractNumId="1" w15:restartNumberingAfterBreak="0">
     <w:nsid w:val="096E6D5E"/>
     <w:multiLevelType w:val="hybridMultilevel"/>
     <w:tmpl w:val="FE549C42"/>
@@ -4941,7 +5475,7 @@
       </w:pPr>
     </w:lvl>
   </w:abstractNum>
-  <w:abstractNum w:abstractNumId="2">
+  <w:abstractNum w:abstractNumId="2" w15:restartNumberingAfterBreak="0">
     <w:nsid w:val="10764119"/>
     <w:multiLevelType w:val="hybridMultilevel"/>
     <w:tmpl w:val="26F27F50"/>
@@ -5082,7 +5616,7 @@
       </w:rPr>
     </w:lvl>
   </w:abstractNum>
-  <w:abstractNum w:abstractNumId="3">
+  <w:abstractNum w:abstractNumId="3" w15:restartNumberingAfterBreak="0">
     <w:nsid w:val="140C397A"/>
     <w:multiLevelType w:val="hybridMultilevel"/>
     <w:tmpl w:val="B34AC1FA"/>
@@ -5194,7 +5728,7 @@
       </w:rPr>
     </w:lvl>
   </w:abstractNum>
-  <w:abstractNum w:abstractNumId="4">
+  <w:abstractNum w:abstractNumId="4" w15:restartNumberingAfterBreak="0">
     <w:nsid w:val="162F42A5"/>
     <w:multiLevelType w:val="hybridMultilevel"/>
     <w:tmpl w:val="D11466F4"/>
@@ -5307,7 +5841,7 @@
       </w:rPr>
     </w:lvl>
   </w:abstractNum>
-  <w:abstractNum w:abstractNumId="5">
+  <w:abstractNum w:abstractNumId="5" w15:restartNumberingAfterBreak="0">
     <w:nsid w:val="165F7E6B"/>
     <w:multiLevelType w:val="hybridMultilevel"/>
     <w:tmpl w:val="69E4E9DE"/>
@@ -5397,7 +5931,7 @@
       </w:pPr>
     </w:lvl>
   </w:abstractNum>
-  <w:abstractNum w:abstractNumId="6">
+  <w:abstractNum w:abstractNumId="6" w15:restartNumberingAfterBreak="0">
     <w:nsid w:val="28644B27"/>
     <w:multiLevelType w:val="hybridMultilevel"/>
     <w:tmpl w:val="7A72076C"/>
@@ -5487,7 +6021,7 @@
       </w:pPr>
     </w:lvl>
   </w:abstractNum>
-  <w:abstractNum w:abstractNumId="7">
+  <w:abstractNum w:abstractNumId="7" w15:restartNumberingAfterBreak="0">
     <w:nsid w:val="2A857928"/>
     <w:multiLevelType w:val="hybridMultilevel"/>
     <w:tmpl w:val="406CF918"/>
@@ -5577,7 +6111,7 @@
       </w:pPr>
     </w:lvl>
   </w:abstractNum>
-  <w:abstractNum w:abstractNumId="8">
+  <w:abstractNum w:abstractNumId="8" w15:restartNumberingAfterBreak="0">
     <w:nsid w:val="2E9013C2"/>
     <w:multiLevelType w:val="hybridMultilevel"/>
     <w:tmpl w:val="DB20F19E"/>
@@ -5666,7 +6200,7 @@
       </w:pPr>
     </w:lvl>
   </w:abstractNum>
-  <w:abstractNum w:abstractNumId="9">
+  <w:abstractNum w:abstractNumId="9" w15:restartNumberingAfterBreak="0">
     <w:nsid w:val="34B77E40"/>
     <w:multiLevelType w:val="multilevel"/>
     <w:tmpl w:val="0409001F"/>
@@ -5807,7 +6341,7 @@
       </w:rPr>
     </w:lvl>
   </w:abstractNum>
-  <w:abstractNum w:abstractNumId="10">
+  <w:abstractNum w:abstractNumId="10" w15:restartNumberingAfterBreak="0">
     <w:nsid w:val="3A631CB7"/>
     <w:multiLevelType w:val="multilevel"/>
     <w:tmpl w:val="0409001D"/>
@@ -5948,7 +6482,7 @@
       </w:rPr>
     </w:lvl>
   </w:abstractNum>
-  <w:abstractNum w:abstractNumId="11">
+  <w:abstractNum w:abstractNumId="11" w15:restartNumberingAfterBreak="0">
     <w:nsid w:val="3F572423"/>
     <w:multiLevelType w:val="hybridMultilevel"/>
     <w:tmpl w:val="032868B0"/>
@@ -6061,7 +6595,7 @@
       </w:rPr>
     </w:lvl>
   </w:abstractNum>
-  <w:abstractNum w:abstractNumId="12">
+  <w:abstractNum w:abstractNumId="12" w15:restartNumberingAfterBreak="0">
     <w:nsid w:val="42B259E2"/>
     <w:multiLevelType w:val="hybridMultilevel"/>
     <w:tmpl w:val="F3E643C6"/>
@@ -6174,7 +6708,7 @@
       </w:rPr>
     </w:lvl>
   </w:abstractNum>
-  <w:abstractNum w:abstractNumId="13">
+  <w:abstractNum w:abstractNumId="13" w15:restartNumberingAfterBreak="0">
     <w:nsid w:val="4B70487A"/>
     <w:multiLevelType w:val="hybridMultilevel"/>
     <w:tmpl w:val="54C2F316"/>
@@ -6260,7 +6794,7 @@
       </w:pPr>
     </w:lvl>
   </w:abstractNum>
-  <w:abstractNum w:abstractNumId="14">
+  <w:abstractNum w:abstractNumId="14" w15:restartNumberingAfterBreak="0">
     <w:nsid w:val="4E055D06"/>
     <w:multiLevelType w:val="hybridMultilevel"/>
     <w:tmpl w:val="588C6636"/>
@@ -6373,7 +6907,7 @@
       </w:rPr>
     </w:lvl>
   </w:abstractNum>
-  <w:abstractNum w:abstractNumId="15">
+  <w:abstractNum w:abstractNumId="15" w15:restartNumberingAfterBreak="0">
     <w:nsid w:val="4E2079C8"/>
     <w:multiLevelType w:val="multilevel"/>
     <w:tmpl w:val="04090023"/>
@@ -6513,7 +7047,7 @@
       </w:rPr>
     </w:lvl>
   </w:abstractNum>
-  <w:abstractNum w:abstractNumId="16">
+  <w:abstractNum w:abstractNumId="16" w15:restartNumberingAfterBreak="0">
     <w:nsid w:val="543706E4"/>
     <w:multiLevelType w:val="multilevel"/>
     <w:tmpl w:val="FC4A4EDA"/>
@@ -6639,7 +7173,7 @@
       </w:rPr>
     </w:lvl>
   </w:abstractNum>
-  <w:abstractNum w:abstractNumId="17">
+  <w:abstractNum w:abstractNumId="17" w15:restartNumberingAfterBreak="0">
     <w:nsid w:val="68154D70"/>
     <w:multiLevelType w:val="hybridMultilevel"/>
     <w:tmpl w:val="2A5429D2"/>
@@ -6752,7 +7286,7 @@
       </w:rPr>
     </w:lvl>
   </w:abstractNum>
-  <w:abstractNum w:abstractNumId="18">
+  <w:abstractNum w:abstractNumId="18" w15:restartNumberingAfterBreak="0">
     <w:nsid w:val="69D439D6"/>
     <w:multiLevelType w:val="hybridMultilevel"/>
     <w:tmpl w:val="1AEC1514"/>
@@ -6865,7 +7399,7 @@
       </w:rPr>
     </w:lvl>
   </w:abstractNum>
-  <w:abstractNum w:abstractNumId="19">
+  <w:abstractNum w:abstractNumId="19" w15:restartNumberingAfterBreak="0">
     <w:nsid w:val="6EA4604A"/>
     <w:multiLevelType w:val="hybridMultilevel"/>
     <w:tmpl w:val="BB4C09EC"/>
@@ -7004,10 +7538,10 @@
       </w:rPr>
     </w:lvl>
   </w:abstractNum>
-  <w:abstractNum w:abstractNumId="20">
+  <w:abstractNum w:abstractNumId="20" w15:restartNumberingAfterBreak="0">
     <w:nsid w:val="78E824C2"/>
     <w:multiLevelType w:val="multilevel"/>
-    <w:tmpl w:val="0284CD96"/>
+    <w:tmpl w:val="DB3E588E"/>
     <w:lvl w:ilvl="0">
       <w:start w:val="1"/>
       <w:numFmt w:val="decimal"/>
@@ -7033,6 +7567,7 @@
       </w:pPr>
       <w:rPr>
         <w:rFonts w:hint="default"/>
+        <w:lang w:val="en-FI"/>
       </w:rPr>
     </w:lvl>
     <w:lvl w:ilvl="2">
@@ -7226,7 +7761,7 @@
 </file>
 
 <file path=word/styles.xml><?xml version="1.0" encoding="utf-8"?>
-<w:styles xmlns:r="http://schemas.openxmlformats.org/officeDocument/2006/relationships" xmlns:w="http://schemas.openxmlformats.org/wordprocessingml/2006/main">
+<w:styles xmlns:mc="http://schemas.openxmlformats.org/markup-compatibility/2006" xmlns:r="http://schemas.openxmlformats.org/officeDocument/2006/relationships" xmlns:w="http://schemas.openxmlformats.org/wordprocessingml/2006/main" xmlns:w14="http://schemas.microsoft.com/office/word/2010/wordml" xmlns:w15="http://schemas.microsoft.com/office/word/2012/wordml" xmlns:w16cid="http://schemas.microsoft.com/office/word/2016/wordml/cid" xmlns:w16se="http://schemas.microsoft.com/office/word/2015/wordml/symex" mc:Ignorable="w14 w15 w16se w16cid">
   <w:docDefaults>
     <w:rPrDefault>
       <w:rPr>
@@ -7236,146 +7771,384 @@
     </w:rPrDefault>
     <w:pPrDefault/>
   </w:docDefaults>
-  <w:latentStyles w:defLockedState="0" w:defUIPriority="99" w:defSemiHidden="1" w:defUnhideWhenUsed="1" w:defQFormat="0" w:count="267">
-    <w:lsdException w:name="Normal" w:locked="1" w:semiHidden="0" w:uiPriority="0" w:unhideWhenUsed="0" w:qFormat="1"/>
-    <w:lsdException w:name="heading 1" w:locked="1" w:semiHidden="0" w:uiPriority="0" w:unhideWhenUsed="0" w:qFormat="1"/>
-    <w:lsdException w:name="heading 2" w:locked="1" w:semiHidden="0" w:uiPriority="0" w:unhideWhenUsed="0" w:qFormat="1"/>
-    <w:lsdException w:name="heading 3" w:locked="1" w:semiHidden="0" w:uiPriority="0" w:unhideWhenUsed="0" w:qFormat="1"/>
-    <w:lsdException w:name="heading 4" w:locked="1" w:semiHidden="0" w:uiPriority="0" w:unhideWhenUsed="0"/>
-    <w:lsdException w:name="heading 5" w:locked="1" w:semiHidden="0" w:uiPriority="0" w:unhideWhenUsed="0"/>
-    <w:lsdException w:name="heading 6" w:locked="1" w:semiHidden="0" w:uiPriority="0" w:unhideWhenUsed="0"/>
-    <w:lsdException w:name="heading 7" w:locked="1" w:semiHidden="0" w:uiPriority="0" w:unhideWhenUsed="0"/>
-    <w:lsdException w:name="heading 8" w:locked="1" w:semiHidden="0" w:uiPriority="0" w:unhideWhenUsed="0"/>
-    <w:lsdException w:name="heading 9" w:locked="1" w:semiHidden="0" w:uiPriority="0" w:unhideWhenUsed="0"/>
-    <w:lsdException w:name="toc 1" w:locked="1" w:semiHidden="0" w:uiPriority="39" w:unhideWhenUsed="0"/>
-    <w:lsdException w:name="toc 2" w:locked="1" w:semiHidden="0" w:uiPriority="39" w:unhideWhenUsed="0"/>
-    <w:lsdException w:name="toc 3" w:locked="1" w:semiHidden="0" w:uiPriority="39" w:unhideWhenUsed="0"/>
-    <w:lsdException w:name="toc 4" w:locked="1" w:semiHidden="0" w:uiPriority="0" w:unhideWhenUsed="0"/>
-    <w:lsdException w:name="toc 5" w:locked="1" w:semiHidden="0" w:uiPriority="0" w:unhideWhenUsed="0"/>
-    <w:lsdException w:name="toc 6" w:locked="1" w:semiHidden="0" w:uiPriority="0" w:unhideWhenUsed="0"/>
-    <w:lsdException w:name="toc 7" w:locked="1" w:semiHidden="0" w:uiPriority="0" w:unhideWhenUsed="0"/>
-    <w:lsdException w:name="toc 8" w:locked="1" w:semiHidden="0" w:uiPriority="0" w:unhideWhenUsed="0"/>
-    <w:lsdException w:name="toc 9" w:locked="1" w:semiHidden="0" w:uiPriority="0" w:unhideWhenUsed="0"/>
-    <w:lsdException w:name="caption" w:locked="1" w:semiHidden="0" w:uiPriority="0" w:unhideWhenUsed="0"/>
-    <w:lsdException w:name="List Bullet" w:qFormat="1"/>
-    <w:lsdException w:name="List Number" w:qFormat="1"/>
-    <w:lsdException w:name="Title" w:locked="1" w:semiHidden="0" w:uiPriority="0" w:unhideWhenUsed="0"/>
-    <w:lsdException w:name="Default Paragraph Font" w:locked="1" w:semiHidden="0" w:uiPriority="0" w:unhideWhenUsed="0"/>
-    <w:lsdException w:name="Subtitle" w:locked="1" w:semiHidden="0" w:uiPriority="0" w:unhideWhenUsed="0"/>
-    <w:lsdException w:name="Strong" w:locked="1" w:semiHidden="0" w:uiPriority="0" w:unhideWhenUsed="0"/>
-    <w:lsdException w:name="Emphasis" w:locked="1" w:semiHidden="0" w:uiPriority="0" w:unhideWhenUsed="0"/>
-    <w:lsdException w:name="Table Grid" w:locked="1" w:semiHidden="0" w:uiPriority="0" w:unhideWhenUsed="0"/>
-    <w:lsdException w:name="Placeholder Text" w:unhideWhenUsed="0"/>
-    <w:lsdException w:name="No Spacing" w:semiHidden="0" w:uiPriority="1" w:unhideWhenUsed="0"/>
-    <w:lsdException w:name="Light Shading" w:semiHidden="0" w:uiPriority="60" w:unhideWhenUsed="0"/>
-    <w:lsdException w:name="Light List" w:semiHidden="0" w:uiPriority="61" w:unhideWhenUsed="0"/>
-    <w:lsdException w:name="Light Grid" w:semiHidden="0" w:uiPriority="62" w:unhideWhenUsed="0"/>
-    <w:lsdException w:name="Medium Shading 1" w:semiHidden="0" w:uiPriority="63" w:unhideWhenUsed="0"/>
-    <w:lsdException w:name="Medium Shading 2" w:semiHidden="0" w:uiPriority="64" w:unhideWhenUsed="0"/>
-    <w:lsdException w:name="Medium List 1" w:semiHidden="0" w:uiPriority="65" w:unhideWhenUsed="0"/>
-    <w:lsdException w:name="Medium List 2" w:semiHidden="0" w:uiPriority="66" w:unhideWhenUsed="0"/>
-    <w:lsdException w:name="Medium Grid 1" w:semiHidden="0" w:uiPriority="67" w:unhideWhenUsed="0"/>
-    <w:lsdException w:name="Medium Grid 2" w:semiHidden="0" w:uiPriority="68" w:unhideWhenUsed="0"/>
-    <w:lsdException w:name="Medium Grid 3" w:semiHidden="0" w:uiPriority="69" w:unhideWhenUsed="0"/>
-    <w:lsdException w:name="Dark List" w:semiHidden="0" w:uiPriority="70" w:unhideWhenUsed="0"/>
-    <w:lsdException w:name="Colorful Shading" w:semiHidden="0" w:uiPriority="71" w:unhideWhenUsed="0"/>
-    <w:lsdException w:name="Colorful List" w:semiHidden="0" w:uiPriority="72" w:unhideWhenUsed="0"/>
-    <w:lsdException w:name="Colorful Grid" w:semiHidden="0" w:uiPriority="73" w:unhideWhenUsed="0"/>
-    <w:lsdException w:name="Light Shading Accent 1" w:semiHidden="0" w:uiPriority="60" w:unhideWhenUsed="0"/>
-    <w:lsdException w:name="Light List Accent 1" w:semiHidden="0" w:uiPriority="61" w:unhideWhenUsed="0"/>
-    <w:lsdException w:name="Light Grid Accent 1" w:semiHidden="0" w:uiPriority="62" w:unhideWhenUsed="0"/>
-    <w:lsdException w:name="Medium Shading 1 Accent 1" w:semiHidden="0" w:uiPriority="63" w:unhideWhenUsed="0"/>
-    <w:lsdException w:name="Medium Shading 2 Accent 1" w:semiHidden="0" w:uiPriority="64" w:unhideWhenUsed="0"/>
-    <w:lsdException w:name="Medium List 1 Accent 1" w:semiHidden="0" w:uiPriority="65" w:unhideWhenUsed="0"/>
-    <w:lsdException w:name="Revision" w:unhideWhenUsed="0"/>
-    <w:lsdException w:name="List Paragraph" w:semiHidden="0" w:uiPriority="34" w:unhideWhenUsed="0" w:qFormat="1"/>
+  <w:latentStyles w:defLockedState="0" w:defUIPriority="99" w:defSemiHidden="0" w:defUnhideWhenUsed="0" w:defQFormat="0" w:count="377">
+    <w:lsdException w:name="Normal" w:locked="1" w:uiPriority="0" w:qFormat="1"/>
+    <w:lsdException w:name="heading 1" w:locked="1" w:uiPriority="0" w:qFormat="1"/>
+    <w:lsdException w:name="heading 2" w:locked="1" w:uiPriority="0" w:qFormat="1"/>
+    <w:lsdException w:name="heading 3" w:locked="1" w:uiPriority="0" w:qFormat="1"/>
+    <w:lsdException w:name="heading 4" w:locked="1" w:uiPriority="0"/>
+    <w:lsdException w:name="heading 5" w:locked="1" w:uiPriority="0"/>
+    <w:lsdException w:name="heading 6" w:locked="1" w:uiPriority="0"/>
+    <w:lsdException w:name="heading 7" w:locked="1" w:uiPriority="0"/>
+    <w:lsdException w:name="heading 8" w:locked="1" w:uiPriority="0"/>
+    <w:lsdException w:name="heading 9" w:locked="1" w:uiPriority="0"/>
+    <w:lsdException w:name="index 1" w:semiHidden="1" w:unhideWhenUsed="1"/>
+    <w:lsdException w:name="index 2" w:semiHidden="1" w:unhideWhenUsed="1"/>
+    <w:lsdException w:name="index 3" w:semiHidden="1" w:unhideWhenUsed="1"/>
+    <w:lsdException w:name="index 4" w:semiHidden="1" w:unhideWhenUsed="1"/>
+    <w:lsdException w:name="index 5" w:semiHidden="1" w:unhideWhenUsed="1"/>
+    <w:lsdException w:name="index 6" w:semiHidden="1" w:unhideWhenUsed="1"/>
+    <w:lsdException w:name="index 7" w:semiHidden="1" w:unhideWhenUsed="1"/>
+    <w:lsdException w:name="index 8" w:semiHidden="1" w:unhideWhenUsed="1"/>
+    <w:lsdException w:name="index 9" w:semiHidden="1" w:unhideWhenUsed="1"/>
+    <w:lsdException w:name="toc 1" w:locked="1" w:uiPriority="39"/>
+    <w:lsdException w:name="toc 2" w:locked="1" w:uiPriority="39"/>
+    <w:lsdException w:name="toc 3" w:locked="1" w:uiPriority="39"/>
+    <w:lsdException w:name="toc 4" w:locked="1" w:uiPriority="0"/>
+    <w:lsdException w:name="toc 5" w:locked="1" w:uiPriority="0"/>
+    <w:lsdException w:name="toc 6" w:locked="1" w:uiPriority="0"/>
+    <w:lsdException w:name="toc 7" w:locked="1" w:uiPriority="0"/>
+    <w:lsdException w:name="toc 8" w:locked="1" w:uiPriority="0"/>
+    <w:lsdException w:name="toc 9" w:locked="1" w:uiPriority="0"/>
+    <w:lsdException w:name="Normal Indent" w:semiHidden="1" w:unhideWhenUsed="1"/>
+    <w:lsdException w:name="footnote text" w:semiHidden="1" w:unhideWhenUsed="1"/>
+    <w:lsdException w:name="annotation text" w:semiHidden="1" w:unhideWhenUsed="1"/>
+    <w:lsdException w:name="header" w:semiHidden="1" w:unhideWhenUsed="1"/>
+    <w:lsdException w:name="footer" w:semiHidden="1" w:unhideWhenUsed="1"/>
+    <w:lsdException w:name="index heading" w:semiHidden="1" w:unhideWhenUsed="1"/>
+    <w:lsdException w:name="caption" w:locked="1" w:uiPriority="0"/>
+    <w:lsdException w:name="table of figures" w:semiHidden="1" w:unhideWhenUsed="1"/>
+    <w:lsdException w:name="envelope address" w:semiHidden="1" w:unhideWhenUsed="1"/>
+    <w:lsdException w:name="envelope return" w:semiHidden="1" w:unhideWhenUsed="1"/>
+    <w:lsdException w:name="footnote reference" w:semiHidden="1" w:unhideWhenUsed="1"/>
+    <w:lsdException w:name="annotation reference" w:semiHidden="1" w:unhideWhenUsed="1"/>
+    <w:lsdException w:name="line number" w:semiHidden="1" w:unhideWhenUsed="1"/>
+    <w:lsdException w:name="page number" w:semiHidden="1" w:unhideWhenUsed="1"/>
+    <w:lsdException w:name="endnote reference" w:semiHidden="1" w:unhideWhenUsed="1"/>
+    <w:lsdException w:name="endnote text" w:semiHidden="1" w:unhideWhenUsed="1"/>
+    <w:lsdException w:name="table of authorities" w:semiHidden="1" w:unhideWhenUsed="1"/>
+    <w:lsdException w:name="macro" w:semiHidden="1" w:unhideWhenUsed="1"/>
+    <w:lsdException w:name="toa heading" w:semiHidden="1" w:unhideWhenUsed="1"/>
+    <w:lsdException w:name="List" w:semiHidden="1" w:unhideWhenUsed="1"/>
+    <w:lsdException w:name="List Bullet" w:semiHidden="1" w:unhideWhenUsed="1" w:qFormat="1"/>
+    <w:lsdException w:name="List Number" w:semiHidden="1" w:unhideWhenUsed="1" w:qFormat="1"/>
+    <w:lsdException w:name="List 2" w:semiHidden="1" w:unhideWhenUsed="1"/>
+    <w:lsdException w:name="List 3" w:semiHidden="1" w:unhideWhenUsed="1"/>
+    <w:lsdException w:name="List 4" w:semiHidden="1" w:unhideWhenUsed="1"/>
+    <w:lsdException w:name="List 5" w:semiHidden="1" w:unhideWhenUsed="1"/>
+    <w:lsdException w:name="List Bullet 2" w:semiHidden="1" w:unhideWhenUsed="1"/>
+    <w:lsdException w:name="List Bullet 3" w:semiHidden="1" w:unhideWhenUsed="1"/>
+    <w:lsdException w:name="List Bullet 4" w:semiHidden="1" w:unhideWhenUsed="1"/>
+    <w:lsdException w:name="List Bullet 5" w:semiHidden="1" w:unhideWhenUsed="1"/>
+    <w:lsdException w:name="List Number 2" w:semiHidden="1" w:unhideWhenUsed="1"/>
+    <w:lsdException w:name="List Number 3" w:semiHidden="1" w:unhideWhenUsed="1"/>
+    <w:lsdException w:name="List Number 4" w:semiHidden="1" w:unhideWhenUsed="1"/>
+    <w:lsdException w:name="List Number 5" w:semiHidden="1" w:unhideWhenUsed="1"/>
+    <w:lsdException w:name="Title" w:locked="1" w:uiPriority="0"/>
+    <w:lsdException w:name="Closing" w:semiHidden="1" w:unhideWhenUsed="1"/>
+    <w:lsdException w:name="Signature" w:semiHidden="1" w:unhideWhenUsed="1"/>
+    <w:lsdException w:name="Default Paragraph Font" w:locked="1" w:uiPriority="0"/>
+    <w:lsdException w:name="Body Text" w:semiHidden="1" w:unhideWhenUsed="1"/>
+    <w:lsdException w:name="Body Text Indent" w:semiHidden="1" w:unhideWhenUsed="1"/>
+    <w:lsdException w:name="List Continue" w:semiHidden="1" w:unhideWhenUsed="1"/>
+    <w:lsdException w:name="List Continue 2" w:semiHidden="1" w:unhideWhenUsed="1"/>
+    <w:lsdException w:name="List Continue 3" w:semiHidden="1" w:unhideWhenUsed="1"/>
+    <w:lsdException w:name="List Continue 4" w:semiHidden="1" w:unhideWhenUsed="1"/>
+    <w:lsdException w:name="List Continue 5" w:semiHidden="1" w:unhideWhenUsed="1"/>
+    <w:lsdException w:name="Message Header" w:semiHidden="1" w:unhideWhenUsed="1"/>
+    <w:lsdException w:name="Subtitle" w:locked="1" w:uiPriority="0"/>
+    <w:lsdException w:name="Salutation" w:semiHidden="1" w:unhideWhenUsed="1"/>
+    <w:lsdException w:name="Date" w:semiHidden="1" w:unhideWhenUsed="1"/>
+    <w:lsdException w:name="Body Text First Indent" w:semiHidden="1" w:unhideWhenUsed="1"/>
+    <w:lsdException w:name="Body Text First Indent 2" w:semiHidden="1" w:unhideWhenUsed="1"/>
+    <w:lsdException w:name="Note Heading" w:semiHidden="1" w:unhideWhenUsed="1"/>
+    <w:lsdException w:name="Body Text 2" w:semiHidden="1" w:unhideWhenUsed="1"/>
+    <w:lsdException w:name="Body Text 3" w:semiHidden="1" w:unhideWhenUsed="1"/>
+    <w:lsdException w:name="Body Text Indent 2" w:semiHidden="1" w:unhideWhenUsed="1"/>
+    <w:lsdException w:name="Body Text Indent 3" w:semiHidden="1" w:unhideWhenUsed="1"/>
+    <w:lsdException w:name="Block Text" w:semiHidden="1" w:unhideWhenUsed="1"/>
+    <w:lsdException w:name="Hyperlink" w:semiHidden="1" w:unhideWhenUsed="1"/>
+    <w:lsdException w:name="FollowedHyperlink" w:semiHidden="1" w:unhideWhenUsed="1"/>
+    <w:lsdException w:name="Strong" w:locked="1" w:uiPriority="0"/>
+    <w:lsdException w:name="Emphasis" w:locked="1" w:uiPriority="0"/>
+    <w:lsdException w:name="Document Map" w:semiHidden="1" w:unhideWhenUsed="1"/>
+    <w:lsdException w:name="Plain Text" w:semiHidden="1" w:unhideWhenUsed="1"/>
+    <w:lsdException w:name="E-mail Signature" w:semiHidden="1" w:unhideWhenUsed="1"/>
+    <w:lsdException w:name="HTML Top of Form" w:semiHidden="1" w:unhideWhenUsed="1"/>
+    <w:lsdException w:name="HTML Bottom of Form" w:semiHidden="1" w:unhideWhenUsed="1"/>
+    <w:lsdException w:name="Normal (Web)" w:semiHidden="1" w:unhideWhenUsed="1"/>
+    <w:lsdException w:name="HTML Acronym" w:semiHidden="1" w:unhideWhenUsed="1"/>
+    <w:lsdException w:name="HTML Address" w:semiHidden="1" w:unhideWhenUsed="1"/>
+    <w:lsdException w:name="HTML Cite" w:semiHidden="1" w:unhideWhenUsed="1"/>
+    <w:lsdException w:name="HTML Code" w:semiHidden="1" w:unhideWhenUsed="1"/>
+    <w:lsdException w:name="HTML Definition" w:semiHidden="1" w:unhideWhenUsed="1"/>
+    <w:lsdException w:name="HTML Keyboard" w:semiHidden="1" w:unhideWhenUsed="1"/>
+    <w:lsdException w:name="HTML Preformatted" w:semiHidden="1" w:unhideWhenUsed="1"/>
+    <w:lsdException w:name="HTML Sample" w:semiHidden="1" w:unhideWhenUsed="1"/>
+    <w:lsdException w:name="HTML Typewriter" w:semiHidden="1" w:unhideWhenUsed="1"/>
+    <w:lsdException w:name="HTML Variable" w:semiHidden="1" w:unhideWhenUsed="1"/>
+    <w:lsdException w:name="Normal Table" w:semiHidden="1" w:unhideWhenUsed="1"/>
+    <w:lsdException w:name="annotation subject" w:semiHidden="1" w:unhideWhenUsed="1"/>
+    <w:lsdException w:name="No List" w:semiHidden="1" w:unhideWhenUsed="1"/>
+    <w:lsdException w:name="Outline List 1" w:semiHidden="1" w:unhideWhenUsed="1"/>
+    <w:lsdException w:name="Outline List 2" w:semiHidden="1" w:unhideWhenUsed="1"/>
+    <w:lsdException w:name="Outline List 3" w:semiHidden="1" w:unhideWhenUsed="1"/>
+    <w:lsdException w:name="Table Simple 1" w:semiHidden="1" w:unhideWhenUsed="1"/>
+    <w:lsdException w:name="Table Simple 2" w:semiHidden="1" w:unhideWhenUsed="1"/>
+    <w:lsdException w:name="Table Simple 3" w:semiHidden="1" w:unhideWhenUsed="1"/>
+    <w:lsdException w:name="Table Classic 1" w:semiHidden="1" w:unhideWhenUsed="1"/>
+    <w:lsdException w:name="Table Classic 2" w:semiHidden="1" w:unhideWhenUsed="1"/>
+    <w:lsdException w:name="Table Classic 3" w:semiHidden="1" w:unhideWhenUsed="1"/>
+    <w:lsdException w:name="Table Classic 4" w:semiHidden="1" w:unhideWhenUsed="1"/>
+    <w:lsdException w:name="Table Colorful 1" w:semiHidden="1" w:unhideWhenUsed="1"/>
+    <w:lsdException w:name="Table Colorful 2" w:semiHidden="1" w:unhideWhenUsed="1"/>
+    <w:lsdException w:name="Table Colorful 3" w:semiHidden="1" w:unhideWhenUsed="1"/>
+    <w:lsdException w:name="Table Columns 1" w:semiHidden="1" w:unhideWhenUsed="1"/>
+    <w:lsdException w:name="Table Columns 2" w:semiHidden="1" w:unhideWhenUsed="1"/>
+    <w:lsdException w:name="Table Columns 3" w:semiHidden="1" w:unhideWhenUsed="1"/>
+    <w:lsdException w:name="Table Columns 4" w:semiHidden="1" w:unhideWhenUsed="1"/>
+    <w:lsdException w:name="Table Columns 5" w:semiHidden="1" w:unhideWhenUsed="1"/>
+    <w:lsdException w:name="Table Grid 1" w:semiHidden="1" w:unhideWhenUsed="1"/>
+    <w:lsdException w:name="Table Grid 2" w:semiHidden="1" w:unhideWhenUsed="1"/>
+    <w:lsdException w:name="Table Grid 3" w:semiHidden="1" w:unhideWhenUsed="1"/>
+    <w:lsdException w:name="Table Grid 4" w:semiHidden="1" w:unhideWhenUsed="1"/>
+    <w:lsdException w:name="Table Grid 5" w:semiHidden="1" w:unhideWhenUsed="1"/>
+    <w:lsdException w:name="Table Grid 6" w:semiHidden="1" w:unhideWhenUsed="1"/>
+    <w:lsdException w:name="Table Grid 7" w:semiHidden="1" w:unhideWhenUsed="1"/>
+    <w:lsdException w:name="Table Grid 8" w:semiHidden="1" w:unhideWhenUsed="1"/>
+    <w:lsdException w:name="Table List 1" w:semiHidden="1" w:unhideWhenUsed="1"/>
+    <w:lsdException w:name="Table List 2" w:semiHidden="1" w:unhideWhenUsed="1"/>
+    <w:lsdException w:name="Table List 3" w:semiHidden="1" w:unhideWhenUsed="1"/>
+    <w:lsdException w:name="Table List 4" w:semiHidden="1" w:unhideWhenUsed="1"/>
+    <w:lsdException w:name="Table List 5" w:semiHidden="1" w:unhideWhenUsed="1"/>
+    <w:lsdException w:name="Table List 6" w:semiHidden="1" w:unhideWhenUsed="1"/>
+    <w:lsdException w:name="Table List 7" w:semiHidden="1" w:unhideWhenUsed="1"/>
+    <w:lsdException w:name="Table List 8" w:semiHidden="1" w:unhideWhenUsed="1"/>
+    <w:lsdException w:name="Table 3D effects 1" w:semiHidden="1" w:unhideWhenUsed="1"/>
+    <w:lsdException w:name="Table 3D effects 2" w:semiHidden="1" w:unhideWhenUsed="1"/>
+    <w:lsdException w:name="Table 3D effects 3" w:semiHidden="1" w:unhideWhenUsed="1"/>
+    <w:lsdException w:name="Table Contemporary" w:semiHidden="1" w:unhideWhenUsed="1"/>
+    <w:lsdException w:name="Table Elegant" w:semiHidden="1" w:unhideWhenUsed="1"/>
+    <w:lsdException w:name="Table Professional" w:semiHidden="1" w:unhideWhenUsed="1"/>
+    <w:lsdException w:name="Table Subtle 1" w:semiHidden="1" w:unhideWhenUsed="1"/>
+    <w:lsdException w:name="Table Subtle 2" w:semiHidden="1" w:unhideWhenUsed="1"/>
+    <w:lsdException w:name="Table Web 1" w:semiHidden="1" w:unhideWhenUsed="1"/>
+    <w:lsdException w:name="Table Web 2" w:semiHidden="1" w:unhideWhenUsed="1"/>
+    <w:lsdException w:name="Table Web 3" w:semiHidden="1" w:unhideWhenUsed="1"/>
+    <w:lsdException w:name="Balloon Text" w:semiHidden="1" w:unhideWhenUsed="1"/>
+    <w:lsdException w:name="Table Grid" w:locked="1" w:semiHidden="1" w:uiPriority="0" w:unhideWhenUsed="1"/>
+    <w:lsdException w:name="Table Theme" w:semiHidden="1" w:unhideWhenUsed="1"/>
+    <w:lsdException w:name="Placeholder Text" w:semiHidden="1"/>
+    <w:lsdException w:name="No Spacing" w:uiPriority="1"/>
+    <w:lsdException w:name="Light Shading" w:uiPriority="60"/>
+    <w:lsdException w:name="Light List" w:uiPriority="61"/>
+    <w:lsdException w:name="Light Grid" w:uiPriority="62"/>
+    <w:lsdException w:name="Medium Shading 1" w:uiPriority="63"/>
+    <w:lsdException w:name="Medium Shading 2" w:uiPriority="64"/>
+    <w:lsdException w:name="Medium List 1" w:uiPriority="65"/>
+    <w:lsdException w:name="Medium List 2" w:uiPriority="66"/>
+    <w:lsdException w:name="Medium Grid 1" w:uiPriority="67"/>
+    <w:lsdException w:name="Medium Grid 2" w:uiPriority="68"/>
+    <w:lsdException w:name="Medium Grid 3" w:uiPriority="69"/>
+    <w:lsdException w:name="Dark List" w:uiPriority="70"/>
+    <w:lsdException w:name="Colorful Shading" w:uiPriority="71"/>
+    <w:lsdException w:name="Colorful List" w:uiPriority="72"/>
+    <w:lsdException w:name="Colorful Grid" w:uiPriority="73"/>
+    <w:lsdException w:name="Light Shading Accent 1" w:uiPriority="60"/>
+    <w:lsdException w:name="Light List Accent 1" w:uiPriority="61"/>
+    <w:lsdException w:name="Light Grid Accent 1" w:uiPriority="62"/>
+    <w:lsdException w:name="Medium Shading 1 Accent 1" w:uiPriority="63"/>
+    <w:lsdException w:name="Medium Shading 2 Accent 1" w:uiPriority="64"/>
+    <w:lsdException w:name="Medium List 1 Accent 1" w:uiPriority="65"/>
+    <w:lsdException w:name="Revision" w:semiHidden="1"/>
+    <w:lsdException w:name="List Paragraph" w:uiPriority="34" w:qFormat="1"/>
     <w:lsdException w:name="Quote" w:uiPriority="29"/>
     <w:lsdException w:name="Intense Quote" w:uiPriority="30"/>
-    <w:lsdException w:name="Medium List 2 Accent 1" w:semiHidden="0" w:uiPriority="66" w:unhideWhenUsed="0"/>
-    <w:lsdException w:name="Medium Grid 1 Accent 1" w:semiHidden="0" w:uiPriority="67" w:unhideWhenUsed="0"/>
-    <w:lsdException w:name="Medium Grid 2 Accent 1" w:semiHidden="0" w:uiPriority="68" w:unhideWhenUsed="0"/>
-    <w:lsdException w:name="Medium Grid 3 Accent 1" w:semiHidden="0" w:uiPriority="69" w:unhideWhenUsed="0"/>
-    <w:lsdException w:name="Dark List Accent 1" w:semiHidden="0" w:uiPriority="70" w:unhideWhenUsed="0"/>
-    <w:lsdException w:name="Colorful Shading Accent 1" w:semiHidden="0" w:uiPriority="71" w:unhideWhenUsed="0"/>
-    <w:lsdException w:name="Colorful List Accent 1" w:semiHidden="0" w:uiPriority="72" w:unhideWhenUsed="0"/>
-    <w:lsdException w:name="Colorful Grid Accent 1" w:semiHidden="0" w:uiPriority="73" w:unhideWhenUsed="0"/>
-    <w:lsdException w:name="Light Shading Accent 2" w:semiHidden="0" w:uiPriority="60" w:unhideWhenUsed="0"/>
-    <w:lsdException w:name="Light List Accent 2" w:semiHidden="0" w:uiPriority="61" w:unhideWhenUsed="0"/>
-    <w:lsdException w:name="Light Grid Accent 2" w:semiHidden="0" w:uiPriority="62" w:unhideWhenUsed="0"/>
-    <w:lsdException w:name="Medium Shading 1 Accent 2" w:semiHidden="0" w:uiPriority="63" w:unhideWhenUsed="0"/>
-    <w:lsdException w:name="Medium Shading 2 Accent 2" w:semiHidden="0" w:uiPriority="64" w:unhideWhenUsed="0"/>
-    <w:lsdException w:name="Medium List 1 Accent 2" w:semiHidden="0" w:uiPriority="65" w:unhideWhenUsed="0"/>
-    <w:lsdException w:name="Medium List 2 Accent 2" w:semiHidden="0" w:uiPriority="66" w:unhideWhenUsed="0"/>
-    <w:lsdException w:name="Medium Grid 1 Accent 2" w:semiHidden="0" w:uiPriority="67" w:unhideWhenUsed="0"/>
-    <w:lsdException w:name="Medium Grid 2 Accent 2" w:semiHidden="0" w:uiPriority="68" w:unhideWhenUsed="0"/>
-    <w:lsdException w:name="Medium Grid 3 Accent 2" w:semiHidden="0" w:uiPriority="69" w:unhideWhenUsed="0"/>
-    <w:lsdException w:name="Dark List Accent 2" w:semiHidden="0" w:uiPriority="70" w:unhideWhenUsed="0"/>
-    <w:lsdException w:name="Colorful Shading Accent 2" w:semiHidden="0" w:uiPriority="71" w:unhideWhenUsed="0"/>
-    <w:lsdException w:name="Colorful List Accent 2" w:semiHidden="0" w:uiPriority="72" w:unhideWhenUsed="0"/>
-    <w:lsdException w:name="Colorful Grid Accent 2" w:semiHidden="0" w:uiPriority="73" w:unhideWhenUsed="0"/>
-    <w:lsdException w:name="Light Shading Accent 3" w:semiHidden="0" w:uiPriority="60" w:unhideWhenUsed="0"/>
-    <w:lsdException w:name="Light List Accent 3" w:semiHidden="0" w:uiPriority="61" w:unhideWhenUsed="0"/>
-    <w:lsdException w:name="Light Grid Accent 3" w:semiHidden="0" w:uiPriority="62" w:unhideWhenUsed="0"/>
-    <w:lsdException w:name="Medium Shading 1 Accent 3" w:semiHidden="0" w:uiPriority="63" w:unhideWhenUsed="0"/>
-    <w:lsdException w:name="Medium Shading 2 Accent 3" w:semiHidden="0" w:uiPriority="64" w:unhideWhenUsed="0"/>
-    <w:lsdException w:name="Medium List 1 Accent 3" w:semiHidden="0" w:uiPriority="65" w:unhideWhenUsed="0"/>
-    <w:lsdException w:name="Medium List 2 Accent 3" w:semiHidden="0" w:uiPriority="66" w:unhideWhenUsed="0"/>
-    <w:lsdException w:name="Medium Grid 1 Accent 3" w:semiHidden="0" w:uiPriority="67" w:unhideWhenUsed="0"/>
-    <w:lsdException w:name="Medium Grid 2 Accent 3" w:semiHidden="0" w:uiPriority="68" w:unhideWhenUsed="0"/>
-    <w:lsdException w:name="Medium Grid 3 Accent 3" w:semiHidden="0" w:uiPriority="69" w:unhideWhenUsed="0"/>
-    <w:lsdException w:name="Dark List Accent 3" w:semiHidden="0" w:uiPriority="70" w:unhideWhenUsed="0"/>
-    <w:lsdException w:name="Colorful Shading Accent 3" w:semiHidden="0" w:uiPriority="71" w:unhideWhenUsed="0"/>
-    <w:lsdException w:name="Colorful List Accent 3" w:semiHidden="0" w:uiPriority="72" w:unhideWhenUsed="0"/>
-    <w:lsdException w:name="Colorful Grid Accent 3" w:semiHidden="0" w:uiPriority="73" w:unhideWhenUsed="0"/>
-    <w:lsdException w:name="Light Shading Accent 4" w:semiHidden="0" w:uiPriority="60" w:unhideWhenUsed="0"/>
-    <w:lsdException w:name="Light List Accent 4" w:semiHidden="0" w:uiPriority="61" w:unhideWhenUsed="0"/>
-    <w:lsdException w:name="Light Grid Accent 4" w:semiHidden="0" w:uiPriority="62" w:unhideWhenUsed="0"/>
-    <w:lsdException w:name="Medium Shading 1 Accent 4" w:semiHidden="0" w:uiPriority="63" w:unhideWhenUsed="0"/>
-    <w:lsdException w:name="Medium Shading 2 Accent 4" w:semiHidden="0" w:uiPriority="64" w:unhideWhenUsed="0"/>
-    <w:lsdException w:name="Medium List 1 Accent 4" w:semiHidden="0" w:uiPriority="65" w:unhideWhenUsed="0"/>
-    <w:lsdException w:name="Medium List 2 Accent 4" w:semiHidden="0" w:uiPriority="66" w:unhideWhenUsed="0"/>
-    <w:lsdException w:name="Medium Grid 1 Accent 4" w:semiHidden="0" w:uiPriority="67" w:unhideWhenUsed="0"/>
-    <w:lsdException w:name="Medium Grid 2 Accent 4" w:semiHidden="0" w:uiPriority="68" w:unhideWhenUsed="0"/>
-    <w:lsdException w:name="Medium Grid 3 Accent 4" w:semiHidden="0" w:uiPriority="69" w:unhideWhenUsed="0"/>
-    <w:lsdException w:name="Dark List Accent 4" w:semiHidden="0" w:uiPriority="70" w:unhideWhenUsed="0"/>
-    <w:lsdException w:name="Colorful Shading Accent 4" w:semiHidden="0" w:uiPriority="71" w:unhideWhenUsed="0"/>
-    <w:lsdException w:name="Colorful List Accent 4" w:semiHidden="0" w:uiPriority="72" w:unhideWhenUsed="0"/>
-    <w:lsdException w:name="Colorful Grid Accent 4" w:semiHidden="0" w:uiPriority="73" w:unhideWhenUsed="0"/>
-    <w:lsdException w:name="Light Shading Accent 5" w:semiHidden="0" w:uiPriority="60" w:unhideWhenUsed="0"/>
-    <w:lsdException w:name="Light List Accent 5" w:semiHidden="0" w:uiPriority="61" w:unhideWhenUsed="0"/>
-    <w:lsdException w:name="Light Grid Accent 5" w:semiHidden="0" w:uiPriority="62" w:unhideWhenUsed="0"/>
-    <w:lsdException w:name="Medium Shading 1 Accent 5" w:semiHidden="0" w:uiPriority="63" w:unhideWhenUsed="0"/>
-    <w:lsdException w:name="Medium Shading 2 Accent 5" w:semiHidden="0" w:uiPriority="64" w:unhideWhenUsed="0"/>
-    <w:lsdException w:name="Medium List 1 Accent 5" w:semiHidden="0" w:uiPriority="65" w:unhideWhenUsed="0"/>
-    <w:lsdException w:name="Medium List 2 Accent 5" w:semiHidden="0" w:uiPriority="66" w:unhideWhenUsed="0"/>
-    <w:lsdException w:name="Medium Grid 1 Accent 5" w:semiHidden="0" w:uiPriority="67" w:unhideWhenUsed="0"/>
-    <w:lsdException w:name="Medium Grid 2 Accent 5" w:semiHidden="0" w:uiPriority="68" w:unhideWhenUsed="0"/>
-    <w:lsdException w:name="Medium Grid 3 Accent 5" w:semiHidden="0" w:uiPriority="69" w:unhideWhenUsed="0"/>
-    <w:lsdException w:name="Dark List Accent 5" w:semiHidden="0" w:uiPriority="70" w:unhideWhenUsed="0"/>
-    <w:lsdException w:name="Colorful Shading Accent 5" w:semiHidden="0" w:uiPriority="71" w:unhideWhenUsed="0"/>
-    <w:lsdException w:name="Colorful List Accent 5" w:semiHidden="0" w:uiPriority="72" w:unhideWhenUsed="0"/>
-    <w:lsdException w:name="Colorful Grid Accent 5" w:semiHidden="0" w:uiPriority="73" w:unhideWhenUsed="0"/>
-    <w:lsdException w:name="Light Shading Accent 6" w:semiHidden="0" w:uiPriority="60" w:unhideWhenUsed="0"/>
-    <w:lsdException w:name="Light List Accent 6" w:semiHidden="0" w:uiPriority="61" w:unhideWhenUsed="0"/>
-    <w:lsdException w:name="Light Grid Accent 6" w:semiHidden="0" w:uiPriority="62" w:unhideWhenUsed="0"/>
-    <w:lsdException w:name="Medium Shading 1 Accent 6" w:semiHidden="0" w:uiPriority="63" w:unhideWhenUsed="0"/>
-    <w:lsdException w:name="Medium Shading 2 Accent 6" w:semiHidden="0" w:uiPriority="64" w:unhideWhenUsed="0"/>
-    <w:lsdException w:name="Medium List 1 Accent 6" w:semiHidden="0" w:uiPriority="65" w:unhideWhenUsed="0"/>
-    <w:lsdException w:name="Medium List 2 Accent 6" w:semiHidden="0" w:uiPriority="66" w:unhideWhenUsed="0"/>
-    <w:lsdException w:name="Medium Grid 1 Accent 6" w:semiHidden="0" w:uiPriority="67" w:unhideWhenUsed="0"/>
-    <w:lsdException w:name="Medium Grid 2 Accent 6" w:semiHidden="0" w:uiPriority="68" w:unhideWhenUsed="0"/>
-    <w:lsdException w:name="Medium Grid 3 Accent 6" w:semiHidden="0" w:uiPriority="69" w:unhideWhenUsed="0"/>
-    <w:lsdException w:name="Dark List Accent 6" w:semiHidden="0" w:uiPriority="70" w:unhideWhenUsed="0"/>
-    <w:lsdException w:name="Colorful Shading Accent 6" w:semiHidden="0" w:uiPriority="71" w:unhideWhenUsed="0"/>
-    <w:lsdException w:name="Colorful List Accent 6" w:semiHidden="0" w:uiPriority="72" w:unhideWhenUsed="0"/>
-    <w:lsdException w:name="Colorful Grid Accent 6" w:semiHidden="0" w:uiPriority="73" w:unhideWhenUsed="0"/>
+    <w:lsdException w:name="Medium List 2 Accent 1" w:uiPriority="66"/>
+    <w:lsdException w:name="Medium Grid 1 Accent 1" w:uiPriority="67"/>
+    <w:lsdException w:name="Medium Grid 2 Accent 1" w:uiPriority="68"/>
+    <w:lsdException w:name="Medium Grid 3 Accent 1" w:uiPriority="69"/>
+    <w:lsdException w:name="Dark List Accent 1" w:uiPriority="70"/>
+    <w:lsdException w:name="Colorful Shading Accent 1" w:uiPriority="71"/>
+    <w:lsdException w:name="Colorful List Accent 1" w:uiPriority="72"/>
+    <w:lsdException w:name="Colorful Grid Accent 1" w:uiPriority="73"/>
+    <w:lsdException w:name="Light Shading Accent 2" w:uiPriority="60"/>
+    <w:lsdException w:name="Light List Accent 2" w:uiPriority="61"/>
+    <w:lsdException w:name="Light Grid Accent 2" w:uiPriority="62"/>
+    <w:lsdException w:name="Medium Shading 1 Accent 2" w:uiPriority="63"/>
+    <w:lsdException w:name="Medium Shading 2 Accent 2" w:uiPriority="64"/>
+    <w:lsdException w:name="Medium List 1 Accent 2" w:uiPriority="65"/>
+    <w:lsdException w:name="Medium List 2 Accent 2" w:uiPriority="66"/>
+    <w:lsdException w:name="Medium Grid 1 Accent 2" w:uiPriority="67"/>
+    <w:lsdException w:name="Medium Grid 2 Accent 2" w:uiPriority="68"/>
+    <w:lsdException w:name="Medium Grid 3 Accent 2" w:uiPriority="69"/>
+    <w:lsdException w:name="Dark List Accent 2" w:uiPriority="70"/>
+    <w:lsdException w:name="Colorful Shading Accent 2" w:uiPriority="71"/>
+    <w:lsdException w:name="Colorful List Accent 2" w:uiPriority="72"/>
+    <w:lsdException w:name="Colorful Grid Accent 2" w:uiPriority="73"/>
+    <w:lsdException w:name="Light Shading Accent 3" w:uiPriority="60"/>
+    <w:lsdException w:name="Light List Accent 3" w:uiPriority="61"/>
+    <w:lsdException w:name="Light Grid Accent 3" w:uiPriority="62"/>
+    <w:lsdException w:name="Medium Shading 1 Accent 3" w:uiPriority="63"/>
+    <w:lsdException w:name="Medium Shading 2 Accent 3" w:uiPriority="64"/>
+    <w:lsdException w:name="Medium List 1 Accent 3" w:uiPriority="65"/>
+    <w:lsdException w:name="Medium List 2 Accent 3" w:uiPriority="66"/>
+    <w:lsdException w:name="Medium Grid 1 Accent 3" w:uiPriority="67"/>
+    <w:lsdException w:name="Medium Grid 2 Accent 3" w:uiPriority="68"/>
+    <w:lsdException w:name="Medium Grid 3 Accent 3" w:uiPriority="69"/>
+    <w:lsdException w:name="Dark List Accent 3" w:uiPriority="70"/>
+    <w:lsdException w:name="Colorful Shading Accent 3" w:uiPriority="71"/>
+    <w:lsdException w:name="Colorful List Accent 3" w:uiPriority="72"/>
+    <w:lsdException w:name="Colorful Grid Accent 3" w:uiPriority="73"/>
+    <w:lsdException w:name="Light Shading Accent 4" w:uiPriority="60"/>
+    <w:lsdException w:name="Light List Accent 4" w:uiPriority="61"/>
+    <w:lsdException w:name="Light Grid Accent 4" w:uiPriority="62"/>
+    <w:lsdException w:name="Medium Shading 1 Accent 4" w:uiPriority="63"/>
+    <w:lsdException w:name="Medium Shading 2 Accent 4" w:uiPriority="64"/>
+    <w:lsdException w:name="Medium List 1 Accent 4" w:uiPriority="65"/>
+    <w:lsdException w:name="Medium List 2 Accent 4" w:uiPriority="66"/>
+    <w:lsdException w:name="Medium Grid 1 Accent 4" w:uiPriority="67"/>
+    <w:lsdException w:name="Medium Grid 2 Accent 4" w:uiPriority="68"/>
+    <w:lsdException w:name="Medium Grid 3 Accent 4" w:uiPriority="69"/>
+    <w:lsdException w:name="Dark List Accent 4" w:uiPriority="70"/>
+    <w:lsdException w:name="Colorful Shading Accent 4" w:uiPriority="71"/>
+    <w:lsdException w:name="Colorful List Accent 4" w:uiPriority="72"/>
+    <w:lsdException w:name="Colorful Grid Accent 4" w:uiPriority="73"/>
+    <w:lsdException w:name="Light Shading Accent 5" w:uiPriority="60"/>
+    <w:lsdException w:name="Light List Accent 5" w:uiPriority="61"/>
+    <w:lsdException w:name="Light Grid Accent 5" w:uiPriority="62"/>
+    <w:lsdException w:name="Medium Shading 1 Accent 5" w:uiPriority="63"/>
+    <w:lsdException w:name="Medium Shading 2 Accent 5" w:uiPriority="64"/>
+    <w:lsdException w:name="Medium List 1 Accent 5" w:uiPriority="65"/>
+    <w:lsdException w:name="Medium List 2 Accent 5" w:uiPriority="66"/>
+    <w:lsdException w:name="Medium Grid 1 Accent 5" w:uiPriority="67"/>
+    <w:lsdException w:name="Medium Grid 2 Accent 5" w:uiPriority="68"/>
+    <w:lsdException w:name="Medium Grid 3 Accent 5" w:uiPriority="69"/>
+    <w:lsdException w:name="Dark List Accent 5" w:uiPriority="70"/>
+    <w:lsdException w:name="Colorful Shading Accent 5" w:uiPriority="71"/>
+    <w:lsdException w:name="Colorful List Accent 5" w:uiPriority="72"/>
+    <w:lsdException w:name="Colorful Grid Accent 5" w:uiPriority="73"/>
+    <w:lsdException w:name="Light Shading Accent 6" w:uiPriority="60"/>
+    <w:lsdException w:name="Light List Accent 6" w:uiPriority="61"/>
+    <w:lsdException w:name="Light Grid Accent 6" w:uiPriority="62"/>
+    <w:lsdException w:name="Medium Shading 1 Accent 6" w:uiPriority="63"/>
+    <w:lsdException w:name="Medium Shading 2 Accent 6" w:uiPriority="64"/>
+    <w:lsdException w:name="Medium List 1 Accent 6" w:uiPriority="65"/>
+    <w:lsdException w:name="Medium List 2 Accent 6" w:uiPriority="66"/>
+    <w:lsdException w:name="Medium Grid 1 Accent 6" w:uiPriority="67"/>
+    <w:lsdException w:name="Medium Grid 2 Accent 6" w:uiPriority="68"/>
+    <w:lsdException w:name="Medium Grid 3 Accent 6" w:uiPriority="69"/>
+    <w:lsdException w:name="Dark List Accent 6" w:uiPriority="70"/>
+    <w:lsdException w:name="Colorful Shading Accent 6" w:uiPriority="71"/>
+    <w:lsdException w:name="Colorful List Accent 6" w:uiPriority="72"/>
+    <w:lsdException w:name="Colorful Grid Accent 6" w:uiPriority="73"/>
     <w:lsdException w:name="Subtle Emphasis" w:uiPriority="19"/>
-    <w:lsdException w:name="Intense Emphasis" w:uiPriority="21"/>
-    <w:lsdException w:name="Subtle Reference" w:uiPriority="31"/>
-    <w:lsdException w:name="Intense Reference" w:uiPriority="32"/>
-    <w:lsdException w:name="Book Title" w:semiHidden="0" w:uiPriority="33" w:unhideWhenUsed="0"/>
-    <w:lsdException w:name="Bibliography" w:uiPriority="37"/>
-    <w:lsdException w:name="TOC Heading" w:uiPriority="39" w:qFormat="1"/>
+    <w:lsdException w:name="Intense Emphasis" w:semiHidden="1" w:uiPriority="21" w:unhideWhenUsed="1"/>
+    <w:lsdException w:name="Subtle Reference" w:semiHidden="1" w:uiPriority="31" w:unhideWhenUsed="1"/>
+    <w:lsdException w:name="Intense Reference" w:semiHidden="1" w:uiPriority="32" w:unhideWhenUsed="1"/>
+    <w:lsdException w:name="Book Title" w:uiPriority="33"/>
+    <w:lsdException w:name="Bibliography" w:semiHidden="1" w:uiPriority="37" w:unhideWhenUsed="1"/>
+    <w:lsdException w:name="TOC Heading" w:semiHidden="1" w:uiPriority="39" w:unhideWhenUsed="1" w:qFormat="1"/>
+    <w:lsdException w:name="Plain Table 1" w:uiPriority="41"/>
+    <w:lsdException w:name="Plain Table 2" w:uiPriority="42"/>
+    <w:lsdException w:name="Plain Table 3" w:uiPriority="43"/>
+    <w:lsdException w:name="Plain Table 4" w:uiPriority="44"/>
+    <w:lsdException w:name="Plain Table 5" w:uiPriority="45"/>
+    <w:lsdException w:name="Grid Table Light" w:uiPriority="40"/>
+    <w:lsdException w:name="Grid Table 1 Light" w:uiPriority="46"/>
+    <w:lsdException w:name="Grid Table 2" w:uiPriority="47"/>
+    <w:lsdException w:name="Grid Table 3" w:uiPriority="48"/>
+    <w:lsdException w:name="Grid Table 4" w:uiPriority="49"/>
+    <w:lsdException w:name="Grid Table 5 Dark" w:uiPriority="50"/>
+    <w:lsdException w:name="Grid Table 6 Colorful" w:uiPriority="51"/>
+    <w:lsdException w:name="Grid Table 7 Colorful" w:uiPriority="52"/>
+    <w:lsdException w:name="Grid Table 1 Light Accent 1" w:uiPriority="46"/>
+    <w:lsdException w:name="Grid Table 2 Accent 1" w:uiPriority="47"/>
+    <w:lsdException w:name="Grid Table 3 Accent 1" w:uiPriority="48"/>
+    <w:lsdException w:name="Grid Table 4 Accent 1" w:uiPriority="49"/>
+    <w:lsdException w:name="Grid Table 5 Dark Accent 1" w:uiPriority="50"/>
+    <w:lsdException w:name="Grid Table 6 Colorful Accent 1" w:uiPriority="51"/>
+    <w:lsdException w:name="Grid Table 7 Colorful Accent 1" w:uiPriority="52"/>
+    <w:lsdException w:name="Grid Table 1 Light Accent 2" w:uiPriority="46"/>
+    <w:lsdException w:name="Grid Table 2 Accent 2" w:uiPriority="47"/>
+    <w:lsdException w:name="Grid Table 3 Accent 2" w:uiPriority="48"/>
+    <w:lsdException w:name="Grid Table 4 Accent 2" w:uiPriority="49"/>
+    <w:lsdException w:name="Grid Table 5 Dark Accent 2" w:uiPriority="50"/>
+    <w:lsdException w:name="Grid Table 6 Colorful Accent 2" w:uiPriority="51"/>
+    <w:lsdException w:name="Grid Table 7 Colorful Accent 2" w:uiPriority="52"/>
+    <w:lsdException w:name="Grid Table 1 Light Accent 3" w:uiPriority="46"/>
+    <w:lsdException w:name="Grid Table 2 Accent 3" w:uiPriority="47"/>
+    <w:lsdException w:name="Grid Table 3 Accent 3" w:uiPriority="48"/>
+    <w:lsdException w:name="Grid Table 4 Accent 3" w:uiPriority="49"/>
+    <w:lsdException w:name="Grid Table 5 Dark Accent 3" w:uiPriority="50"/>
+    <w:lsdException w:name="Grid Table 6 Colorful Accent 3" w:uiPriority="51"/>
+    <w:lsdException w:name="Grid Table 7 Colorful Accent 3" w:uiPriority="52"/>
+    <w:lsdException w:name="Grid Table 1 Light Accent 4" w:uiPriority="46"/>
+    <w:lsdException w:name="Grid Table 2 Accent 4" w:uiPriority="47"/>
+    <w:lsdException w:name="Grid Table 3 Accent 4" w:uiPriority="48"/>
+    <w:lsdException w:name="Grid Table 4 Accent 4" w:uiPriority="49"/>
+    <w:lsdException w:name="Grid Table 5 Dark Accent 4" w:uiPriority="50"/>
+    <w:lsdException w:name="Grid Table 6 Colorful Accent 4" w:uiPriority="51"/>
+    <w:lsdException w:name="Grid Table 7 Colorful Accent 4" w:uiPriority="52"/>
+    <w:lsdException w:name="Grid Table 1 Light Accent 5" w:uiPriority="46"/>
+    <w:lsdException w:name="Grid Table 2 Accent 5" w:uiPriority="47"/>
+    <w:lsdException w:name="Grid Table 3 Accent 5" w:uiPriority="48"/>
+    <w:lsdException w:name="Grid Table 4 Accent 5" w:uiPriority="49"/>
+    <w:lsdException w:name="Grid Table 5 Dark Accent 5" w:uiPriority="50"/>
+    <w:lsdException w:name="Grid Table 6 Colorful Accent 5" w:uiPriority="51"/>
+    <w:lsdException w:name="Grid Table 7 Colorful Accent 5" w:uiPriority="52"/>
+    <w:lsdException w:name="Grid Table 1 Light Accent 6" w:uiPriority="46"/>
+    <w:lsdException w:name="Grid Table 2 Accent 6" w:uiPriority="47"/>
+    <w:lsdException w:name="Grid Table 3 Accent 6" w:uiPriority="48"/>
+    <w:lsdException w:name="Grid Table 4 Accent 6" w:uiPriority="49"/>
+    <w:lsdException w:name="Grid Table 5 Dark Accent 6" w:uiPriority="50"/>
+    <w:lsdException w:name="Grid Table 6 Colorful Accent 6" w:uiPriority="51"/>
+    <w:lsdException w:name="Grid Table 7 Colorful Accent 6" w:uiPriority="52"/>
+    <w:lsdException w:name="List Table 1 Light" w:uiPriority="46"/>
+    <w:lsdException w:name="List Table 2" w:uiPriority="47"/>
+    <w:lsdException w:name="List Table 3" w:uiPriority="48"/>
+    <w:lsdException w:name="List Table 4" w:uiPriority="49"/>
+    <w:lsdException w:name="List Table 5 Dark" w:uiPriority="50"/>
+    <w:lsdException w:name="List Table 6 Colorful" w:uiPriority="51"/>
+    <w:lsdException w:name="List Table 7 Colorful" w:uiPriority="52"/>
+    <w:lsdException w:name="List Table 1 Light Accent 1" w:uiPriority="46"/>
+    <w:lsdException w:name="List Table 2 Accent 1" w:uiPriority="47"/>
+    <w:lsdException w:name="List Table 3 Accent 1" w:uiPriority="48"/>
+    <w:lsdException w:name="List Table 4 Accent 1" w:uiPriority="49"/>
+    <w:lsdException w:name="List Table 5 Dark Accent 1" w:uiPriority="50"/>
+    <w:lsdException w:name="List Table 6 Colorful Accent 1" w:uiPriority="51"/>
+    <w:lsdException w:name="List Table 7 Colorful Accent 1" w:uiPriority="52"/>
+    <w:lsdException w:name="List Table 1 Light Accent 2" w:uiPriority="46"/>
+    <w:lsdException w:name="List Table 2 Accent 2" w:uiPriority="47"/>
+    <w:lsdException w:name="List Table 3 Accent 2" w:uiPriority="48"/>
+    <w:lsdException w:name="List Table 4 Accent 2" w:uiPriority="49"/>
+    <w:lsdException w:name="List Table 5 Dark Accent 2" w:uiPriority="50"/>
+    <w:lsdException w:name="List Table 6 Colorful Accent 2" w:uiPriority="51"/>
+    <w:lsdException w:name="List Table 7 Colorful Accent 2" w:uiPriority="52"/>
+    <w:lsdException w:name="List Table 1 Light Accent 3" w:uiPriority="46"/>
+    <w:lsdException w:name="List Table 2 Accent 3" w:uiPriority="47"/>
+    <w:lsdException w:name="List Table 3 Accent 3" w:uiPriority="48"/>
+    <w:lsdException w:name="List Table 4 Accent 3" w:uiPriority="49"/>
+    <w:lsdException w:name="List Table 5 Dark Accent 3" w:uiPriority="50"/>
+    <w:lsdException w:name="List Table 6 Colorful Accent 3" w:uiPriority="51"/>
+    <w:lsdException w:name="List Table 7 Colorful Accent 3" w:uiPriority="52"/>
+    <w:lsdException w:name="List Table 1 Light Accent 4" w:uiPriority="46"/>
+    <w:lsdException w:name="List Table 2 Accent 4" w:uiPriority="47"/>
+    <w:lsdException w:name="List Table 3 Accent 4" w:uiPriority="48"/>
+    <w:lsdException w:name="List Table 4 Accent 4" w:uiPriority="49"/>
+    <w:lsdException w:name="List Table 5 Dark Accent 4" w:uiPriority="50"/>
+    <w:lsdException w:name="List Table 6 Colorful Accent 4" w:uiPriority="51"/>
+    <w:lsdException w:name="List Table 7 Colorful Accent 4" w:uiPriority="52"/>
+    <w:lsdException w:name="List Table 1 Light Accent 5" w:uiPriority="46"/>
+    <w:lsdException w:name="List Table 2 Accent 5" w:uiPriority="47"/>
+    <w:lsdException w:name="List Table 3 Accent 5" w:uiPriority="48"/>
+    <w:lsdException w:name="List Table 4 Accent 5" w:uiPriority="49"/>
+    <w:lsdException w:name="List Table 5 Dark Accent 5" w:uiPriority="50"/>
+    <w:lsdException w:name="List Table 6 Colorful Accent 5" w:uiPriority="51"/>
+    <w:lsdException w:name="List Table 7 Colorful Accent 5" w:uiPriority="52"/>
+    <w:lsdException w:name="List Table 1 Light Accent 6" w:uiPriority="46"/>
+    <w:lsdException w:name="List Table 2 Accent 6" w:uiPriority="47"/>
+    <w:lsdException w:name="List Table 3 Accent 6" w:uiPriority="48"/>
+    <w:lsdException w:name="List Table 4 Accent 6" w:uiPriority="49"/>
+    <w:lsdException w:name="List Table 5 Dark Accent 6" w:uiPriority="50"/>
+    <w:lsdException w:name="List Table 6 Colorful Accent 6" w:uiPriority="51"/>
+    <w:lsdException w:name="List Table 7 Colorful Accent 6" w:uiPriority="52"/>
+    <w:lsdException w:name="Mention" w:semiHidden="1" w:unhideWhenUsed="1"/>
+    <w:lsdException w:name="Smart Hyperlink" w:semiHidden="1" w:unhideWhenUsed="1"/>
+    <w:lsdException w:name="Hashtag" w:semiHidden="1" w:unhideWhenUsed="1"/>
+    <w:lsdException w:name="Unresolved Mention" w:semiHidden="1" w:unhideWhenUsed="1"/>
+    <w:lsdException w:name="Smart Link" w:semiHidden="1" w:unhideWhenUsed="1"/>
+    <w:lsdException w:name="Smart Link Error" w:semiHidden="1" w:unhideWhenUsed="1"/>
   </w:latentStyles>
   <w:style w:type="paragraph" w:default="1" w:styleId="Normal">
     <w:name w:val="Normal"/>
@@ -7576,7 +8349,6 @@
     <w:uiPriority w:val="99"/>
     <w:semiHidden/>
     <w:unhideWhenUsed/>
-    <w:qFormat/>
     <w:tblPr>
       <w:tblInd w:w="0" w:type="dxa"/>
       <w:tblCellMar>
@@ -8719,14 +9491,130 @@
     <w:rPr>
       <w:rFonts w:eastAsia="Times New Roman"/>
     </w:rPr>
+    <w:tblPr/>
+    <w:tcPr>
+      <w:shd w:val="solid" w:color="C0C0C0" w:fill="FFFFFF"/>
+    </w:tcPr>
+    <w:tblStylePr w:type="firstRow">
+      <w:rPr>
+        <w:rFonts w:cs="Times New Roman"/>
+      </w:rPr>
+      <w:tblPr/>
+      <w:tcPr>
+        <w:tcBorders>
+          <w:bottom w:val="single" w:sz="6" w:space="0" w:color="808080"/>
+          <w:tl2br w:val="none" w:sz="0" w:space="0" w:color="auto"/>
+          <w:tr2bl w:val="none" w:sz="0" w:space="0" w:color="auto"/>
+        </w:tcBorders>
+      </w:tcPr>
+    </w:tblStylePr>
+    <w:tblStylePr w:type="lastRow">
+      <w:rPr>
+        <w:rFonts w:cs="Times New Roman"/>
+      </w:rPr>
+      <w:tblPr/>
+      <w:tcPr>
+        <w:tcBorders>
+          <w:top w:val="single" w:sz="6" w:space="0" w:color="FFFFFF"/>
+          <w:tl2br w:val="none" w:sz="0" w:space="0" w:color="auto"/>
+          <w:tr2bl w:val="none" w:sz="0" w:space="0" w:color="auto"/>
+        </w:tcBorders>
+      </w:tcPr>
+    </w:tblStylePr>
+    <w:tblStylePr w:type="firstCol">
+      <w:rPr>
+        <w:rFonts w:cs="Times New Roman"/>
+      </w:rPr>
+      <w:tblPr/>
+      <w:tcPr>
+        <w:tcBorders>
+          <w:right w:val="single" w:sz="6" w:space="0" w:color="808080"/>
+          <w:tl2br w:val="none" w:sz="0" w:space="0" w:color="auto"/>
+          <w:tr2bl w:val="none" w:sz="0" w:space="0" w:color="auto"/>
+        </w:tcBorders>
+      </w:tcPr>
+    </w:tblStylePr>
+    <w:tblStylePr w:type="lastCol">
+      <w:rPr>
+        <w:rFonts w:cs="Times New Roman"/>
+      </w:rPr>
+      <w:tblPr/>
+      <w:tcPr>
+        <w:tcBorders>
+          <w:left w:val="single" w:sz="6" w:space="0" w:color="FFFFFF"/>
+          <w:tl2br w:val="none" w:sz="0" w:space="0" w:color="auto"/>
+          <w:tr2bl w:val="none" w:sz="0" w:space="0" w:color="auto"/>
+        </w:tcBorders>
+      </w:tcPr>
+    </w:tblStylePr>
+    <w:tblStylePr w:type="neCell">
+      <w:rPr>
+        <w:rFonts w:cs="Times New Roman"/>
+      </w:rPr>
+      <w:tblPr/>
+      <w:tcPr>
+        <w:tcBorders>
+          <w:left w:val="none" w:sz="0" w:space="0" w:color="auto"/>
+          <w:bottom w:val="none" w:sz="0" w:space="0" w:color="auto"/>
+          <w:tl2br w:val="none" w:sz="0" w:space="0" w:color="auto"/>
+          <w:tr2bl w:val="none" w:sz="0" w:space="0" w:color="auto"/>
+        </w:tcBorders>
+      </w:tcPr>
+    </w:tblStylePr>
+    <w:tblStylePr w:type="nwCell">
+      <w:rPr>
+        <w:rFonts w:cs="Times New Roman"/>
+      </w:rPr>
+      <w:tblPr/>
+      <w:tcPr>
+        <w:tcBorders>
+          <w:bottom w:val="none" w:sz="0" w:space="0" w:color="auto"/>
+          <w:right w:val="none" w:sz="0" w:space="0" w:color="auto"/>
+          <w:tl2br w:val="none" w:sz="0" w:space="0" w:color="auto"/>
+          <w:tr2bl w:val="none" w:sz="0" w:space="0" w:color="auto"/>
+        </w:tcBorders>
+      </w:tcPr>
+    </w:tblStylePr>
+    <w:tblStylePr w:type="seCell">
+      <w:rPr>
+        <w:rFonts w:cs="Times New Roman"/>
+      </w:rPr>
+      <w:tblPr/>
+      <w:tcPr>
+        <w:tcBorders>
+          <w:top w:val="none" w:sz="0" w:space="0" w:color="auto"/>
+          <w:left w:val="none" w:sz="0" w:space="0" w:color="auto"/>
+          <w:tl2br w:val="none" w:sz="0" w:space="0" w:color="auto"/>
+          <w:tr2bl w:val="none" w:sz="0" w:space="0" w:color="auto"/>
+        </w:tcBorders>
+      </w:tcPr>
+    </w:tblStylePr>
+    <w:tblStylePr w:type="swCell">
+      <w:rPr>
+        <w:rFonts w:cs="Times New Roman"/>
+      </w:rPr>
+      <w:tblPr/>
+      <w:tcPr>
+        <w:tcBorders>
+          <w:top w:val="none" w:sz="0" w:space="0" w:color="auto"/>
+          <w:right w:val="none" w:sz="0" w:space="0" w:color="auto"/>
+          <w:tl2br w:val="none" w:sz="0" w:space="0" w:color="auto"/>
+          <w:tr2bl w:val="none" w:sz="0" w:space="0" w:color="auto"/>
+        </w:tcBorders>
+      </w:tcPr>
+    </w:tblStylePr>
+  </w:style>
+  <w:style w:type="table" w:styleId="Table3Deffects2">
+    <w:name w:val="Table 3D effects 2"/>
+    <w:basedOn w:val="TableNormal"/>
+    <w:uiPriority w:val="99"/>
+    <w:semiHidden/>
+    <w:rsid w:val="007D18F3"/>
+    <w:rPr>
+      <w:rFonts w:eastAsia="Times New Roman"/>
+    </w:rPr>
     <w:tblPr>
-      <w:tblInd w:w="0" w:type="dxa"/>
-      <w:tblCellMar>
-        <w:top w:w="0" w:type="dxa"/>
-        <w:left w:w="108" w:type="dxa"/>
-        <w:bottom w:w="0" w:type="dxa"/>
-        <w:right w:w="108" w:type="dxa"/>
-      </w:tblCellMar>
+      <w:tblStyleRowBandSize w:val="1"/>
     </w:tblPr>
     <w:tcPr>
       <w:shd w:val="solid" w:color="C0C0C0" w:fill="FFFFFF"/>
@@ -8738,137 +9626,6 @@
       <w:tblPr/>
       <w:tcPr>
         <w:tcBorders>
-          <w:bottom w:val="single" w:sz="6" w:space="0" w:color="808080"/>
-          <w:tl2br w:val="none" w:sz="0" w:space="0" w:color="auto"/>
-          <w:tr2bl w:val="none" w:sz="0" w:space="0" w:color="auto"/>
-        </w:tcBorders>
-      </w:tcPr>
-    </w:tblStylePr>
-    <w:tblStylePr w:type="lastRow">
-      <w:rPr>
-        <w:rFonts w:cs="Times New Roman"/>
-      </w:rPr>
-      <w:tblPr/>
-      <w:tcPr>
-        <w:tcBorders>
-          <w:top w:val="single" w:sz="6" w:space="0" w:color="FFFFFF"/>
-          <w:tl2br w:val="none" w:sz="0" w:space="0" w:color="auto"/>
-          <w:tr2bl w:val="none" w:sz="0" w:space="0" w:color="auto"/>
-        </w:tcBorders>
-      </w:tcPr>
-    </w:tblStylePr>
-    <w:tblStylePr w:type="firstCol">
-      <w:rPr>
-        <w:rFonts w:cs="Times New Roman"/>
-      </w:rPr>
-      <w:tblPr/>
-      <w:tcPr>
-        <w:tcBorders>
-          <w:right w:val="single" w:sz="6" w:space="0" w:color="808080"/>
-          <w:tl2br w:val="none" w:sz="0" w:space="0" w:color="auto"/>
-          <w:tr2bl w:val="none" w:sz="0" w:space="0" w:color="auto"/>
-        </w:tcBorders>
-      </w:tcPr>
-    </w:tblStylePr>
-    <w:tblStylePr w:type="lastCol">
-      <w:rPr>
-        <w:rFonts w:cs="Times New Roman"/>
-      </w:rPr>
-      <w:tblPr/>
-      <w:tcPr>
-        <w:tcBorders>
-          <w:left w:val="single" w:sz="6" w:space="0" w:color="FFFFFF"/>
-          <w:tl2br w:val="none" w:sz="0" w:space="0" w:color="auto"/>
-          <w:tr2bl w:val="none" w:sz="0" w:space="0" w:color="auto"/>
-        </w:tcBorders>
-      </w:tcPr>
-    </w:tblStylePr>
-    <w:tblStylePr w:type="neCell">
-      <w:rPr>
-        <w:rFonts w:cs="Times New Roman"/>
-      </w:rPr>
-      <w:tblPr/>
-      <w:tcPr>
-        <w:tcBorders>
-          <w:left w:val="none" w:sz="0" w:space="0" w:color="auto"/>
-          <w:bottom w:val="none" w:sz="0" w:space="0" w:color="auto"/>
-          <w:tl2br w:val="none" w:sz="0" w:space="0" w:color="auto"/>
-          <w:tr2bl w:val="none" w:sz="0" w:space="0" w:color="auto"/>
-        </w:tcBorders>
-      </w:tcPr>
-    </w:tblStylePr>
-    <w:tblStylePr w:type="nwCell">
-      <w:rPr>
-        <w:rFonts w:cs="Times New Roman"/>
-      </w:rPr>
-      <w:tblPr/>
-      <w:tcPr>
-        <w:tcBorders>
-          <w:bottom w:val="none" w:sz="0" w:space="0" w:color="auto"/>
-          <w:right w:val="none" w:sz="0" w:space="0" w:color="auto"/>
-          <w:tl2br w:val="none" w:sz="0" w:space="0" w:color="auto"/>
-          <w:tr2bl w:val="none" w:sz="0" w:space="0" w:color="auto"/>
-        </w:tcBorders>
-      </w:tcPr>
-    </w:tblStylePr>
-    <w:tblStylePr w:type="seCell">
-      <w:rPr>
-        <w:rFonts w:cs="Times New Roman"/>
-      </w:rPr>
-      <w:tblPr/>
-      <w:tcPr>
-        <w:tcBorders>
-          <w:top w:val="none" w:sz="0" w:space="0" w:color="auto"/>
-          <w:left w:val="none" w:sz="0" w:space="0" w:color="auto"/>
-          <w:tl2br w:val="none" w:sz="0" w:space="0" w:color="auto"/>
-          <w:tr2bl w:val="none" w:sz="0" w:space="0" w:color="auto"/>
-        </w:tcBorders>
-      </w:tcPr>
-    </w:tblStylePr>
-    <w:tblStylePr w:type="swCell">
-      <w:rPr>
-        <w:rFonts w:cs="Times New Roman"/>
-      </w:rPr>
-      <w:tblPr/>
-      <w:tcPr>
-        <w:tcBorders>
-          <w:top w:val="none" w:sz="0" w:space="0" w:color="auto"/>
-          <w:right w:val="none" w:sz="0" w:space="0" w:color="auto"/>
-          <w:tl2br w:val="none" w:sz="0" w:space="0" w:color="auto"/>
-          <w:tr2bl w:val="none" w:sz="0" w:space="0" w:color="auto"/>
-        </w:tcBorders>
-      </w:tcPr>
-    </w:tblStylePr>
-  </w:style>
-  <w:style w:type="table" w:styleId="Table3Deffects2">
-    <w:name w:val="Table 3D effects 2"/>
-    <w:basedOn w:val="TableNormal"/>
-    <w:uiPriority w:val="99"/>
-    <w:semiHidden/>
-    <w:rsid w:val="007D18F3"/>
-    <w:rPr>
-      <w:rFonts w:eastAsia="Times New Roman"/>
-    </w:rPr>
-    <w:tblPr>
-      <w:tblStyleRowBandSize w:val="1"/>
-      <w:tblInd w:w="0" w:type="dxa"/>
-      <w:tblCellMar>
-        <w:top w:w="0" w:type="dxa"/>
-        <w:left w:w="108" w:type="dxa"/>
-        <w:bottom w:w="0" w:type="dxa"/>
-        <w:right w:w="108" w:type="dxa"/>
-      </w:tblCellMar>
-    </w:tblPr>
-    <w:tcPr>
-      <w:shd w:val="solid" w:color="C0C0C0" w:fill="FFFFFF"/>
-    </w:tcPr>
-    <w:tblStylePr w:type="firstRow">
-      <w:rPr>
-        <w:rFonts w:cs="Times New Roman"/>
-      </w:rPr>
-      <w:tblPr/>
-      <w:tcPr>
-        <w:tcBorders>
           <w:tl2br w:val="none" w:sz="0" w:space="0" w:color="auto"/>
           <w:tr2bl w:val="none" w:sz="0" w:space="0" w:color="auto"/>
         </w:tcBorders>
@@ -8941,13 +9698,6 @@
     <w:tblPr>
       <w:tblStyleRowBandSize w:val="1"/>
       <w:tblStyleColBandSize w:val="1"/>
-      <w:tblInd w:w="0" w:type="dxa"/>
-      <w:tblCellMar>
-        <w:top w:w="0" w:type="dxa"/>
-        <w:left w:w="108" w:type="dxa"/>
-        <w:bottom w:w="0" w:type="dxa"/>
-        <w:right w:w="108" w:type="dxa"/>
-      </w:tblCellMar>
     </w:tblPr>
     <w:tblStylePr w:type="firstRow">
       <w:rPr>
@@ -9044,17 +9794,10 @@
       <w:rFonts w:eastAsia="Times New Roman"/>
     </w:rPr>
     <w:tblPr>
-      <w:tblInd w:w="0" w:type="dxa"/>
       <w:tblBorders>
         <w:top w:val="single" w:sz="12" w:space="0" w:color="000000"/>
         <w:bottom w:val="single" w:sz="12" w:space="0" w:color="000000"/>
       </w:tblBorders>
-      <w:tblCellMar>
-        <w:top w:w="0" w:type="dxa"/>
-        <w:left w:w="108" w:type="dxa"/>
-        <w:bottom w:w="0" w:type="dxa"/>
-        <w:right w:w="108" w:type="dxa"/>
-      </w:tblCellMar>
     </w:tblPr>
     <w:tblStylePr w:type="firstRow">
       <w:rPr>
@@ -9130,17 +9873,10 @@
       <w:rFonts w:eastAsia="Times New Roman"/>
     </w:rPr>
     <w:tblPr>
-      <w:tblInd w:w="0" w:type="dxa"/>
       <w:tblBorders>
         <w:top w:val="single" w:sz="12" w:space="0" w:color="000000"/>
         <w:bottom w:val="single" w:sz="12" w:space="0" w:color="000000"/>
       </w:tblBorders>
-      <w:tblCellMar>
-        <w:top w:w="0" w:type="dxa"/>
-        <w:left w:w="108" w:type="dxa"/>
-        <w:bottom w:w="0" w:type="dxa"/>
-        <w:right w:w="108" w:type="dxa"/>
-      </w:tblCellMar>
     </w:tblPr>
     <w:tblStylePr w:type="firstRow">
       <w:rPr>
@@ -9231,19 +9967,12 @@
       <w:color w:val="000080"/>
     </w:rPr>
     <w:tblPr>
-      <w:tblInd w:w="0" w:type="dxa"/>
       <w:tblBorders>
         <w:top w:val="single" w:sz="12" w:space="0" w:color="000000"/>
         <w:left w:val="single" w:sz="12" w:space="0" w:color="000000"/>
         <w:bottom w:val="single" w:sz="12" w:space="0" w:color="000000"/>
         <w:right w:val="single" w:sz="12" w:space="0" w:color="000000"/>
       </w:tblBorders>
-      <w:tblCellMar>
-        <w:top w:w="0" w:type="dxa"/>
-        <w:left w:w="108" w:type="dxa"/>
-        <w:bottom w:w="0" w:type="dxa"/>
-        <w:right w:w="108" w:type="dxa"/>
-      </w:tblCellMar>
     </w:tblPr>
     <w:tcPr>
       <w:shd w:val="solid" w:color="C0C0C0" w:fill="FFFFFF"/>
@@ -9299,19 +10028,12 @@
       <w:rFonts w:eastAsia="Times New Roman"/>
     </w:rPr>
     <w:tblPr>
-      <w:tblInd w:w="0" w:type="dxa"/>
       <w:tblBorders>
         <w:top w:val="single" w:sz="12" w:space="0" w:color="000000"/>
         <w:left w:val="single" w:sz="6" w:space="0" w:color="000000"/>
         <w:bottom w:val="single" w:sz="12" w:space="0" w:color="000000"/>
         <w:right w:val="single" w:sz="6" w:space="0" w:color="000000"/>
       </w:tblBorders>
-      <w:tblCellMar>
-        <w:top w:w="0" w:type="dxa"/>
-        <w:left w:w="108" w:type="dxa"/>
-        <w:bottom w:w="0" w:type="dxa"/>
-        <w:right w:w="108" w:type="dxa"/>
-      </w:tblCellMar>
     </w:tblPr>
     <w:tblStylePr w:type="firstRow">
       <w:rPr>
@@ -9389,7 +10111,6 @@
       <w:color w:val="FFFFFF"/>
     </w:rPr>
     <w:tblPr>
-      <w:tblInd w:w="0" w:type="dxa"/>
       <w:tblBorders>
         <w:top w:val="single" w:sz="12" w:space="0" w:color="008080"/>
         <w:left w:val="single" w:sz="12" w:space="0" w:color="008080"/>
@@ -9397,12 +10118,6 @@
         <w:right w:val="single" w:sz="12" w:space="0" w:color="008080"/>
         <w:insideH w:val="single" w:sz="6" w:space="0" w:color="00FFFF"/>
       </w:tblBorders>
-      <w:tblCellMar>
-        <w:top w:w="0" w:type="dxa"/>
-        <w:left w:w="108" w:type="dxa"/>
-        <w:bottom w:w="0" w:type="dxa"/>
-        <w:right w:w="108" w:type="dxa"/>
-      </w:tblCellMar>
     </w:tblPr>
     <w:tcPr>
       <w:shd w:val="solid" w:color="008080" w:fill="FFFFFF"/>
@@ -9469,16 +10184,9 @@
       <w:rFonts w:eastAsia="Times New Roman"/>
     </w:rPr>
     <w:tblPr>
-      <w:tblInd w:w="0" w:type="dxa"/>
       <w:tblBorders>
         <w:bottom w:val="single" w:sz="12" w:space="0" w:color="000000"/>
       </w:tblBorders>
-      <w:tblCellMar>
-        <w:top w:w="0" w:type="dxa"/>
-        <w:left w:w="108" w:type="dxa"/>
-        <w:bottom w:w="0" w:type="dxa"/>
-        <w:right w:w="108" w:type="dxa"/>
-      </w:tblCellMar>
     </w:tblPr>
     <w:tcPr>
       <w:shd w:val="pct20" w:color="FFFF00" w:fill="FFFFFF"/>
@@ -9545,7 +10253,6 @@
       <w:rFonts w:eastAsia="Times New Roman"/>
     </w:rPr>
     <w:tblPr>
-      <w:tblInd w:w="0" w:type="dxa"/>
       <w:tblBorders>
         <w:top w:val="single" w:sz="18" w:space="0" w:color="000000"/>
         <w:left w:val="single" w:sz="18" w:space="0" w:color="000000"/>
@@ -9553,12 +10260,6 @@
         <w:right w:val="single" w:sz="18" w:space="0" w:color="000000"/>
         <w:insideH w:val="single" w:sz="6" w:space="0" w:color="C0C0C0"/>
       </w:tblBorders>
-      <w:tblCellMar>
-        <w:top w:w="0" w:type="dxa"/>
-        <w:left w:w="108" w:type="dxa"/>
-        <w:bottom w:w="0" w:type="dxa"/>
-        <w:right w:w="108" w:type="dxa"/>
-      </w:tblCellMar>
     </w:tblPr>
     <w:tcPr>
       <w:shd w:val="pct25" w:color="008080" w:fill="FFFFFF"/>
@@ -9619,19 +10320,12 @@
     </w:rPr>
     <w:tblPr>
       <w:tblStyleColBandSize w:val="1"/>
-      <w:tblInd w:w="0" w:type="dxa"/>
       <w:tblBorders>
         <w:top w:val="single" w:sz="12" w:space="0" w:color="000000"/>
         <w:left w:val="single" w:sz="12" w:space="0" w:color="000000"/>
         <w:bottom w:val="single" w:sz="12" w:space="0" w:color="000000"/>
         <w:right w:val="single" w:sz="12" w:space="0" w:color="000000"/>
       </w:tblBorders>
-      <w:tblCellMar>
-        <w:top w:w="0" w:type="dxa"/>
-        <w:left w:w="108" w:type="dxa"/>
-        <w:bottom w:w="0" w:type="dxa"/>
-        <w:right w:w="108" w:type="dxa"/>
-      </w:tblCellMar>
     </w:tblPr>
     <w:tblStylePr w:type="firstRow">
       <w:rPr>
@@ -9738,13 +10432,6 @@
     </w:rPr>
     <w:tblPr>
       <w:tblStyleColBandSize w:val="1"/>
-      <w:tblInd w:w="0" w:type="dxa"/>
-      <w:tblCellMar>
-        <w:top w:w="0" w:type="dxa"/>
-        <w:left w:w="108" w:type="dxa"/>
-        <w:bottom w:w="0" w:type="dxa"/>
-        <w:right w:w="108" w:type="dxa"/>
-      </w:tblCellMar>
     </w:tblPr>
     <w:tblStylePr w:type="firstRow">
       <w:rPr>
@@ -9851,7 +10538,6 @@
     </w:rPr>
     <w:tblPr>
       <w:tblStyleColBandSize w:val="1"/>
-      <w:tblInd w:w="0" w:type="dxa"/>
       <w:tblBorders>
         <w:top w:val="single" w:sz="6" w:space="0" w:color="000080"/>
         <w:left w:val="single" w:sz="6" w:space="0" w:color="000080"/>
@@ -9859,12 +10545,6 @@
         <w:right w:val="single" w:sz="6" w:space="0" w:color="000080"/>
         <w:insideV w:val="single" w:sz="6" w:space="0" w:color="000080"/>
       </w:tblBorders>
-      <w:tblCellMar>
-        <w:top w:w="0" w:type="dxa"/>
-        <w:left w:w="108" w:type="dxa"/>
-        <w:bottom w:w="0" w:type="dxa"/>
-        <w:right w:w="108" w:type="dxa"/>
-      </w:tblCellMar>
     </w:tblPr>
     <w:tblStylePr w:type="firstRow">
       <w:rPr>
@@ -9958,13 +10638,6 @@
     </w:rPr>
     <w:tblPr>
       <w:tblStyleColBandSize w:val="1"/>
-      <w:tblInd w:w="0" w:type="dxa"/>
-      <w:tblCellMar>
-        <w:top w:w="0" w:type="dxa"/>
-        <w:left w:w="108" w:type="dxa"/>
-        <w:bottom w:w="0" w:type="dxa"/>
-        <w:right w:w="108" w:type="dxa"/>
-      </w:tblCellMar>
     </w:tblPr>
     <w:tblStylePr w:type="firstRow">
       <w:rPr>
@@ -10033,7 +10706,6 @@
     </w:rPr>
     <w:tblPr>
       <w:tblStyleColBandSize w:val="1"/>
-      <w:tblInd w:w="0" w:type="dxa"/>
       <w:tblBorders>
         <w:top w:val="single" w:sz="12" w:space="0" w:color="808080"/>
         <w:left w:val="single" w:sz="12" w:space="0" w:color="808080"/>
@@ -10041,12 +10713,6 @@
         <w:right w:val="single" w:sz="12" w:space="0" w:color="808080"/>
         <w:insideV w:val="single" w:sz="6" w:space="0" w:color="C0C0C0"/>
       </w:tblBorders>
-      <w:tblCellMar>
-        <w:top w:w="0" w:type="dxa"/>
-        <w:left w:w="108" w:type="dxa"/>
-        <w:bottom w:w="0" w:type="dxa"/>
-        <w:right w:w="108" w:type="dxa"/>
-      </w:tblCellMar>
     </w:tblPr>
     <w:tblStylePr w:type="firstRow">
       <w:rPr>
@@ -10119,17 +10785,10 @@
     </w:rPr>
     <w:tblPr>
       <w:tblStyleRowBandSize w:val="1"/>
-      <w:tblInd w:w="0" w:type="dxa"/>
       <w:tblBorders>
         <w:insideH w:val="single" w:sz="18" w:space="0" w:color="FFFFFF"/>
         <w:insideV w:val="single" w:sz="18" w:space="0" w:color="FFFFFF"/>
       </w:tblBorders>
-      <w:tblCellMar>
-        <w:top w:w="0" w:type="dxa"/>
-        <w:left w:w="108" w:type="dxa"/>
-        <w:bottom w:w="0" w:type="dxa"/>
-        <w:right w:w="108" w:type="dxa"/>
-      </w:tblCellMar>
     </w:tblPr>
     <w:tblStylePr w:type="firstRow">
       <w:rPr>
@@ -10181,7 +10840,6 @@
       <w:rFonts w:eastAsia="Times New Roman"/>
     </w:rPr>
     <w:tblPr>
-      <w:tblInd w:w="0" w:type="dxa"/>
       <w:tblBorders>
         <w:top w:val="double" w:sz="6" w:space="0" w:color="000000"/>
         <w:left w:val="double" w:sz="6" w:space="0" w:color="000000"/>
@@ -10190,12 +10848,6 @@
         <w:insideH w:val="single" w:sz="6" w:space="0" w:color="000000"/>
         <w:insideV w:val="single" w:sz="6" w:space="0" w:color="000000"/>
       </w:tblBorders>
-      <w:tblCellMar>
-        <w:top w:w="0" w:type="dxa"/>
-        <w:left w:w="108" w:type="dxa"/>
-        <w:bottom w:w="0" w:type="dxa"/>
-        <w:right w:w="108" w:type="dxa"/>
-      </w:tblCellMar>
     </w:tblPr>
     <w:tblStylePr w:type="firstRow">
       <w:rPr>
@@ -10220,7 +10872,6 @@
       <w:rFonts w:eastAsia="Times New Roman"/>
     </w:rPr>
     <w:tblPr>
-      <w:tblInd w:w="0" w:type="dxa"/>
       <w:tblBorders>
         <w:top w:val="single" w:sz="4" w:space="0" w:color="auto"/>
         <w:left w:val="single" w:sz="4" w:space="0" w:color="auto"/>
@@ -10229,12 +10880,6 @@
         <w:insideH w:val="single" w:sz="4" w:space="0" w:color="auto"/>
         <w:insideV w:val="single" w:sz="4" w:space="0" w:color="auto"/>
       </w:tblBorders>
-      <w:tblCellMar>
-        <w:top w:w="0" w:type="dxa"/>
-        <w:left w:w="108" w:type="dxa"/>
-        <w:bottom w:w="0" w:type="dxa"/>
-        <w:right w:w="108" w:type="dxa"/>
-      </w:tblCellMar>
     </w:tblPr>
   </w:style>
   <w:style w:type="table" w:styleId="TableGrid1">
@@ -10247,7 +10892,6 @@
       <w:rFonts w:eastAsia="Times New Roman"/>
     </w:rPr>
     <w:tblPr>
-      <w:tblInd w:w="0" w:type="dxa"/>
       <w:tblBorders>
         <w:top w:val="single" w:sz="6" w:space="0" w:color="000000"/>
         <w:left w:val="single" w:sz="6" w:space="0" w:color="000000"/>
@@ -10256,12 +10900,6 @@
         <w:insideH w:val="single" w:sz="6" w:space="0" w:color="000000"/>
         <w:insideV w:val="single" w:sz="6" w:space="0" w:color="000000"/>
       </w:tblBorders>
-      <w:tblCellMar>
-        <w:top w:w="0" w:type="dxa"/>
-        <w:left w:w="108" w:type="dxa"/>
-        <w:bottom w:w="0" w:type="dxa"/>
-        <w:right w:w="108" w:type="dxa"/>
-      </w:tblCellMar>
     </w:tblPr>
     <w:tblStylePr w:type="lastRow">
       <w:rPr>
@@ -10298,17 +10936,10 @@
       <w:rFonts w:eastAsia="Times New Roman"/>
     </w:rPr>
     <w:tblPr>
-      <w:tblInd w:w="0" w:type="dxa"/>
       <w:tblBorders>
         <w:insideH w:val="single" w:sz="6" w:space="0" w:color="000000"/>
         <w:insideV w:val="single" w:sz="6" w:space="0" w:color="000000"/>
       </w:tblBorders>
-      <w:tblCellMar>
-        <w:top w:w="0" w:type="dxa"/>
-        <w:left w:w="108" w:type="dxa"/>
-        <w:bottom w:w="0" w:type="dxa"/>
-        <w:right w:w="108" w:type="dxa"/>
-      </w:tblCellMar>
     </w:tblPr>
     <w:tblStylePr w:type="firstRow">
       <w:rPr>
@@ -10370,7 +11001,6 @@
       <w:rFonts w:eastAsia="Times New Roman"/>
     </w:rPr>
     <w:tblPr>
-      <w:tblInd w:w="0" w:type="dxa"/>
       <w:tblBorders>
         <w:top w:val="single" w:sz="6" w:space="0" w:color="000000"/>
         <w:left w:val="single" w:sz="12" w:space="0" w:color="000000"/>
@@ -10378,12 +11008,6 @@
         <w:right w:val="single" w:sz="12" w:space="0" w:color="000000"/>
         <w:insideV w:val="single" w:sz="6" w:space="0" w:color="000000"/>
       </w:tblBorders>
-      <w:tblCellMar>
-        <w:top w:w="0" w:type="dxa"/>
-        <w:left w:w="108" w:type="dxa"/>
-        <w:bottom w:w="0" w:type="dxa"/>
-        <w:right w:w="108" w:type="dxa"/>
-      </w:tblCellMar>
     </w:tblPr>
     <w:tblStylePr w:type="firstRow">
       <w:rPr>
@@ -10434,19 +11058,12 @@
       <w:rFonts w:eastAsia="Times New Roman"/>
     </w:rPr>
     <w:tblPr>
-      <w:tblInd w:w="0" w:type="dxa"/>
       <w:tblBorders>
         <w:left w:val="single" w:sz="12" w:space="0" w:color="000000"/>
         <w:right w:val="single" w:sz="12" w:space="0" w:color="000000"/>
         <w:insideH w:val="single" w:sz="6" w:space="0" w:color="000000"/>
         <w:insideV w:val="single" w:sz="6" w:space="0" w:color="000000"/>
       </w:tblBorders>
-      <w:tblCellMar>
-        <w:top w:w="0" w:type="dxa"/>
-        <w:left w:w="108" w:type="dxa"/>
-        <w:bottom w:w="0" w:type="dxa"/>
-        <w:right w:w="108" w:type="dxa"/>
-      </w:tblCellMar>
     </w:tblPr>
     <w:tblStylePr w:type="firstRow">
       <w:rPr>
@@ -10499,7 +11116,6 @@
       <w:rFonts w:eastAsia="Times New Roman"/>
     </w:rPr>
     <w:tblPr>
-      <w:tblInd w:w="0" w:type="dxa"/>
       <w:tblBorders>
         <w:top w:val="single" w:sz="12" w:space="0" w:color="000000"/>
         <w:left w:val="single" w:sz="12" w:space="0" w:color="000000"/>
@@ -10508,12 +11124,6 @@
         <w:insideH w:val="single" w:sz="6" w:space="0" w:color="000000"/>
         <w:insideV w:val="single" w:sz="6" w:space="0" w:color="000000"/>
       </w:tblBorders>
-      <w:tblCellMar>
-        <w:top w:w="0" w:type="dxa"/>
-        <w:left w:w="108" w:type="dxa"/>
-        <w:bottom w:w="0" w:type="dxa"/>
-        <w:right w:w="108" w:type="dxa"/>
-      </w:tblCellMar>
     </w:tblPr>
     <w:tblStylePr w:type="firstRow">
       <w:rPr>
@@ -10575,7 +11185,6 @@
       <w:rFonts w:eastAsia="Times New Roman"/>
     </w:rPr>
     <w:tblPr>
-      <w:tblInd w:w="0" w:type="dxa"/>
       <w:tblBorders>
         <w:top w:val="single" w:sz="12" w:space="0" w:color="000000"/>
         <w:left w:val="single" w:sz="12" w:space="0" w:color="000000"/>
@@ -10583,12 +11192,6 @@
         <w:right w:val="single" w:sz="12" w:space="0" w:color="000000"/>
         <w:insideV w:val="single" w:sz="6" w:space="0" w:color="000000"/>
       </w:tblBorders>
-      <w:tblCellMar>
-        <w:top w:w="0" w:type="dxa"/>
-        <w:left w:w="108" w:type="dxa"/>
-        <w:bottom w:w="0" w:type="dxa"/>
-        <w:right w:w="108" w:type="dxa"/>
-      </w:tblCellMar>
     </w:tblPr>
     <w:tblStylePr w:type="firstRow">
       <w:rPr>
@@ -10653,7 +11256,6 @@
       <w:bCs/>
     </w:rPr>
     <w:tblPr>
-      <w:tblInd w:w="0" w:type="dxa"/>
       <w:tblBorders>
         <w:top w:val="single" w:sz="12" w:space="0" w:color="000000"/>
         <w:left w:val="single" w:sz="12" w:space="0" w:color="000000"/>
@@ -10662,12 +11264,6 @@
         <w:insideH w:val="single" w:sz="6" w:space="0" w:color="000000"/>
         <w:insideV w:val="single" w:sz="6" w:space="0" w:color="000000"/>
       </w:tblBorders>
-      <w:tblCellMar>
-        <w:top w:w="0" w:type="dxa"/>
-        <w:left w:w="108" w:type="dxa"/>
-        <w:bottom w:w="0" w:type="dxa"/>
-        <w:right w:w="108" w:type="dxa"/>
-      </w:tblCellMar>
     </w:tblPr>
     <w:tblStylePr w:type="firstRow">
       <w:rPr>
@@ -10742,7 +11338,6 @@
       <w:rFonts w:eastAsia="Times New Roman"/>
     </w:rPr>
     <w:tblPr>
-      <w:tblInd w:w="0" w:type="dxa"/>
       <w:tblBorders>
         <w:top w:val="single" w:sz="6" w:space="0" w:color="000080"/>
         <w:left w:val="single" w:sz="6" w:space="0" w:color="000080"/>
@@ -10751,12 +11346,6 @@
         <w:insideH w:val="single" w:sz="6" w:space="0" w:color="000080"/>
         <w:insideV w:val="single" w:sz="6" w:space="0" w:color="000080"/>
       </w:tblBorders>
-      <w:tblCellMar>
-        <w:top w:w="0" w:type="dxa"/>
-        <w:left w:w="108" w:type="dxa"/>
-        <w:bottom w:w="0" w:type="dxa"/>
-        <w:right w:w="108" w:type="dxa"/>
-      </w:tblCellMar>
     </w:tblPr>
     <w:tblStylePr w:type="firstRow">
       <w:rPr>
@@ -10807,19 +11396,12 @@
     </w:rPr>
     <w:tblPr>
       <w:tblStyleRowBandSize w:val="1"/>
-      <w:tblInd w:w="0" w:type="dxa"/>
       <w:tblBorders>
         <w:top w:val="single" w:sz="12" w:space="0" w:color="008080"/>
         <w:left w:val="single" w:sz="6" w:space="0" w:color="008080"/>
         <w:bottom w:val="single" w:sz="12" w:space="0" w:color="008080"/>
         <w:right w:val="single" w:sz="6" w:space="0" w:color="008080"/>
       </w:tblBorders>
-      <w:tblCellMar>
-        <w:top w:w="0" w:type="dxa"/>
-        <w:left w:w="108" w:type="dxa"/>
-        <w:bottom w:w="0" w:type="dxa"/>
-        <w:right w:w="108" w:type="dxa"/>
-      </w:tblCellMar>
     </w:tblPr>
     <w:tblStylePr w:type="firstRow">
       <w:rPr>
@@ -10897,16 +11479,9 @@
     </w:rPr>
     <w:tblPr>
       <w:tblStyleRowBandSize w:val="2"/>
-      <w:tblInd w:w="0" w:type="dxa"/>
       <w:tblBorders>
         <w:bottom w:val="single" w:sz="12" w:space="0" w:color="808080"/>
       </w:tblBorders>
-      <w:tblCellMar>
-        <w:top w:w="0" w:type="dxa"/>
-        <w:left w:w="108" w:type="dxa"/>
-        <w:bottom w:w="0" w:type="dxa"/>
-        <w:right w:w="108" w:type="dxa"/>
-      </w:tblCellMar>
     </w:tblPr>
     <w:tblStylePr w:type="firstRow">
       <w:rPr>
@@ -10983,18 +11558,11 @@
       <w:rFonts w:eastAsia="Times New Roman"/>
     </w:rPr>
     <w:tblPr>
-      <w:tblInd w:w="0" w:type="dxa"/>
       <w:tblBorders>
         <w:top w:val="single" w:sz="12" w:space="0" w:color="000000"/>
         <w:bottom w:val="single" w:sz="12" w:space="0" w:color="000000"/>
         <w:insideH w:val="single" w:sz="6" w:space="0" w:color="000000"/>
       </w:tblBorders>
-      <w:tblCellMar>
-        <w:top w:w="0" w:type="dxa"/>
-        <w:left w:w="108" w:type="dxa"/>
-        <w:bottom w:w="0" w:type="dxa"/>
-        <w:right w:w="108" w:type="dxa"/>
-      </w:tblCellMar>
     </w:tblPr>
     <w:tblStylePr w:type="firstRow">
       <w:rPr>
@@ -11045,7 +11613,6 @@
       <w:rFonts w:eastAsia="Times New Roman"/>
     </w:rPr>
     <w:tblPr>
-      <w:tblInd w:w="0" w:type="dxa"/>
       <w:tblBorders>
         <w:top w:val="single" w:sz="12" w:space="0" w:color="000000"/>
         <w:left w:val="single" w:sz="12" w:space="0" w:color="000000"/>
@@ -11053,12 +11620,6 @@
         <w:right w:val="single" w:sz="12" w:space="0" w:color="000000"/>
         <w:insideH w:val="single" w:sz="6" w:space="0" w:color="000000"/>
       </w:tblBorders>
-      <w:tblCellMar>
-        <w:top w:w="0" w:type="dxa"/>
-        <w:left w:w="108" w:type="dxa"/>
-        <w:bottom w:w="0" w:type="dxa"/>
-        <w:right w:w="108" w:type="dxa"/>
-      </w:tblCellMar>
     </w:tblPr>
     <w:tblStylePr w:type="firstRow">
       <w:rPr>
@@ -11085,7 +11646,6 @@
       <w:rFonts w:eastAsia="Times New Roman"/>
     </w:rPr>
     <w:tblPr>
-      <w:tblInd w:w="0" w:type="dxa"/>
       <w:tblBorders>
         <w:top w:val="single" w:sz="6" w:space="0" w:color="000000"/>
         <w:left w:val="single" w:sz="6" w:space="0" w:color="000000"/>
@@ -11093,12 +11653,6 @@
         <w:right w:val="single" w:sz="6" w:space="0" w:color="000000"/>
         <w:insideH w:val="single" w:sz="6" w:space="0" w:color="000000"/>
       </w:tblBorders>
-      <w:tblCellMar>
-        <w:top w:w="0" w:type="dxa"/>
-        <w:left w:w="108" w:type="dxa"/>
-        <w:bottom w:w="0" w:type="dxa"/>
-        <w:right w:w="108" w:type="dxa"/>
-      </w:tblCellMar>
     </w:tblPr>
     <w:tblStylePr w:type="firstRow">
       <w:rPr>
@@ -11137,19 +11691,12 @@
     </w:rPr>
     <w:tblPr>
       <w:tblStyleRowBandSize w:val="1"/>
-      <w:tblInd w:w="0" w:type="dxa"/>
       <w:tblBorders>
         <w:top w:val="single" w:sz="6" w:space="0" w:color="000000"/>
         <w:left w:val="single" w:sz="6" w:space="0" w:color="000000"/>
         <w:bottom w:val="single" w:sz="6" w:space="0" w:color="000000"/>
         <w:right w:val="single" w:sz="6" w:space="0" w:color="000000"/>
       </w:tblBorders>
-      <w:tblCellMar>
-        <w:top w:w="0" w:type="dxa"/>
-        <w:left w:w="108" w:type="dxa"/>
-        <w:bottom w:w="0" w:type="dxa"/>
-        <w:right w:w="108" w:type="dxa"/>
-      </w:tblCellMar>
     </w:tblPr>
     <w:tcPr>
       <w:shd w:val="pct50" w:color="000000" w:fill="FFFFFF"/>
@@ -11205,7 +11752,6 @@
     </w:rPr>
     <w:tblPr>
       <w:tblStyleRowBandSize w:val="1"/>
-      <w:tblInd w:w="0" w:type="dxa"/>
       <w:tblBorders>
         <w:top w:val="single" w:sz="12" w:space="0" w:color="008000"/>
         <w:left w:val="single" w:sz="6" w:space="0" w:color="008000"/>
@@ -11213,12 +11759,6 @@
         <w:right w:val="single" w:sz="6" w:space="0" w:color="008000"/>
         <w:insideH w:val="single" w:sz="6" w:space="0" w:color="000000"/>
       </w:tblBorders>
-      <w:tblCellMar>
-        <w:top w:w="0" w:type="dxa"/>
-        <w:left w:w="108" w:type="dxa"/>
-        <w:bottom w:w="0" w:type="dxa"/>
-        <w:right w:w="108" w:type="dxa"/>
-      </w:tblCellMar>
     </w:tblPr>
     <w:tblStylePr w:type="firstRow">
       <w:rPr>
@@ -11309,7 +11849,6 @@
     </w:rPr>
     <w:tblPr>
       <w:tblStyleRowBandSize w:val="1"/>
-      <w:tblInd w:w="0" w:type="dxa"/>
       <w:tblBorders>
         <w:top w:val="single" w:sz="6" w:space="0" w:color="000000"/>
         <w:left w:val="single" w:sz="6" w:space="0" w:color="000000"/>
@@ -11317,12 +11856,6 @@
         <w:right w:val="single" w:sz="6" w:space="0" w:color="000000"/>
         <w:insideV w:val="single" w:sz="6" w:space="0" w:color="000000"/>
       </w:tblBorders>
-      <w:tblCellMar>
-        <w:top w:w="0" w:type="dxa"/>
-        <w:left w:w="108" w:type="dxa"/>
-        <w:bottom w:w="0" w:type="dxa"/>
-        <w:right w:w="108" w:type="dxa"/>
-      </w:tblCellMar>
     </w:tblPr>
     <w:tblStylePr w:type="firstRow">
       <w:rPr>
@@ -11412,7 +11945,6 @@
       <w:rFonts w:eastAsia="Times New Roman"/>
     </w:rPr>
     <w:tblPr>
-      <w:tblInd w:w="0" w:type="dxa"/>
       <w:tblBorders>
         <w:top w:val="single" w:sz="6" w:space="0" w:color="000000"/>
         <w:left w:val="single" w:sz="6" w:space="0" w:color="000000"/>
@@ -11421,12 +11953,6 @@
         <w:insideH w:val="single" w:sz="6" w:space="0" w:color="000000"/>
         <w:insideV w:val="single" w:sz="6" w:space="0" w:color="000000"/>
       </w:tblBorders>
-      <w:tblCellMar>
-        <w:top w:w="0" w:type="dxa"/>
-        <w:left w:w="108" w:type="dxa"/>
-        <w:bottom w:w="0" w:type="dxa"/>
-        <w:right w:w="108" w:type="dxa"/>
-      </w:tblCellMar>
     </w:tblPr>
     <w:tblStylePr w:type="firstRow">
       <w:rPr>
@@ -11452,17 +11978,10 @@
       <w:rFonts w:eastAsia="Times New Roman"/>
     </w:rPr>
     <w:tblPr>
-      <w:tblInd w:w="0" w:type="dxa"/>
       <w:tblBorders>
         <w:top w:val="single" w:sz="12" w:space="0" w:color="008000"/>
         <w:bottom w:val="single" w:sz="12" w:space="0" w:color="008000"/>
       </w:tblBorders>
-      <w:tblCellMar>
-        <w:top w:w="0" w:type="dxa"/>
-        <w:left w:w="108" w:type="dxa"/>
-        <w:bottom w:w="0" w:type="dxa"/>
-        <w:right w:w="108" w:type="dxa"/>
-      </w:tblCellMar>
     </w:tblPr>
     <w:tblStylePr w:type="firstRow">
       <w:rPr>
@@ -11500,15 +12019,7 @@
     <w:rPr>
       <w:rFonts w:eastAsia="Times New Roman"/>
     </w:rPr>
-    <w:tblPr>
-      <w:tblInd w:w="0" w:type="dxa"/>
-      <w:tblCellMar>
-        <w:top w:w="0" w:type="dxa"/>
-        <w:left w:w="108" w:type="dxa"/>
-        <w:bottom w:w="0" w:type="dxa"/>
-        <w:right w:w="108" w:type="dxa"/>
-      </w:tblCellMar>
-    </w:tblPr>
+    <w:tblPr/>
     <w:tblStylePr w:type="firstRow">
       <w:rPr>
         <w:rFonts w:cs="Times New Roman"/>
@@ -11598,19 +12109,12 @@
       <w:rFonts w:eastAsia="Times New Roman"/>
     </w:rPr>
     <w:tblPr>
-      <w:tblInd w:w="0" w:type="dxa"/>
       <w:tblBorders>
         <w:top w:val="single" w:sz="12" w:space="0" w:color="000000"/>
         <w:left w:val="single" w:sz="12" w:space="0" w:color="000000"/>
         <w:bottom w:val="single" w:sz="12" w:space="0" w:color="000000"/>
         <w:right w:val="single" w:sz="12" w:space="0" w:color="000000"/>
       </w:tblBorders>
-      <w:tblCellMar>
-        <w:top w:w="0" w:type="dxa"/>
-        <w:left w:w="108" w:type="dxa"/>
-        <w:bottom w:w="0" w:type="dxa"/>
-        <w:right w:w="108" w:type="dxa"/>
-      </w:tblCellMar>
     </w:tblPr>
     <w:tblStylePr w:type="firstRow">
       <w:rPr>
@@ -11637,13 +12141,6 @@
     </w:rPr>
     <w:tblPr>
       <w:tblStyleRowBandSize w:val="1"/>
-      <w:tblInd w:w="0" w:type="dxa"/>
-      <w:tblCellMar>
-        <w:top w:w="0" w:type="dxa"/>
-        <w:left w:w="108" w:type="dxa"/>
-        <w:bottom w:w="0" w:type="dxa"/>
-        <w:right w:w="108" w:type="dxa"/>
-      </w:tblCellMar>
     </w:tblPr>
     <w:tblStylePr w:type="firstRow">
       <w:rPr>
@@ -11748,17 +12245,10 @@
       <w:rFonts w:eastAsia="Times New Roman"/>
     </w:rPr>
     <w:tblPr>
-      <w:tblInd w:w="0" w:type="dxa"/>
       <w:tblBorders>
         <w:left w:val="single" w:sz="6" w:space="0" w:color="000000"/>
         <w:right w:val="single" w:sz="6" w:space="0" w:color="000000"/>
       </w:tblBorders>
-      <w:tblCellMar>
-        <w:top w:w="0" w:type="dxa"/>
-        <w:left w:w="108" w:type="dxa"/>
-        <w:bottom w:w="0" w:type="dxa"/>
-        <w:right w:w="108" w:type="dxa"/>
-      </w:tblCellMar>
     </w:tblPr>
     <w:tblStylePr w:type="firstRow">
       <w:rPr>
@@ -11849,7 +12339,6 @@
       <w:rFonts w:eastAsia="Times New Roman"/>
     </w:rPr>
     <w:tblPr>
-      <w:tblInd w:w="0" w:type="dxa"/>
       <w:tblBorders>
         <w:top w:val="single" w:sz="4" w:space="0" w:color="auto"/>
         <w:left w:val="single" w:sz="4" w:space="0" w:color="auto"/>
@@ -11858,12 +12347,6 @@
         <w:insideH w:val="single" w:sz="4" w:space="0" w:color="auto"/>
         <w:insideV w:val="single" w:sz="4" w:space="0" w:color="auto"/>
       </w:tblBorders>
-      <w:tblCellMar>
-        <w:top w:w="0" w:type="dxa"/>
-        <w:left w:w="108" w:type="dxa"/>
-        <w:bottom w:w="0" w:type="dxa"/>
-        <w:right w:w="108" w:type="dxa"/>
-      </w:tblCellMar>
     </w:tblPr>
   </w:style>
   <w:style w:type="table" w:styleId="TableWeb1">
@@ -11877,7 +12360,6 @@
     </w:rPr>
     <w:tblPr>
       <w:tblCellSpacing w:w="20" w:type="dxa"/>
-      <w:tblInd w:w="0" w:type="dxa"/>
       <w:tblBorders>
         <w:top w:val="outset" w:sz="6" w:space="0" w:color="auto"/>
         <w:left w:val="outset" w:sz="6" w:space="0" w:color="auto"/>
@@ -11886,12 +12368,6 @@
         <w:insideH w:val="outset" w:sz="6" w:space="0" w:color="auto"/>
         <w:insideV w:val="outset" w:sz="6" w:space="0" w:color="auto"/>
       </w:tblBorders>
-      <w:tblCellMar>
-        <w:top w:w="0" w:type="dxa"/>
-        <w:left w:w="108" w:type="dxa"/>
-        <w:bottom w:w="0" w:type="dxa"/>
-        <w:right w:w="108" w:type="dxa"/>
-      </w:tblCellMar>
     </w:tblPr>
     <w:trPr>
       <w:tblCellSpacing w:w="20" w:type="dxa"/>
@@ -11920,7 +12396,6 @@
     </w:rPr>
     <w:tblPr>
       <w:tblCellSpacing w:w="20" w:type="dxa"/>
-      <w:tblInd w:w="0" w:type="dxa"/>
       <w:tblBorders>
         <w:top w:val="inset" w:sz="6" w:space="0" w:color="auto"/>
         <w:left w:val="inset" w:sz="6" w:space="0" w:color="auto"/>
@@ -11929,12 +12404,6 @@
         <w:insideH w:val="inset" w:sz="6" w:space="0" w:color="auto"/>
         <w:insideV w:val="inset" w:sz="6" w:space="0" w:color="auto"/>
       </w:tblBorders>
-      <w:tblCellMar>
-        <w:top w:w="0" w:type="dxa"/>
-        <w:left w:w="108" w:type="dxa"/>
-        <w:bottom w:w="0" w:type="dxa"/>
-        <w:right w:w="108" w:type="dxa"/>
-      </w:tblCellMar>
     </w:tblPr>
     <w:trPr>
       <w:tblCellSpacing w:w="20" w:type="dxa"/>
@@ -11963,7 +12432,6 @@
     </w:rPr>
     <w:tblPr>
       <w:tblCellSpacing w:w="20" w:type="dxa"/>
-      <w:tblInd w:w="0" w:type="dxa"/>
       <w:tblBorders>
         <w:top w:val="outset" w:sz="24" w:space="0" w:color="auto"/>
         <w:left w:val="outset" w:sz="24" w:space="0" w:color="auto"/>
@@ -11972,12 +12440,6 @@
         <w:insideH w:val="outset" w:sz="6" w:space="0" w:color="auto"/>
         <w:insideV w:val="outset" w:sz="6" w:space="0" w:color="auto"/>
       </w:tblBorders>
-      <w:tblCellMar>
-        <w:top w:w="0" w:type="dxa"/>
-        <w:left w:w="108" w:type="dxa"/>
-        <w:bottom w:w="0" w:type="dxa"/>
-        <w:right w:w="108" w:type="dxa"/>
-      </w:tblCellMar>
     </w:tblPr>
     <w:trPr>
       <w:tblCellSpacing w:w="20" w:type="dxa"/>
@@ -12902,7 +13364,7 @@
   <a:extraClrSchemeLst/>
   <a:extLst>
     <a:ext uri="{05A4C25C-085E-4340-85A3-A5531E510DB2}">
-      <thm15:themeFamily xmlns:thm15="http://schemas.microsoft.com/office/thememl/2012/main" xmlns="" name="Office Theme" id="{62F939B6-93AF-4DB8-9C6B-D6C7DFDC589F}" vid="{4A3C46E8-61CC-4603-A589-7422A47A8E4A}"/>
+      <thm15:themeFamily xmlns:thm15="http://schemas.microsoft.com/office/thememl/2012/main" name="Office Theme" id="{62F939B6-93AF-4DB8-9C6B-D6C7DFDC589F}" vid="{4A3C46E8-61CC-4603-A589-7422A47A8E4A}"/>
     </a:ext>
   </a:extLst>
 </a:theme>
@@ -12913,7 +13375,7 @@
 </file>
 
 <file path=customXml/itemProps1.xml><?xml version="1.0" encoding="utf-8"?>
-<ds:datastoreItem xmlns:ds="http://schemas.openxmlformats.org/officeDocument/2006/customXml" ds:itemID="{D41962F9-BEBE-4B3B-915F-3569F8F66410}">
+<ds:datastoreItem xmlns:ds="http://schemas.openxmlformats.org/officeDocument/2006/customXml" ds:itemID="{116F183B-D617-4438-A800-ED78661F69B9}">
   <ds:schemaRefs>
     <ds:schemaRef ds:uri="http://schemas.openxmlformats.org/officeDocument/2006/bibliography"/>
   </ds:schemaRefs>

</xml_diff>